<commit_message>
Pomoc w wrzuceniu raportów Kingi.
</commit_message>
<xml_diff>
--- a/Dokumentacja/Sprawozdanie.docx
+++ b/Dokumentacja/Sprawozdanie.docx
@@ -9,12 +9,10 @@
       </w:pPr>
       <w:r>
         <w:rPr/>
-      </w:r>
-      <w:r>
         <mc:AlternateContent>
           <mc:Choice Requires="wps">
             <w:drawing>
-              <wp:anchor behindDoc="0" distT="0" distB="0" distL="118745" distR="118745" simplePos="0" locked="0" layoutInCell="1" allowOverlap="1" relativeHeight="5">
+              <wp:anchor behindDoc="0" distT="0" distB="0" distL="118745" distR="118745" simplePos="0" locked="0" layoutInCell="1" allowOverlap="1" relativeHeight="2">
                 <wp:simplePos x="0" y="0"/>
                 <wp:positionH relativeFrom="page">
                   <wp:posOffset>-68580</wp:posOffset>
@@ -22,26 +20,37 @@
                 <wp:positionV relativeFrom="page">
                   <wp:align>top</wp:align>
                 </wp:positionV>
-                <wp:extent cx="2514600" cy="2743200"/>
+                <wp:extent cx="2515235" cy="2905125"/>
                 <wp:effectExtent l="0" t="0" r="0" b="0"/>
                 <wp:wrapSquare wrapText="bothSides"/>
                 <wp:docPr id="1" name="Frame1"/>
                 <a:graphic xmlns:a="http://schemas.openxmlformats.org/drawingml/2006/main">
                   <a:graphicData uri="http://schemas.microsoft.com/office/word/2010/wordprocessingShape">
                     <wps:wsp>
-                      <wps:cNvSpPr txBox="1"/>
+                      <wps:cNvSpPr/>
                       <wps:spPr>
                         <a:xfrm>
                           <a:off x="0" y="0"/>
-                          <a:ext cx="2514600" cy="2743200"/>
+                          <a:ext cx="2514600" cy="2904480"/>
                         </a:xfrm>
-                        <a:prstGeom prst="rect"/>
+                        <a:prstGeom prst="rect">
+                          <a:avLst/>
+                        </a:prstGeom>
+                        <a:noFill/>
+                        <a:ln>
+                          <a:noFill/>
+                        </a:ln>
                       </wps:spPr>
+                      <wps:style>
+                        <a:lnRef idx="0"/>
+                        <a:fillRef idx="0"/>
+                        <a:effectRef idx="0"/>
+                        <a:fontRef idx="minor"/>
+                      </wps:style>
                       <wps:txbx>
                         <w:txbxContent>
                           <w:tbl>
                             <w:tblPr>
-                              <w:tblpPr w:bottomFromText="0" w:horzAnchor="page" w:leftFromText="187" w:rightFromText="187" w:tblpX="0" w:tblpY="0" w:tblpYSpec="top" w:topFromText="0" w:vertAnchor="page"/>
                               <w:tblW w:w="3960" w:type="dxa"/>
                               <w:jc w:val="left"/>
                               <w:tblInd w:w="108" w:type="dxa"/>
@@ -80,7 +89,7 @@
                                       <w:docPartGallery w:val="Cover Pages"/>
                                       <w:docPartUnique w:val="true"/>
                                     </w:docPartObj>
-                                    <w:id w:val="1259260094"/>
+                                    <w:id w:val="1787705426"/>
                                   </w:sdtPr>
                                   <w:sdtContent>
                                     <w:p>
@@ -105,10 +114,12 @@
                                   <w:tcW w:w="2520" w:type="dxa"/>
                                   <w:tcBorders>
                                     <w:left w:val="single" w:sz="4" w:space="0" w:color="FFFFFF"/>
+                                    <w:right w:val="single" w:sz="4" w:space="0" w:color="FFFFFF"/>
+                                    <w:insideV w:val="single" w:sz="4" w:space="0" w:color="FFFFFF"/>
                                   </w:tcBorders>
                                   <w:shd w:color="auto" w:fill="943634" w:themeFill="accent2" w:themeFillShade="bf" w:val="clear"/>
                                   <w:tcMar>
-                                    <w:left w:w="103" w:type="dxa"/>
+                                    <w:left w:w="98" w:type="dxa"/>
                                   </w:tcMar>
                                   <w:vAlign w:val="bottom"/>
                                 </w:tcPr>
@@ -179,10 +190,12 @@
                                   <w:tcW w:w="2520" w:type="dxa"/>
                                   <w:tcBorders>
                                     <w:left w:val="single" w:sz="4" w:space="0" w:color="000001"/>
+                                    <w:right w:val="single" w:sz="4" w:space="0" w:color="FFFFFF"/>
+                                    <w:insideV w:val="single" w:sz="4" w:space="0" w:color="FFFFFF"/>
                                   </w:tcBorders>
                                   <w:shd w:fill="auto" w:val="clear"/>
                                   <w:tcMar>
-                                    <w:left w:w="103" w:type="dxa"/>
+                                    <w:left w:w="98" w:type="dxa"/>
                                   </w:tcMar>
                                   <w:vAlign w:val="center"/>
                                 </w:tcPr>
@@ -202,9 +215,19 @@
                               </w:tc>
                             </w:tr>
                           </w:tbl>
+                          <w:p>
+                            <w:pPr>
+                              <w:pStyle w:val="FrameContents"/>
+                              <w:spacing w:before="0" w:after="200"/>
+                              <w:rPr/>
+                            </w:pPr>
+                            <w:r>
+                              <w:rPr/>
+                            </w:r>
+                          </w:p>
                         </w:txbxContent>
                       </wps:txbx>
-                      <wps:bodyPr anchor="t" lIns="0" tIns="0" rIns="0" bIns="0">
+                      <wps:bodyPr lIns="0" rIns="0" tIns="0" bIns="0">
                         <a:spAutoFit/>
                       </wps:bodyPr>
                     </wps:wsp>
@@ -215,12 +238,14 @@
           </mc:Choice>
           <mc:Fallback>
             <w:pict>
-              <v:rect style="position:absolute;rotation:0;width:198pt;height:216pt;mso-wrap-distance-left:9.35pt;mso-wrap-distance-right:9.35pt;mso-wrap-distance-top:0pt;mso-wrap-distance-bottom:0pt;margin-top:0pt;mso-position-vertical:top;mso-position-vertical-relative:page;margin-left:-5.4pt;mso-position-horizontal-relative:page">
-                <v:textbox inset="0in,0in,0in,0in">
+              <v:rect id="shape_0" ID="Frame1" stroked="f" style="position:absolute;margin-left:-5.4pt;margin-top:0pt;width:197.95pt;height:228.65pt;mso-position-horizontal-relative:page;mso-position-vertical:top;mso-position-vertical-relative:page">
+                <w10:wrap type="none"/>
+                <v:fill o:detectmouseclick="t" on="false"/>
+                <v:stroke color="#3465a4" joinstyle="round" endcap="flat"/>
+                <v:textbox>
                   <w:txbxContent>
                     <w:tbl>
                       <w:tblPr>
-                        <w:tblpPr w:bottomFromText="0" w:horzAnchor="page" w:leftFromText="187" w:rightFromText="187" w:tblpX="0" w:tblpY="0" w:tblpYSpec="top" w:topFromText="0" w:vertAnchor="page"/>
                         <w:tblW w:w="3960" w:type="dxa"/>
                         <w:jc w:val="left"/>
                         <w:tblInd w:w="108" w:type="dxa"/>
@@ -259,7 +284,7 @@
                                 <w:docPartGallery w:val="Cover Pages"/>
                                 <w:docPartUnique w:val="true"/>
                               </w:docPartObj>
-                              <w:id w:val="1013751792"/>
+                              <w:id w:val="158723719"/>
                             </w:sdtPr>
                             <w:sdtContent>
                               <w:p>
@@ -284,10 +309,12 @@
                             <w:tcW w:w="2520" w:type="dxa"/>
                             <w:tcBorders>
                               <w:left w:val="single" w:sz="4" w:space="0" w:color="FFFFFF"/>
+                              <w:right w:val="single" w:sz="4" w:space="0" w:color="FFFFFF"/>
+                              <w:insideV w:val="single" w:sz="4" w:space="0" w:color="FFFFFF"/>
                             </w:tcBorders>
                             <w:shd w:color="auto" w:fill="943634" w:themeFill="accent2" w:themeFillShade="bf" w:val="clear"/>
                             <w:tcMar>
-                              <w:left w:w="103" w:type="dxa"/>
+                              <w:left w:w="98" w:type="dxa"/>
                             </w:tcMar>
                             <w:vAlign w:val="bottom"/>
                           </w:tcPr>
@@ -358,10 +385,12 @@
                             <w:tcW w:w="2520" w:type="dxa"/>
                             <w:tcBorders>
                               <w:left w:val="single" w:sz="4" w:space="0" w:color="000001"/>
+                              <w:right w:val="single" w:sz="4" w:space="0" w:color="FFFFFF"/>
+                              <w:insideV w:val="single" w:sz="4" w:space="0" w:color="FFFFFF"/>
                             </w:tcBorders>
                             <w:shd w:fill="auto" w:val="clear"/>
                             <w:tcMar>
-                              <w:left w:w="103" w:type="dxa"/>
+                              <w:left w:w="98" w:type="dxa"/>
                             </w:tcMar>
                             <w:vAlign w:val="center"/>
                           </w:tcPr>
@@ -381,9 +410,18 @@
                         </w:tc>
                       </w:tr>
                     </w:tbl>
+                    <w:p>
+                      <w:pPr>
+                        <w:pStyle w:val="FrameContents"/>
+                        <w:spacing w:before="0" w:after="200"/>
+                        <w:rPr/>
+                      </w:pPr>
+                      <w:r>
+                        <w:rPr/>
+                      </w:r>
+                    </w:p>
                   </w:txbxContent>
                 </v:textbox>
-                <w10:wrap type="square"/>
               </v:rect>
             </w:pict>
           </mc:Fallback>
@@ -419,11 +457,18 @@
       <w:r>
         <w:br w:type="page"/>
       </w:r>
-      <w:r>
+    </w:p>
+    <w:p>
+      <w:pPr>
+        <w:pStyle w:val="Normal"/>
+        <w:rPr/>
+      </w:pPr>
+      <w:r>
+        <w:rPr/>
         <mc:AlternateContent>
           <mc:Choice Requires="wps">
             <w:drawing>
-              <wp:anchor behindDoc="0" distT="0" distB="0" distL="118745" distR="118745" simplePos="0" locked="0" layoutInCell="1" allowOverlap="1" relativeHeight="7">
+              <wp:anchor behindDoc="0" distT="0" distB="0" distL="118745" distR="118745" simplePos="0" locked="0" layoutInCell="1" allowOverlap="1" relativeHeight="3">
                 <wp:simplePos x="0" y="0"/>
                 <wp:positionH relativeFrom="margin">
                   <wp:posOffset>-68580</wp:posOffset>
@@ -431,26 +476,37 @@
                 <wp:positionV relativeFrom="page">
                   <wp:posOffset>2829560</wp:posOffset>
                 </wp:positionV>
-                <wp:extent cx="5760720" cy="4955540"/>
+                <wp:extent cx="5760720" cy="5117465"/>
                 <wp:effectExtent l="0" t="0" r="0" b="0"/>
                 <wp:wrapSquare wrapText="bothSides"/>
-                <wp:docPr id="2" name="Frame2"/>
+                <wp:docPr id="3" name="Frame2"/>
                 <a:graphic xmlns:a="http://schemas.openxmlformats.org/drawingml/2006/main">
                   <a:graphicData uri="http://schemas.microsoft.com/office/word/2010/wordprocessingShape">
                     <wps:wsp>
-                      <wps:cNvSpPr txBox="1"/>
+                      <wps:cNvSpPr/>
                       <wps:spPr>
                         <a:xfrm>
                           <a:off x="0" y="0"/>
-                          <a:ext cx="5760720" cy="4955540"/>
+                          <a:ext cx="5760000" cy="5116680"/>
                         </a:xfrm>
-                        <a:prstGeom prst="rect"/>
+                        <a:prstGeom prst="rect">
+                          <a:avLst/>
+                        </a:prstGeom>
+                        <a:noFill/>
+                        <a:ln>
+                          <a:noFill/>
+                        </a:ln>
                       </wps:spPr>
+                      <wps:style>
+                        <a:lnRef idx="0"/>
+                        <a:fillRef idx="0"/>
+                        <a:effectRef idx="0"/>
+                        <a:fontRef idx="minor"/>
+                      </wps:style>
                       <wps:txbx>
                         <w:txbxContent>
                           <w:tbl>
                             <w:tblPr>
-                              <w:tblpPr w:bottomFromText="0" w:horzAnchor="margin" w:leftFromText="187" w:rightFromText="187" w:tblpX="0" w:tblpY="4456" w:topFromText="0" w:vertAnchor="page"/>
                               <w:tblW w:w="5000" w:type="pct"/>
                               <w:jc w:val="left"/>
                               <w:tblInd w:w="108" w:type="dxa"/>
@@ -464,13 +520,13 @@
                               <w:tblLook w:val="04a0"/>
                             </w:tblPr>
                             <w:tblGrid>
-                              <w:gridCol w:w="9072"/>
+                              <w:gridCol w:w="9073"/>
                             </w:tblGrid>
                             <w:tr>
                               <w:trPr/>
                               <w:tc>
                                 <w:tcPr>
-                                  <w:tcW w:w="9072" w:type="dxa"/>
+                                  <w:tcW w:w="9073" w:type="dxa"/>
                                   <w:tcBorders/>
                                   <w:shd w:fill="auto" w:val="clear"/>
                                 </w:tcPr>
@@ -693,7 +749,7 @@
                               <w:trPr/>
                               <w:tc>
                                 <w:tcPr>
-                                  <w:tcW w:w="9072" w:type="dxa"/>
+                                  <w:tcW w:w="9073" w:type="dxa"/>
                                   <w:tcBorders/>
                                   <w:shd w:fill="auto" w:val="clear"/>
                                 </w:tcPr>
@@ -713,9 +769,19 @@
                               </w:tc>
                             </w:tr>
                           </w:tbl>
+                          <w:p>
+                            <w:pPr>
+                              <w:pStyle w:val="FrameContents"/>
+                              <w:spacing w:before="0" w:after="200"/>
+                              <w:rPr/>
+                            </w:pPr>
+                            <w:r>
+                              <w:rPr/>
+                            </w:r>
+                          </w:p>
                         </w:txbxContent>
                       </wps:txbx>
-                      <wps:bodyPr anchor="t" lIns="0" tIns="0" rIns="0" bIns="0">
+                      <wps:bodyPr lIns="0" rIns="0" tIns="0" bIns="0">
                         <a:spAutoFit/>
                       </wps:bodyPr>
                     </wps:wsp>
@@ -729,12 +795,14 @@
           </mc:Choice>
           <mc:Fallback>
             <w:pict>
-              <v:rect style="position:absolute;rotation:0;width:453.6pt;height:390.2pt;mso-wrap-distance-left:9.35pt;mso-wrap-distance-right:9.35pt;mso-wrap-distance-top:0pt;mso-wrap-distance-bottom:0pt;margin-top:222.8pt;mso-position-vertical-relative:page;margin-left:-5.4pt;mso-position-horizontal-relative:margin">
-                <v:textbox inset="0in,0in,0in,0in">
+              <v:rect id="shape_0" ID="Frame2" stroked="f" style="position:absolute;margin-left:-5.4pt;margin-top:222.8pt;width:453.5pt;height:402.85pt;mso-position-horizontal-relative:margin;mso-position-vertical-relative:page">
+                <w10:wrap type="none"/>
+                <v:fill o:detectmouseclick="t" on="false"/>
+                <v:stroke color="#3465a4" joinstyle="round" endcap="flat"/>
+                <v:textbox>
                   <w:txbxContent>
                     <w:tbl>
                       <w:tblPr>
-                        <w:tblpPr w:bottomFromText="0" w:horzAnchor="margin" w:leftFromText="187" w:rightFromText="187" w:tblpX="0" w:tblpY="4456" w:topFromText="0" w:vertAnchor="page"/>
                         <w:tblW w:w="5000" w:type="pct"/>
                         <w:jc w:val="left"/>
                         <w:tblInd w:w="108" w:type="dxa"/>
@@ -748,13 +816,13 @@
                         <w:tblLook w:val="04a0"/>
                       </w:tblPr>
                       <w:tblGrid>
-                        <w:gridCol w:w="9072"/>
+                        <w:gridCol w:w="9073"/>
                       </w:tblGrid>
                       <w:tr>
                         <w:trPr/>
                         <w:tc>
                           <w:tcPr>
-                            <w:tcW w:w="9072" w:type="dxa"/>
+                            <w:tcW w:w="9073" w:type="dxa"/>
                             <w:tcBorders/>
                             <w:shd w:fill="auto" w:val="clear"/>
                           </w:tcPr>
@@ -977,7 +1045,7 @@
                         <w:trPr/>
                         <w:tc>
                           <w:tcPr>
-                            <w:tcW w:w="9072" w:type="dxa"/>
+                            <w:tcW w:w="9073" w:type="dxa"/>
                             <w:tcBorders/>
                             <w:shd w:fill="auto" w:val="clear"/>
                           </w:tcPr>
@@ -997,9 +1065,18 @@
                         </w:tc>
                       </w:tr>
                     </w:tbl>
+                    <w:p>
+                      <w:pPr>
+                        <w:pStyle w:val="FrameContents"/>
+                        <w:spacing w:before="0" w:after="200"/>
+                        <w:rPr/>
+                      </w:pPr>
+                      <w:r>
+                        <w:rPr/>
+                      </w:r>
+                    </w:p>
                   </w:txbxContent>
                 </v:textbox>
-                <w10:wrap type="square"/>
               </v:rect>
             </w:pict>
           </mc:Fallback>
@@ -1028,7 +1105,10 @@
         </w:rPr>
       </w:pPr>
       <w:r>
-        <w:rPr/>
+        <w:rPr>
+          <w:color w:val="943634" w:themeColor="accent2" w:themeShade="bf"/>
+          <w:sz w:val="40"/>
+        </w:rPr>
       </w:r>
     </w:p>
     <w:p>
@@ -1567,10 +1647,10 @@
         <w:tblStyle w:val="Tabela-Siatka"/>
         <w:tblW w:w="10907" w:type="dxa"/>
         <w:jc w:val="left"/>
-        <w:tblInd w:w="-601" w:type="dxa"/>
+        <w:tblInd w:w="-606" w:type="dxa"/>
         <w:tblCellMar>
           <w:top w:w="0" w:type="dxa"/>
-          <w:left w:w="108" w:type="dxa"/>
+          <w:left w:w="103" w:type="dxa"/>
           <w:bottom w:w="0" w:type="dxa"/>
           <w:right w:w="108" w:type="dxa"/>
         </w:tblCellMar>
@@ -1580,12 +1660,12 @@
         <w:gridCol w:w="1488"/>
         <w:gridCol w:w="1511"/>
         <w:gridCol w:w="1191"/>
-        <w:gridCol w:w="720"/>
-        <w:gridCol w:w="113"/>
+        <w:gridCol w:w="721"/>
+        <w:gridCol w:w="112"/>
         <w:gridCol w:w="1059"/>
         <w:gridCol w:w="1106"/>
-        <w:gridCol w:w="2497"/>
-        <w:gridCol w:w="1220"/>
+        <w:gridCol w:w="2498"/>
+        <w:gridCol w:w="1219"/>
       </w:tblGrid>
       <w:tr>
         <w:trPr>
@@ -1598,13 +1678,13 @@
             <w:tcBorders/>
             <w:shd w:color="CCC0D9" w:fill="B2A1C7" w:themeColor="accent4" w:themeFill="accent4" w:themeFillTint="99" w:themeTint="66" w:val="clear"/>
             <w:tcMar>
-              <w:left w:w="108" w:type="dxa"/>
-            </w:tcMar>
-          </w:tcPr>
-          <w:p>
-            <w:pPr>
-              <w:pStyle w:val="Normal"/>
-              <w:spacing w:lineRule="auto" w:line="240" w:before="0" w:afterAutospacing="1"/>
+              <w:left w:w="103" w:type="dxa"/>
+            </w:tcMar>
+          </w:tcPr>
+          <w:p>
+            <w:pPr>
+              <w:pStyle w:val="Normal"/>
+              <w:spacing w:lineRule="auto" w:line="240" w:before="0" w:after="0"/>
               <w:jc w:val="center"/>
               <w:rPr>
                 <w:b/>
@@ -1637,13 +1717,13 @@
             <w:tcBorders/>
             <w:shd w:color="CCC0D9" w:fill="B2A1C7" w:themeColor="accent4" w:themeFill="accent4" w:themeFillTint="99" w:themeTint="66" w:val="clear"/>
             <w:tcMar>
-              <w:left w:w="108" w:type="dxa"/>
-            </w:tcMar>
-          </w:tcPr>
-          <w:p>
-            <w:pPr>
-              <w:pStyle w:val="Normal"/>
-              <w:spacing w:lineRule="auto" w:line="240" w:before="0" w:afterAutospacing="1"/>
+              <w:left w:w="103" w:type="dxa"/>
+            </w:tcMar>
+          </w:tcPr>
+          <w:p>
+            <w:pPr>
+              <w:pStyle w:val="Normal"/>
+              <w:spacing w:lineRule="auto" w:line="240" w:before="0" w:after="0"/>
               <w:rPr>
                 <w:rFonts w:eastAsia="Calibri" w:eastAsiaTheme="minorHAnsi"/>
                 <w:lang w:eastAsia="en-US"/>
@@ -1678,13 +1758,13 @@
             <w:tcBorders/>
             <w:shd w:color="CCC0D9" w:fill="B2A1C7" w:themeColor="accent4" w:themeFill="accent4" w:themeFillTint="99" w:themeTint="66" w:val="clear"/>
             <w:tcMar>
-              <w:left w:w="108" w:type="dxa"/>
-            </w:tcMar>
-          </w:tcPr>
-          <w:p>
-            <w:pPr>
-              <w:pStyle w:val="Normal"/>
-              <w:spacing w:lineRule="auto" w:line="240" w:before="0" w:afterAutospacing="1"/>
+              <w:left w:w="103" w:type="dxa"/>
+            </w:tcMar>
+          </w:tcPr>
+          <w:p>
+            <w:pPr>
+              <w:pStyle w:val="Normal"/>
+              <w:spacing w:lineRule="auto" w:line="240" w:before="0" w:after="0"/>
               <w:jc w:val="center"/>
               <w:rPr>
                 <w:rFonts w:eastAsia="Calibri" w:eastAsiaTheme="minorHAnsi"/>
@@ -1715,18 +1795,18 @@
         </w:trPr>
         <w:tc>
           <w:tcPr>
-            <w:tcW w:w="4910" w:type="dxa"/>
+            <w:tcW w:w="4911" w:type="dxa"/>
             <w:gridSpan w:val="4"/>
             <w:tcBorders/>
             <w:shd w:color="CCC0D9" w:fill="B2A1C7" w:themeColor="accent4" w:themeFill="accent4" w:themeFillTint="99" w:themeTint="66" w:val="clear"/>
             <w:tcMar>
-              <w:left w:w="108" w:type="dxa"/>
-            </w:tcMar>
-          </w:tcPr>
-          <w:p>
-            <w:pPr>
-              <w:pStyle w:val="Normal"/>
-              <w:spacing w:lineRule="auto" w:line="240" w:before="0" w:afterAutospacing="1"/>
+              <w:left w:w="103" w:type="dxa"/>
+            </w:tcMar>
+          </w:tcPr>
+          <w:p>
+            <w:pPr>
+              <w:pStyle w:val="Normal"/>
+              <w:spacing w:lineRule="auto" w:line="240" w:before="0" w:after="0"/>
               <w:rPr>
                 <w:rFonts w:eastAsia="Calibri" w:eastAsiaTheme="minorHAnsi"/>
                 <w:lang w:eastAsia="en-US"/>
@@ -1751,13 +1831,13 @@
         </w:tc>
         <w:tc>
           <w:tcPr>
-            <w:tcW w:w="5995" w:type="dxa"/>
+            <w:tcW w:w="5994" w:type="dxa"/>
             <w:gridSpan w:val="5"/>
             <w:vMerge w:val="restart"/>
             <w:tcBorders/>
             <w:shd w:color="CCC0D9" w:fill="B2A1C7" w:themeColor="accent4" w:themeFill="accent4" w:themeFillTint="99" w:themeTint="66" w:val="clear"/>
             <w:tcMar>
-              <w:left w:w="108" w:type="dxa"/>
+              <w:left w:w="103" w:type="dxa"/>
             </w:tcMar>
           </w:tcPr>
           <w:p>
@@ -1845,18 +1925,18 @@
         </w:trPr>
         <w:tc>
           <w:tcPr>
-            <w:tcW w:w="4910" w:type="dxa"/>
+            <w:tcW w:w="4911" w:type="dxa"/>
             <w:gridSpan w:val="4"/>
             <w:tcBorders/>
             <w:shd w:color="CCC0D9" w:fill="B2A1C7" w:themeColor="accent4" w:themeFill="accent4" w:themeFillTint="99" w:themeTint="66" w:val="clear"/>
             <w:tcMar>
-              <w:left w:w="108" w:type="dxa"/>
-            </w:tcMar>
-          </w:tcPr>
-          <w:p>
-            <w:pPr>
-              <w:pStyle w:val="Normal"/>
-              <w:spacing w:lineRule="auto" w:line="240" w:before="0" w:afterAutospacing="1"/>
+              <w:left w:w="103" w:type="dxa"/>
+            </w:tcMar>
+          </w:tcPr>
+          <w:p>
+            <w:pPr>
+              <w:pStyle w:val="Normal"/>
+              <w:spacing w:lineRule="auto" w:line="240" w:before="0" w:after="0"/>
               <w:rPr>
                 <w:b/>
                 <w:b/>
@@ -1874,19 +1954,19 @@
         </w:tc>
         <w:tc>
           <w:tcPr>
-            <w:tcW w:w="5995" w:type="dxa"/>
+            <w:tcW w:w="5994" w:type="dxa"/>
             <w:gridSpan w:val="5"/>
             <w:vMerge w:val="continue"/>
             <w:tcBorders/>
             <w:shd w:color="CCC0D9" w:fill="B2A1C7" w:themeColor="accent4" w:themeFill="accent4" w:themeFillTint="99" w:themeTint="66" w:val="clear"/>
             <w:tcMar>
-              <w:left w:w="108" w:type="dxa"/>
-            </w:tcMar>
-          </w:tcPr>
-          <w:p>
-            <w:pPr>
-              <w:pStyle w:val="Normal"/>
-              <w:spacing w:lineRule="auto" w:line="240" w:before="0" w:afterAutospacing="1"/>
+              <w:left w:w="103" w:type="dxa"/>
+            </w:tcMar>
+          </w:tcPr>
+          <w:p>
+            <w:pPr>
+              <w:pStyle w:val="Normal"/>
+              <w:spacing w:lineRule="auto" w:line="240" w:before="0" w:after="0"/>
               <w:rPr>
                 <w:rFonts w:eastAsia="Calibri" w:eastAsiaTheme="minorHAnsi"/>
                 <w:lang w:eastAsia="en-US"/>
@@ -1912,13 +1992,13 @@
             <w:tcBorders/>
             <w:shd w:color="CCC0D9" w:fill="D99594" w:themeColor="accent4" w:themeFill="accent2" w:themeFillTint="99" w:themeTint="66" w:val="clear"/>
             <w:tcMar>
-              <w:left w:w="108" w:type="dxa"/>
-            </w:tcMar>
-          </w:tcPr>
-          <w:p>
-            <w:pPr>
-              <w:pStyle w:val="Normal"/>
-              <w:spacing w:lineRule="auto" w:line="240" w:before="0" w:afterAutospacing="1"/>
+              <w:left w:w="103" w:type="dxa"/>
+            </w:tcMar>
+          </w:tcPr>
+          <w:p>
+            <w:pPr>
+              <w:pStyle w:val="Normal"/>
+              <w:spacing w:lineRule="auto" w:line="240" w:before="0" w:after="0"/>
               <w:jc w:val="center"/>
               <w:rPr>
                 <w:rFonts w:eastAsia="Calibri" w:eastAsiaTheme="minorHAnsi"/>
@@ -1945,13 +2025,13 @@
             <w:tcBorders/>
             <w:shd w:color="CCC0D9" w:fill="C2D69B" w:themeColor="accent4" w:themeFill="accent3" w:themeFillTint="99" w:themeTint="66" w:val="clear"/>
             <w:tcMar>
-              <w:left w:w="108" w:type="dxa"/>
-            </w:tcMar>
-          </w:tcPr>
-          <w:p>
-            <w:pPr>
-              <w:pStyle w:val="Normal"/>
-              <w:spacing w:lineRule="auto" w:line="240" w:before="0" w:afterAutospacing="1"/>
+              <w:left w:w="103" w:type="dxa"/>
+            </w:tcMar>
+          </w:tcPr>
+          <w:p>
+            <w:pPr>
+              <w:pStyle w:val="Normal"/>
+              <w:spacing w:lineRule="auto" w:line="240" w:before="0" w:after="0"/>
               <w:rPr>
                 <w:rFonts w:eastAsia="Calibri" w:eastAsiaTheme="minorHAnsi"/>
                 <w:lang w:eastAsia="en-US"/>
@@ -1972,13 +2052,13 @@
             <w:tcBorders/>
             <w:shd w:color="CCC0D9" w:fill="C2D69B" w:themeColor="accent4" w:themeFill="accent3" w:themeFillTint="99" w:themeTint="66" w:val="clear"/>
             <w:tcMar>
-              <w:left w:w="108" w:type="dxa"/>
-            </w:tcMar>
-          </w:tcPr>
-          <w:p>
-            <w:pPr>
-              <w:pStyle w:val="Normal"/>
-              <w:spacing w:lineRule="auto" w:line="240" w:before="0" w:afterAutospacing="1"/>
+              <w:left w:w="103" w:type="dxa"/>
+            </w:tcMar>
+          </w:tcPr>
+          <w:p>
+            <w:pPr>
+              <w:pStyle w:val="Normal"/>
+              <w:spacing w:lineRule="auto" w:line="240" w:before="0" w:after="0"/>
               <w:rPr>
                 <w:rFonts w:eastAsia="Calibri" w:eastAsiaTheme="minorHAnsi"/>
                 <w:lang w:eastAsia="en-US"/>
@@ -1999,13 +2079,13 @@
             <w:tcBorders/>
             <w:shd w:color="CCC0D9" w:fill="C2D69B" w:themeColor="accent4" w:themeFill="accent3" w:themeFillTint="99" w:themeTint="66" w:val="clear"/>
             <w:tcMar>
-              <w:left w:w="108" w:type="dxa"/>
-            </w:tcMar>
-          </w:tcPr>
-          <w:p>
-            <w:pPr>
-              <w:pStyle w:val="Normal"/>
-              <w:spacing w:lineRule="auto" w:line="240" w:before="0" w:afterAutospacing="1"/>
+              <w:left w:w="103" w:type="dxa"/>
+            </w:tcMar>
+          </w:tcPr>
+          <w:p>
+            <w:pPr>
+              <w:pStyle w:val="Normal"/>
+              <w:spacing w:lineRule="auto" w:line="240" w:before="0" w:after="0"/>
               <w:rPr>
                 <w:rFonts w:eastAsia="Calibri" w:eastAsiaTheme="minorHAnsi"/>
                 <w:lang w:eastAsia="en-US"/>
@@ -2027,13 +2107,13 @@
             <w:tcBorders/>
             <w:shd w:color="CCC0D9" w:fill="C2D69B" w:themeColor="accent4" w:themeFill="accent3" w:themeFillTint="99" w:themeTint="66" w:val="clear"/>
             <w:tcMar>
-              <w:left w:w="108" w:type="dxa"/>
-            </w:tcMar>
-          </w:tcPr>
-          <w:p>
-            <w:pPr>
-              <w:pStyle w:val="Normal"/>
-              <w:spacing w:lineRule="auto" w:line="240" w:before="0" w:afterAutospacing="1"/>
+              <w:left w:w="103" w:type="dxa"/>
+            </w:tcMar>
+          </w:tcPr>
+          <w:p>
+            <w:pPr>
+              <w:pStyle w:val="Normal"/>
+              <w:spacing w:lineRule="auto" w:line="240" w:before="0" w:after="0"/>
               <w:rPr>
                 <w:rFonts w:eastAsia="Calibri" w:eastAsiaTheme="minorHAnsi"/>
                 <w:lang w:eastAsia="en-US"/>
@@ -2054,13 +2134,13 @@
             <w:tcBorders/>
             <w:shd w:color="CCC0D9" w:fill="C2D69B" w:themeColor="accent4" w:themeFill="accent3" w:themeFillTint="99" w:themeTint="66" w:val="clear"/>
             <w:tcMar>
-              <w:left w:w="108" w:type="dxa"/>
-            </w:tcMar>
-          </w:tcPr>
-          <w:p>
-            <w:pPr>
-              <w:pStyle w:val="Normal"/>
-              <w:spacing w:lineRule="auto" w:line="240" w:before="0" w:afterAutospacing="1"/>
+              <w:left w:w="103" w:type="dxa"/>
+            </w:tcMar>
+          </w:tcPr>
+          <w:p>
+            <w:pPr>
+              <w:pStyle w:val="Normal"/>
+              <w:spacing w:lineRule="auto" w:line="240" w:before="0" w:after="0"/>
               <w:rPr>
                 <w:rFonts w:eastAsia="Calibri" w:eastAsiaTheme="minorHAnsi"/>
                 <w:lang w:eastAsia="en-US"/>
@@ -2081,13 +2161,13 @@
             <w:tcBorders/>
             <w:shd w:color="CCC0D9" w:fill="C2D69B" w:themeColor="accent4" w:themeFill="accent3" w:themeFillTint="99" w:themeTint="66" w:val="clear"/>
             <w:tcMar>
-              <w:left w:w="108" w:type="dxa"/>
-            </w:tcMar>
-          </w:tcPr>
-          <w:p>
-            <w:pPr>
-              <w:pStyle w:val="Normal"/>
-              <w:spacing w:lineRule="auto" w:line="240" w:before="0" w:afterAutospacing="1"/>
+              <w:left w:w="103" w:type="dxa"/>
+            </w:tcMar>
+          </w:tcPr>
+          <w:p>
+            <w:pPr>
+              <w:pStyle w:val="Normal"/>
+              <w:spacing w:lineRule="auto" w:line="240" w:before="0" w:after="0"/>
               <w:rPr>
                 <w:rFonts w:eastAsia="Calibri" w:eastAsiaTheme="minorHAnsi"/>
                 <w:lang w:eastAsia="en-US"/>
@@ -2104,17 +2184,17 @@
         </w:tc>
         <w:tc>
           <w:tcPr>
-            <w:tcW w:w="2497" w:type="dxa"/>
+            <w:tcW w:w="2498" w:type="dxa"/>
             <w:tcBorders/>
             <w:shd w:color="CCC0D9" w:fill="C2D69B" w:themeColor="accent4" w:themeFill="accent3" w:themeFillTint="99" w:themeTint="66" w:val="clear"/>
             <w:tcMar>
-              <w:left w:w="108" w:type="dxa"/>
-            </w:tcMar>
-          </w:tcPr>
-          <w:p>
-            <w:pPr>
-              <w:pStyle w:val="Normal"/>
-              <w:spacing w:lineRule="auto" w:line="240" w:before="0" w:afterAutospacing="1"/>
+              <w:left w:w="103" w:type="dxa"/>
+            </w:tcMar>
+          </w:tcPr>
+          <w:p>
+            <w:pPr>
+              <w:pStyle w:val="Normal"/>
+              <w:spacing w:lineRule="auto" w:line="240" w:before="0" w:after="0"/>
               <w:rPr>
                 <w:rFonts w:eastAsia="Calibri" w:eastAsiaTheme="minorHAnsi"/>
                 <w:lang w:eastAsia="en-US"/>
@@ -2131,17 +2211,17 @@
         </w:tc>
         <w:tc>
           <w:tcPr>
-            <w:tcW w:w="1220" w:type="dxa"/>
+            <w:tcW w:w="1219" w:type="dxa"/>
             <w:tcBorders/>
             <w:shd w:color="CCC0D9" w:fill="C2D69B" w:themeColor="accent4" w:themeFill="accent3" w:themeFillTint="99" w:themeTint="66" w:val="clear"/>
             <w:tcMar>
-              <w:left w:w="108" w:type="dxa"/>
-            </w:tcMar>
-          </w:tcPr>
-          <w:p>
-            <w:pPr>
-              <w:pStyle w:val="Normal"/>
-              <w:spacing w:lineRule="auto" w:line="240" w:before="0" w:afterAutospacing="1"/>
+              <w:left w:w="103" w:type="dxa"/>
+            </w:tcMar>
+          </w:tcPr>
+          <w:p>
+            <w:pPr>
+              <w:pStyle w:val="Normal"/>
+              <w:spacing w:lineRule="auto" w:line="240" w:before="0" w:after="0"/>
               <w:rPr>
                 <w:rFonts w:eastAsia="Calibri" w:eastAsiaTheme="minorHAnsi"/>
                 <w:lang w:eastAsia="en-US"/>
@@ -2167,13 +2247,13 @@
             <w:tcBorders/>
             <w:shd w:color="CCC0D9" w:fill="FFFFFF" w:themeColor="accent4" w:themeFill="background1" w:themeTint="66" w:val="clear"/>
             <w:tcMar>
-              <w:left w:w="108" w:type="dxa"/>
-            </w:tcMar>
-          </w:tcPr>
-          <w:p>
-            <w:pPr>
-              <w:pStyle w:val="Normal"/>
-              <w:spacing w:lineRule="auto" w:line="240" w:before="0" w:afterAutospacing="1"/>
+              <w:left w:w="103" w:type="dxa"/>
+            </w:tcMar>
+          </w:tcPr>
+          <w:p>
+            <w:pPr>
+              <w:pStyle w:val="Normal"/>
+              <w:spacing w:lineRule="auto" w:line="240" w:before="0" w:after="0"/>
               <w:jc w:val="center"/>
               <w:rPr>
                 <w:rFonts w:eastAsia="Calibri" w:eastAsiaTheme="minorHAnsi"/>
@@ -2195,13 +2275,13 @@
             <w:tcBorders/>
             <w:shd w:color="CCC0D9" w:fill="FFFFFF" w:themeColor="accent4" w:themeFill="background1" w:themeTint="66" w:val="clear"/>
             <w:tcMar>
-              <w:left w:w="108" w:type="dxa"/>
-            </w:tcMar>
-          </w:tcPr>
-          <w:p>
-            <w:pPr>
-              <w:pStyle w:val="Normal"/>
-              <w:spacing w:lineRule="auto" w:line="240" w:before="0" w:afterAutospacing="1"/>
+              <w:left w:w="103" w:type="dxa"/>
+            </w:tcMar>
+          </w:tcPr>
+          <w:p>
+            <w:pPr>
+              <w:pStyle w:val="Normal"/>
+              <w:spacing w:lineRule="auto" w:line="240" w:before="0" w:after="0"/>
               <w:jc w:val="center"/>
               <w:rPr>
                 <w:rFonts w:eastAsia="Calibri" w:eastAsiaTheme="minorHAnsi"/>
@@ -2223,13 +2303,13 @@
             <w:tcBorders/>
             <w:shd w:color="CCC0D9" w:fill="FFFFFF" w:themeColor="accent4" w:themeFill="background1" w:themeTint="66" w:val="clear"/>
             <w:tcMar>
-              <w:left w:w="108" w:type="dxa"/>
-            </w:tcMar>
-          </w:tcPr>
-          <w:p>
-            <w:pPr>
-              <w:pStyle w:val="Normal"/>
-              <w:spacing w:lineRule="auto" w:line="240" w:before="0" w:afterAutospacing="1"/>
+              <w:left w:w="103" w:type="dxa"/>
+            </w:tcMar>
+          </w:tcPr>
+          <w:p>
+            <w:pPr>
+              <w:pStyle w:val="Normal"/>
+              <w:spacing w:lineRule="auto" w:line="240" w:before="0" w:after="0"/>
               <w:jc w:val="center"/>
               <w:rPr>
                 <w:rFonts w:eastAsia="Calibri" w:eastAsiaTheme="minorHAnsi"/>
@@ -2252,13 +2332,13 @@
             <w:tcBorders/>
             <w:shd w:color="CCC0D9" w:fill="FFFFFF" w:themeColor="accent4" w:themeFill="background1" w:themeTint="66" w:val="clear"/>
             <w:tcMar>
-              <w:left w:w="108" w:type="dxa"/>
-            </w:tcMar>
-          </w:tcPr>
-          <w:p>
-            <w:pPr>
-              <w:pStyle w:val="Normal"/>
-              <w:spacing w:lineRule="auto" w:line="240" w:before="0" w:afterAutospacing="1"/>
+              <w:left w:w="103" w:type="dxa"/>
+            </w:tcMar>
+          </w:tcPr>
+          <w:p>
+            <w:pPr>
+              <w:pStyle w:val="Normal"/>
+              <w:spacing w:lineRule="auto" w:line="240" w:before="0" w:after="0"/>
               <w:jc w:val="center"/>
               <w:rPr>
                 <w:rFonts w:eastAsia="Calibri" w:eastAsiaTheme="minorHAnsi"/>
@@ -2280,13 +2360,13 @@
             <w:tcBorders/>
             <w:shd w:color="CCC0D9" w:fill="FFFFFF" w:themeColor="accent4" w:themeFill="background1" w:themeTint="66" w:val="clear"/>
             <w:tcMar>
-              <w:left w:w="108" w:type="dxa"/>
-            </w:tcMar>
-          </w:tcPr>
-          <w:p>
-            <w:pPr>
-              <w:pStyle w:val="Normal"/>
-              <w:spacing w:lineRule="auto" w:line="240" w:before="0" w:afterAutospacing="1"/>
+              <w:left w:w="103" w:type="dxa"/>
+            </w:tcMar>
+          </w:tcPr>
+          <w:p>
+            <w:pPr>
+              <w:pStyle w:val="Normal"/>
+              <w:spacing w:lineRule="auto" w:line="240" w:before="0" w:after="0"/>
               <w:jc w:val="center"/>
               <w:rPr>
                 <w:rFonts w:eastAsia="Calibri" w:eastAsiaTheme="minorHAnsi"/>
@@ -2308,13 +2388,13 @@
             <w:tcBorders/>
             <w:shd w:color="CCC0D9" w:fill="FFFFFF" w:themeColor="accent4" w:themeFill="background1" w:themeTint="66" w:val="clear"/>
             <w:tcMar>
-              <w:left w:w="108" w:type="dxa"/>
-            </w:tcMar>
-          </w:tcPr>
-          <w:p>
-            <w:pPr>
-              <w:pStyle w:val="Normal"/>
-              <w:spacing w:lineRule="auto" w:line="240" w:before="0" w:afterAutospacing="1"/>
+              <w:left w:w="103" w:type="dxa"/>
+            </w:tcMar>
+          </w:tcPr>
+          <w:p>
+            <w:pPr>
+              <w:pStyle w:val="Normal"/>
+              <w:spacing w:lineRule="auto" w:line="240" w:before="0" w:after="0"/>
               <w:jc w:val="center"/>
               <w:rPr>
                 <w:rFonts w:eastAsia="Calibri" w:eastAsiaTheme="minorHAnsi"/>
@@ -2332,17 +2412,17 @@
         </w:tc>
         <w:tc>
           <w:tcPr>
-            <w:tcW w:w="2497" w:type="dxa"/>
+            <w:tcW w:w="2498" w:type="dxa"/>
             <w:tcBorders/>
             <w:shd w:color="CCC0D9" w:fill="FFFFFF" w:themeColor="accent4" w:themeFill="background1" w:themeTint="66" w:val="clear"/>
             <w:tcMar>
-              <w:left w:w="108" w:type="dxa"/>
-            </w:tcMar>
-          </w:tcPr>
-          <w:p>
-            <w:pPr>
-              <w:pStyle w:val="Normal"/>
-              <w:spacing w:lineRule="auto" w:line="240" w:before="0" w:afterAutospacing="1"/>
+              <w:left w:w="103" w:type="dxa"/>
+            </w:tcMar>
+          </w:tcPr>
+          <w:p>
+            <w:pPr>
+              <w:pStyle w:val="Normal"/>
+              <w:spacing w:lineRule="auto" w:line="240" w:before="0" w:after="0"/>
               <w:jc w:val="center"/>
               <w:rPr>
                 <w:rFonts w:eastAsia="Calibri" w:eastAsiaTheme="minorHAnsi"/>
@@ -2360,17 +2440,17 @@
         </w:tc>
         <w:tc>
           <w:tcPr>
-            <w:tcW w:w="1220" w:type="dxa"/>
+            <w:tcW w:w="1219" w:type="dxa"/>
             <w:tcBorders/>
             <w:shd w:color="CCC0D9" w:fill="FFFFFF" w:themeColor="accent4" w:themeFill="background1" w:themeTint="66" w:val="clear"/>
             <w:tcMar>
-              <w:left w:w="108" w:type="dxa"/>
-            </w:tcMar>
-          </w:tcPr>
-          <w:p>
-            <w:pPr>
-              <w:pStyle w:val="Normal"/>
-              <w:spacing w:lineRule="auto" w:line="240" w:before="0" w:afterAutospacing="1"/>
+              <w:left w:w="103" w:type="dxa"/>
+            </w:tcMar>
+          </w:tcPr>
+          <w:p>
+            <w:pPr>
+              <w:pStyle w:val="Normal"/>
+              <w:spacing w:lineRule="auto" w:line="240" w:before="0" w:after="0"/>
               <w:rPr>
                 <w:rFonts w:eastAsia="Calibri" w:eastAsiaTheme="minorHAnsi"/>
                 <w:lang w:eastAsia="en-US"/>
@@ -2395,13 +2475,13 @@
             <w:tcBorders/>
             <w:shd w:color="CCC0D9" w:fill="FFFFFF" w:themeColor="accent4" w:themeFill="background1" w:themeTint="66" w:val="clear"/>
             <w:tcMar>
-              <w:left w:w="108" w:type="dxa"/>
-            </w:tcMar>
-          </w:tcPr>
-          <w:p>
-            <w:pPr>
-              <w:pStyle w:val="Normal"/>
-              <w:spacing w:lineRule="auto" w:line="240" w:before="0" w:afterAutospacing="1"/>
+              <w:left w:w="103" w:type="dxa"/>
+            </w:tcMar>
+          </w:tcPr>
+          <w:p>
+            <w:pPr>
+              <w:pStyle w:val="Normal"/>
+              <w:spacing w:lineRule="auto" w:line="240" w:before="0" w:after="0"/>
               <w:jc w:val="center"/>
               <w:rPr>
                 <w:rFonts w:eastAsia="Calibri" w:eastAsiaTheme="minorHAnsi"/>
@@ -2423,13 +2503,13 @@
             <w:tcBorders/>
             <w:shd w:color="CCC0D9" w:fill="FFFFFF" w:themeColor="accent4" w:themeFill="background1" w:themeTint="66" w:val="clear"/>
             <w:tcMar>
-              <w:left w:w="108" w:type="dxa"/>
-            </w:tcMar>
-          </w:tcPr>
-          <w:p>
-            <w:pPr>
-              <w:pStyle w:val="Normal"/>
-              <w:spacing w:lineRule="auto" w:line="240" w:before="0" w:afterAutospacing="1"/>
+              <w:left w:w="103" w:type="dxa"/>
+            </w:tcMar>
+          </w:tcPr>
+          <w:p>
+            <w:pPr>
+              <w:pStyle w:val="Normal"/>
+              <w:spacing w:lineRule="auto" w:line="240" w:before="0" w:after="0"/>
               <w:jc w:val="center"/>
               <w:rPr>
                 <w:rFonts w:eastAsia="Calibri" w:eastAsiaTheme="minorHAnsi"/>
@@ -2451,13 +2531,13 @@
             <w:tcBorders/>
             <w:shd w:color="CCC0D9" w:fill="FFFFFF" w:themeColor="accent4" w:themeFill="background1" w:themeTint="66" w:val="clear"/>
             <w:tcMar>
-              <w:left w:w="108" w:type="dxa"/>
-            </w:tcMar>
-          </w:tcPr>
-          <w:p>
-            <w:pPr>
-              <w:pStyle w:val="Normal"/>
-              <w:spacing w:lineRule="auto" w:line="240" w:before="0" w:afterAutospacing="1"/>
+              <w:left w:w="103" w:type="dxa"/>
+            </w:tcMar>
+          </w:tcPr>
+          <w:p>
+            <w:pPr>
+              <w:pStyle w:val="Normal"/>
+              <w:spacing w:lineRule="auto" w:line="240" w:before="0" w:after="0"/>
               <w:jc w:val="center"/>
               <w:rPr>
                 <w:rFonts w:eastAsia="Calibri" w:eastAsiaTheme="minorHAnsi"/>
@@ -2480,13 +2560,13 @@
             <w:tcBorders/>
             <w:shd w:color="CCC0D9" w:fill="FFFFFF" w:themeColor="accent4" w:themeFill="background1" w:themeTint="66" w:val="clear"/>
             <w:tcMar>
-              <w:left w:w="108" w:type="dxa"/>
-            </w:tcMar>
-          </w:tcPr>
-          <w:p>
-            <w:pPr>
-              <w:pStyle w:val="Normal"/>
-              <w:spacing w:lineRule="auto" w:line="240" w:before="0" w:afterAutospacing="1"/>
+              <w:left w:w="103" w:type="dxa"/>
+            </w:tcMar>
+          </w:tcPr>
+          <w:p>
+            <w:pPr>
+              <w:pStyle w:val="Normal"/>
+              <w:spacing w:lineRule="auto" w:line="240" w:before="0" w:after="0"/>
               <w:jc w:val="center"/>
               <w:rPr>
                 <w:rFonts w:eastAsia="Calibri" w:eastAsiaTheme="minorHAnsi"/>
@@ -2508,13 +2588,13 @@
             <w:tcBorders/>
             <w:shd w:color="CCC0D9" w:fill="FFFFFF" w:themeColor="accent4" w:themeFill="background1" w:themeTint="66" w:val="clear"/>
             <w:tcMar>
-              <w:left w:w="108" w:type="dxa"/>
-            </w:tcMar>
-          </w:tcPr>
-          <w:p>
-            <w:pPr>
-              <w:pStyle w:val="Normal"/>
-              <w:spacing w:lineRule="auto" w:line="240" w:before="0" w:afterAutospacing="1"/>
+              <w:left w:w="103" w:type="dxa"/>
+            </w:tcMar>
+          </w:tcPr>
+          <w:p>
+            <w:pPr>
+              <w:pStyle w:val="Normal"/>
+              <w:spacing w:lineRule="auto" w:line="240" w:before="0" w:after="0"/>
               <w:jc w:val="center"/>
               <w:rPr>
                 <w:rFonts w:eastAsia="Calibri" w:eastAsiaTheme="minorHAnsi"/>
@@ -2536,13 +2616,13 @@
             <w:tcBorders/>
             <w:shd w:color="CCC0D9" w:fill="FFFFFF" w:themeColor="accent4" w:themeFill="background1" w:themeTint="66" w:val="clear"/>
             <w:tcMar>
-              <w:left w:w="108" w:type="dxa"/>
-            </w:tcMar>
-          </w:tcPr>
-          <w:p>
-            <w:pPr>
-              <w:pStyle w:val="Normal"/>
-              <w:spacing w:lineRule="auto" w:line="240" w:before="0" w:afterAutospacing="1"/>
+              <w:left w:w="103" w:type="dxa"/>
+            </w:tcMar>
+          </w:tcPr>
+          <w:p>
+            <w:pPr>
+              <w:pStyle w:val="Normal"/>
+              <w:spacing w:lineRule="auto" w:line="240" w:before="0" w:after="0"/>
               <w:jc w:val="center"/>
               <w:rPr>
                 <w:rFonts w:eastAsia="Calibri" w:eastAsiaTheme="minorHAnsi"/>
@@ -2560,17 +2640,17 @@
         </w:tc>
         <w:tc>
           <w:tcPr>
-            <w:tcW w:w="2497" w:type="dxa"/>
+            <w:tcW w:w="2498" w:type="dxa"/>
             <w:tcBorders/>
             <w:shd w:color="CCC0D9" w:fill="FFFFFF" w:themeColor="accent4" w:themeFill="background1" w:themeTint="66" w:val="clear"/>
             <w:tcMar>
-              <w:left w:w="108" w:type="dxa"/>
-            </w:tcMar>
-          </w:tcPr>
-          <w:p>
-            <w:pPr>
-              <w:pStyle w:val="Normal"/>
-              <w:spacing w:lineRule="auto" w:line="240" w:before="0" w:afterAutospacing="1"/>
+              <w:left w:w="103" w:type="dxa"/>
+            </w:tcMar>
+          </w:tcPr>
+          <w:p>
+            <w:pPr>
+              <w:pStyle w:val="Normal"/>
+              <w:spacing w:lineRule="auto" w:line="240" w:before="0" w:after="0"/>
               <w:jc w:val="center"/>
               <w:rPr>
                 <w:rFonts w:eastAsia="Calibri" w:eastAsiaTheme="minorHAnsi"/>
@@ -2588,17 +2668,17 @@
         </w:tc>
         <w:tc>
           <w:tcPr>
-            <w:tcW w:w="1220" w:type="dxa"/>
+            <w:tcW w:w="1219" w:type="dxa"/>
             <w:tcBorders/>
             <w:shd w:color="CCC0D9" w:fill="FFFFFF" w:themeColor="accent4" w:themeFill="background1" w:themeTint="66" w:val="clear"/>
             <w:tcMar>
-              <w:left w:w="108" w:type="dxa"/>
-            </w:tcMar>
-          </w:tcPr>
-          <w:p>
-            <w:pPr>
-              <w:pStyle w:val="Normal"/>
-              <w:spacing w:lineRule="auto" w:line="240" w:before="0" w:afterAutospacing="1"/>
+              <w:left w:w="103" w:type="dxa"/>
+            </w:tcMar>
+          </w:tcPr>
+          <w:p>
+            <w:pPr>
+              <w:pStyle w:val="Normal"/>
+              <w:spacing w:lineRule="auto" w:line="240" w:before="0" w:after="0"/>
               <w:rPr>
                 <w:rFonts w:eastAsia="Calibri" w:eastAsiaTheme="minorHAnsi"/>
                 <w:lang w:eastAsia="en-US"/>
@@ -2623,13 +2703,13 @@
             <w:tcBorders/>
             <w:shd w:color="CCC0D9" w:fill="FFFFFF" w:themeColor="accent4" w:themeFill="background1" w:themeTint="66" w:val="clear"/>
             <w:tcMar>
-              <w:left w:w="108" w:type="dxa"/>
-            </w:tcMar>
-          </w:tcPr>
-          <w:p>
-            <w:pPr>
-              <w:pStyle w:val="Normal"/>
-              <w:spacing w:lineRule="auto" w:line="240" w:before="0" w:afterAutospacing="1"/>
+              <w:left w:w="103" w:type="dxa"/>
+            </w:tcMar>
+          </w:tcPr>
+          <w:p>
+            <w:pPr>
+              <w:pStyle w:val="Normal"/>
+              <w:spacing w:lineRule="auto" w:line="240" w:before="0" w:after="0"/>
               <w:jc w:val="center"/>
               <w:rPr>
                 <w:rFonts w:eastAsia="Calibri" w:eastAsiaTheme="minorHAnsi"/>
@@ -2651,13 +2731,13 @@
             <w:tcBorders/>
             <w:shd w:color="CCC0D9" w:fill="FFFFFF" w:themeColor="accent4" w:themeFill="background1" w:themeTint="66" w:val="clear"/>
             <w:tcMar>
-              <w:left w:w="108" w:type="dxa"/>
-            </w:tcMar>
-          </w:tcPr>
-          <w:p>
-            <w:pPr>
-              <w:pStyle w:val="Normal"/>
-              <w:spacing w:lineRule="auto" w:line="240" w:before="0" w:afterAutospacing="1"/>
+              <w:left w:w="103" w:type="dxa"/>
+            </w:tcMar>
+          </w:tcPr>
+          <w:p>
+            <w:pPr>
+              <w:pStyle w:val="Normal"/>
+              <w:spacing w:lineRule="auto" w:line="240" w:before="0" w:after="0"/>
               <w:jc w:val="center"/>
               <w:rPr>
                 <w:rFonts w:eastAsia="Calibri" w:eastAsiaTheme="minorHAnsi"/>
@@ -2679,13 +2759,13 @@
             <w:tcBorders/>
             <w:shd w:color="CCC0D9" w:fill="FFFFFF" w:themeColor="accent4" w:themeFill="background1" w:themeTint="66" w:val="clear"/>
             <w:tcMar>
-              <w:left w:w="108" w:type="dxa"/>
-            </w:tcMar>
-          </w:tcPr>
-          <w:p>
-            <w:pPr>
-              <w:pStyle w:val="Normal"/>
-              <w:spacing w:lineRule="auto" w:line="240" w:before="0" w:afterAutospacing="1"/>
+              <w:left w:w="103" w:type="dxa"/>
+            </w:tcMar>
+          </w:tcPr>
+          <w:p>
+            <w:pPr>
+              <w:pStyle w:val="Normal"/>
+              <w:spacing w:lineRule="auto" w:line="240" w:before="0" w:after="0"/>
               <w:jc w:val="center"/>
               <w:rPr>
                 <w:rFonts w:eastAsia="Calibri" w:eastAsiaTheme="minorHAnsi"/>
@@ -2708,13 +2788,13 @@
             <w:tcBorders/>
             <w:shd w:color="CCC0D9" w:fill="FFFFFF" w:themeColor="accent4" w:themeFill="background1" w:themeTint="66" w:val="clear"/>
             <w:tcMar>
-              <w:left w:w="108" w:type="dxa"/>
-            </w:tcMar>
-          </w:tcPr>
-          <w:p>
-            <w:pPr>
-              <w:pStyle w:val="Normal"/>
-              <w:spacing w:lineRule="auto" w:line="240" w:before="0" w:afterAutospacing="1"/>
+              <w:left w:w="103" w:type="dxa"/>
+            </w:tcMar>
+          </w:tcPr>
+          <w:p>
+            <w:pPr>
+              <w:pStyle w:val="Normal"/>
+              <w:spacing w:lineRule="auto" w:line="240" w:before="0" w:after="0"/>
               <w:jc w:val="center"/>
               <w:rPr>
                 <w:rFonts w:eastAsia="Calibri" w:eastAsiaTheme="minorHAnsi"/>
@@ -2736,13 +2816,13 @@
             <w:tcBorders/>
             <w:shd w:color="CCC0D9" w:fill="FFFFFF" w:themeColor="accent4" w:themeFill="background1" w:themeTint="66" w:val="clear"/>
             <w:tcMar>
-              <w:left w:w="108" w:type="dxa"/>
-            </w:tcMar>
-          </w:tcPr>
-          <w:p>
-            <w:pPr>
-              <w:pStyle w:val="Normal"/>
-              <w:spacing w:lineRule="auto" w:line="240" w:before="0" w:afterAutospacing="1"/>
+              <w:left w:w="103" w:type="dxa"/>
+            </w:tcMar>
+          </w:tcPr>
+          <w:p>
+            <w:pPr>
+              <w:pStyle w:val="Normal"/>
+              <w:spacing w:lineRule="auto" w:line="240" w:before="0" w:after="0"/>
               <w:jc w:val="center"/>
               <w:rPr>
                 <w:rFonts w:eastAsia="Calibri" w:eastAsiaTheme="minorHAnsi"/>
@@ -2764,13 +2844,13 @@
             <w:tcBorders/>
             <w:shd w:color="CCC0D9" w:fill="FFFFFF" w:themeColor="accent4" w:themeFill="background1" w:themeTint="66" w:val="clear"/>
             <w:tcMar>
-              <w:left w:w="108" w:type="dxa"/>
-            </w:tcMar>
-          </w:tcPr>
-          <w:p>
-            <w:pPr>
-              <w:pStyle w:val="Normal"/>
-              <w:spacing w:lineRule="auto" w:line="240" w:before="0" w:afterAutospacing="1"/>
+              <w:left w:w="103" w:type="dxa"/>
+            </w:tcMar>
+          </w:tcPr>
+          <w:p>
+            <w:pPr>
+              <w:pStyle w:val="Normal"/>
+              <w:spacing w:lineRule="auto" w:line="240" w:before="0" w:after="0"/>
               <w:jc w:val="center"/>
               <w:rPr>
                 <w:rFonts w:eastAsia="Calibri" w:eastAsiaTheme="minorHAnsi"/>
@@ -2788,17 +2868,17 @@
         </w:tc>
         <w:tc>
           <w:tcPr>
-            <w:tcW w:w="2497" w:type="dxa"/>
+            <w:tcW w:w="2498" w:type="dxa"/>
             <w:tcBorders/>
             <w:shd w:color="CCC0D9" w:fill="FFFFFF" w:themeColor="accent4" w:themeFill="background1" w:themeTint="66" w:val="clear"/>
             <w:tcMar>
-              <w:left w:w="108" w:type="dxa"/>
-            </w:tcMar>
-          </w:tcPr>
-          <w:p>
-            <w:pPr>
-              <w:pStyle w:val="Normal"/>
-              <w:spacing w:lineRule="auto" w:line="240" w:before="0" w:afterAutospacing="1"/>
+              <w:left w:w="103" w:type="dxa"/>
+            </w:tcMar>
+          </w:tcPr>
+          <w:p>
+            <w:pPr>
+              <w:pStyle w:val="Normal"/>
+              <w:spacing w:lineRule="auto" w:line="240" w:before="0" w:after="0"/>
               <w:jc w:val="center"/>
               <w:rPr>
                 <w:rFonts w:eastAsia="Calibri" w:eastAsiaTheme="minorHAnsi"/>
@@ -2816,17 +2896,17 @@
         </w:tc>
         <w:tc>
           <w:tcPr>
-            <w:tcW w:w="1220" w:type="dxa"/>
+            <w:tcW w:w="1219" w:type="dxa"/>
             <w:tcBorders/>
             <w:shd w:color="CCC0D9" w:fill="FFFFFF" w:themeColor="accent4" w:themeFill="background1" w:themeTint="66" w:val="clear"/>
             <w:tcMar>
-              <w:left w:w="108" w:type="dxa"/>
-            </w:tcMar>
-          </w:tcPr>
-          <w:p>
-            <w:pPr>
-              <w:pStyle w:val="Normal"/>
-              <w:spacing w:lineRule="auto" w:line="240" w:before="0" w:afterAutospacing="1"/>
+              <w:left w:w="103" w:type="dxa"/>
+            </w:tcMar>
+          </w:tcPr>
+          <w:p>
+            <w:pPr>
+              <w:pStyle w:val="Normal"/>
+              <w:spacing w:lineRule="auto" w:line="240" w:before="0" w:after="0"/>
               <w:rPr>
                 <w:rFonts w:eastAsia="Calibri" w:eastAsiaTheme="minorHAnsi"/>
                 <w:lang w:eastAsia="en-US"/>
@@ -2851,13 +2931,13 @@
             <w:tcBorders/>
             <w:shd w:color="CCC0D9" w:fill="FFFFFF" w:themeColor="accent4" w:themeFill="background1" w:themeTint="66" w:val="clear"/>
             <w:tcMar>
-              <w:left w:w="108" w:type="dxa"/>
-            </w:tcMar>
-          </w:tcPr>
-          <w:p>
-            <w:pPr>
-              <w:pStyle w:val="Normal"/>
-              <w:spacing w:lineRule="auto" w:line="240" w:before="0" w:afterAutospacing="1"/>
+              <w:left w:w="103" w:type="dxa"/>
+            </w:tcMar>
+          </w:tcPr>
+          <w:p>
+            <w:pPr>
+              <w:pStyle w:val="Normal"/>
+              <w:spacing w:lineRule="auto" w:line="240" w:before="0" w:after="0"/>
               <w:jc w:val="center"/>
               <w:rPr>
                 <w:rFonts w:eastAsia="Calibri" w:eastAsiaTheme="minorHAnsi"/>
@@ -2879,13 +2959,13 @@
             <w:tcBorders/>
             <w:shd w:color="CCC0D9" w:fill="FFFFFF" w:themeColor="accent4" w:themeFill="background1" w:themeTint="66" w:val="clear"/>
             <w:tcMar>
-              <w:left w:w="108" w:type="dxa"/>
-            </w:tcMar>
-          </w:tcPr>
-          <w:p>
-            <w:pPr>
-              <w:pStyle w:val="Normal"/>
-              <w:spacing w:lineRule="auto" w:line="240" w:before="0" w:afterAutospacing="1"/>
+              <w:left w:w="103" w:type="dxa"/>
+            </w:tcMar>
+          </w:tcPr>
+          <w:p>
+            <w:pPr>
+              <w:pStyle w:val="Normal"/>
+              <w:spacing w:lineRule="auto" w:line="240" w:before="0" w:after="0"/>
               <w:jc w:val="center"/>
               <w:rPr>
                 <w:rFonts w:eastAsia="Calibri" w:eastAsiaTheme="minorHAnsi"/>
@@ -2907,13 +2987,13 @@
             <w:tcBorders/>
             <w:shd w:color="CCC0D9" w:fill="FFFFFF" w:themeColor="accent4" w:themeFill="background1" w:themeTint="66" w:val="clear"/>
             <w:tcMar>
-              <w:left w:w="108" w:type="dxa"/>
-            </w:tcMar>
-          </w:tcPr>
-          <w:p>
-            <w:pPr>
-              <w:pStyle w:val="Normal"/>
-              <w:spacing w:lineRule="auto" w:line="240" w:before="0" w:afterAutospacing="1"/>
+              <w:left w:w="103" w:type="dxa"/>
+            </w:tcMar>
+          </w:tcPr>
+          <w:p>
+            <w:pPr>
+              <w:pStyle w:val="Normal"/>
+              <w:spacing w:lineRule="auto" w:line="240" w:before="0" w:after="0"/>
               <w:jc w:val="center"/>
               <w:rPr>
                 <w:rFonts w:eastAsia="Calibri" w:eastAsiaTheme="minorHAnsi"/>
@@ -2936,13 +3016,13 @@
             <w:tcBorders/>
             <w:shd w:color="CCC0D9" w:fill="FFFFFF" w:themeColor="accent4" w:themeFill="background1" w:themeTint="66" w:val="clear"/>
             <w:tcMar>
-              <w:left w:w="108" w:type="dxa"/>
-            </w:tcMar>
-          </w:tcPr>
-          <w:p>
-            <w:pPr>
-              <w:pStyle w:val="Normal"/>
-              <w:spacing w:lineRule="auto" w:line="240" w:before="0" w:afterAutospacing="1"/>
+              <w:left w:w="103" w:type="dxa"/>
+            </w:tcMar>
+          </w:tcPr>
+          <w:p>
+            <w:pPr>
+              <w:pStyle w:val="Normal"/>
+              <w:spacing w:lineRule="auto" w:line="240" w:before="0" w:after="0"/>
               <w:jc w:val="center"/>
               <w:rPr>
                 <w:rFonts w:eastAsia="Calibri" w:eastAsiaTheme="minorHAnsi"/>
@@ -2964,13 +3044,13 @@
             <w:tcBorders/>
             <w:shd w:color="CCC0D9" w:fill="FFFFFF" w:themeColor="accent4" w:themeFill="background1" w:themeTint="66" w:val="clear"/>
             <w:tcMar>
-              <w:left w:w="108" w:type="dxa"/>
-            </w:tcMar>
-          </w:tcPr>
-          <w:p>
-            <w:pPr>
-              <w:pStyle w:val="Normal"/>
-              <w:spacing w:lineRule="auto" w:line="240" w:before="0" w:afterAutospacing="1"/>
+              <w:left w:w="103" w:type="dxa"/>
+            </w:tcMar>
+          </w:tcPr>
+          <w:p>
+            <w:pPr>
+              <w:pStyle w:val="Normal"/>
+              <w:spacing w:lineRule="auto" w:line="240" w:before="0" w:after="0"/>
               <w:jc w:val="center"/>
               <w:rPr>
                 <w:rFonts w:eastAsia="Calibri" w:eastAsiaTheme="minorHAnsi"/>
@@ -2992,13 +3072,13 @@
             <w:tcBorders/>
             <w:shd w:color="CCC0D9" w:fill="FFFFFF" w:themeColor="accent4" w:themeFill="background1" w:themeTint="66" w:val="clear"/>
             <w:tcMar>
-              <w:left w:w="108" w:type="dxa"/>
-            </w:tcMar>
-          </w:tcPr>
-          <w:p>
-            <w:pPr>
-              <w:pStyle w:val="Normal"/>
-              <w:spacing w:lineRule="auto" w:line="240" w:before="0" w:afterAutospacing="1"/>
+              <w:left w:w="103" w:type="dxa"/>
+            </w:tcMar>
+          </w:tcPr>
+          <w:p>
+            <w:pPr>
+              <w:pStyle w:val="Normal"/>
+              <w:spacing w:lineRule="auto" w:line="240" w:before="0" w:after="0"/>
               <w:jc w:val="center"/>
               <w:rPr>
                 <w:rFonts w:eastAsia="Calibri" w:eastAsiaTheme="minorHAnsi"/>
@@ -3016,17 +3096,17 @@
         </w:tc>
         <w:tc>
           <w:tcPr>
-            <w:tcW w:w="2497" w:type="dxa"/>
+            <w:tcW w:w="2498" w:type="dxa"/>
             <w:tcBorders/>
             <w:shd w:color="CCC0D9" w:fill="FFFFFF" w:themeColor="accent4" w:themeFill="background1" w:themeTint="66" w:val="clear"/>
             <w:tcMar>
-              <w:left w:w="108" w:type="dxa"/>
-            </w:tcMar>
-          </w:tcPr>
-          <w:p>
-            <w:pPr>
-              <w:pStyle w:val="Normal"/>
-              <w:spacing w:lineRule="auto" w:line="240" w:before="0" w:afterAutospacing="1"/>
+              <w:left w:w="103" w:type="dxa"/>
+            </w:tcMar>
+          </w:tcPr>
+          <w:p>
+            <w:pPr>
+              <w:pStyle w:val="Normal"/>
+              <w:spacing w:lineRule="auto" w:line="240" w:before="0" w:after="0"/>
               <w:jc w:val="center"/>
               <w:rPr>
                 <w:rFonts w:eastAsia="Calibri" w:eastAsiaTheme="minorHAnsi"/>
@@ -3044,17 +3124,17 @@
         </w:tc>
         <w:tc>
           <w:tcPr>
-            <w:tcW w:w="1220" w:type="dxa"/>
+            <w:tcW w:w="1219" w:type="dxa"/>
             <w:tcBorders/>
             <w:shd w:color="CCC0D9" w:fill="FFFFFF" w:themeColor="accent4" w:themeFill="background1" w:themeTint="66" w:val="clear"/>
             <w:tcMar>
-              <w:left w:w="108" w:type="dxa"/>
-            </w:tcMar>
-          </w:tcPr>
-          <w:p>
-            <w:pPr>
-              <w:pStyle w:val="Normal"/>
-              <w:spacing w:lineRule="auto" w:line="240" w:before="0" w:afterAutospacing="1"/>
+              <w:left w:w="103" w:type="dxa"/>
+            </w:tcMar>
+          </w:tcPr>
+          <w:p>
+            <w:pPr>
+              <w:pStyle w:val="Normal"/>
+              <w:spacing w:lineRule="auto" w:line="240" w:before="0" w:after="0"/>
               <w:rPr>
                 <w:rFonts w:eastAsia="Calibri" w:eastAsiaTheme="minorHAnsi"/>
                 <w:lang w:eastAsia="en-US"/>
@@ -3079,13 +3159,13 @@
             <w:tcBorders/>
             <w:shd w:color="CCC0D9" w:fill="FFFFFF" w:themeColor="accent4" w:themeFill="background1" w:themeTint="66" w:val="clear"/>
             <w:tcMar>
-              <w:left w:w="108" w:type="dxa"/>
-            </w:tcMar>
-          </w:tcPr>
-          <w:p>
-            <w:pPr>
-              <w:pStyle w:val="Normal"/>
-              <w:spacing w:lineRule="auto" w:line="240" w:before="0" w:afterAutospacing="1"/>
+              <w:left w:w="103" w:type="dxa"/>
+            </w:tcMar>
+          </w:tcPr>
+          <w:p>
+            <w:pPr>
+              <w:pStyle w:val="Normal"/>
+              <w:spacing w:lineRule="auto" w:line="240" w:before="0" w:after="0"/>
               <w:jc w:val="center"/>
               <w:rPr>
                 <w:rFonts w:eastAsia="Calibri" w:eastAsiaTheme="minorHAnsi"/>
@@ -3107,13 +3187,13 @@
             <w:tcBorders/>
             <w:shd w:color="CCC0D9" w:fill="FFFFFF" w:themeColor="accent4" w:themeFill="background1" w:themeTint="66" w:val="clear"/>
             <w:tcMar>
-              <w:left w:w="108" w:type="dxa"/>
-            </w:tcMar>
-          </w:tcPr>
-          <w:p>
-            <w:pPr>
-              <w:pStyle w:val="Normal"/>
-              <w:spacing w:lineRule="auto" w:line="240" w:before="0" w:afterAutospacing="1"/>
+              <w:left w:w="103" w:type="dxa"/>
+            </w:tcMar>
+          </w:tcPr>
+          <w:p>
+            <w:pPr>
+              <w:pStyle w:val="Normal"/>
+              <w:spacing w:lineRule="auto" w:line="240" w:before="0" w:after="0"/>
               <w:jc w:val="center"/>
               <w:rPr>
                 <w:rFonts w:eastAsia="Calibri" w:eastAsiaTheme="minorHAnsi"/>
@@ -3135,13 +3215,13 @@
             <w:tcBorders/>
             <w:shd w:color="CCC0D9" w:fill="FFFFFF" w:themeColor="accent4" w:themeFill="background1" w:themeTint="66" w:val="clear"/>
             <w:tcMar>
-              <w:left w:w="108" w:type="dxa"/>
-            </w:tcMar>
-          </w:tcPr>
-          <w:p>
-            <w:pPr>
-              <w:pStyle w:val="Normal"/>
-              <w:spacing w:lineRule="auto" w:line="240" w:before="0" w:afterAutospacing="1"/>
+              <w:left w:w="103" w:type="dxa"/>
+            </w:tcMar>
+          </w:tcPr>
+          <w:p>
+            <w:pPr>
+              <w:pStyle w:val="Normal"/>
+              <w:spacing w:lineRule="auto" w:line="240" w:before="0" w:after="0"/>
               <w:jc w:val="center"/>
               <w:rPr>
                 <w:rFonts w:eastAsia="Calibri" w:eastAsiaTheme="minorHAnsi"/>
@@ -3164,13 +3244,13 @@
             <w:tcBorders/>
             <w:shd w:color="CCC0D9" w:fill="FFFFFF" w:themeColor="accent4" w:themeFill="background1" w:themeTint="66" w:val="clear"/>
             <w:tcMar>
-              <w:left w:w="108" w:type="dxa"/>
-            </w:tcMar>
-          </w:tcPr>
-          <w:p>
-            <w:pPr>
-              <w:pStyle w:val="Normal"/>
-              <w:spacing w:lineRule="auto" w:line="240" w:before="0" w:afterAutospacing="1"/>
+              <w:left w:w="103" w:type="dxa"/>
+            </w:tcMar>
+          </w:tcPr>
+          <w:p>
+            <w:pPr>
+              <w:pStyle w:val="Normal"/>
+              <w:spacing w:lineRule="auto" w:line="240" w:before="0" w:after="0"/>
               <w:jc w:val="center"/>
               <w:rPr>
                 <w:rFonts w:eastAsia="Calibri" w:eastAsiaTheme="minorHAnsi"/>
@@ -3192,13 +3272,13 @@
             <w:tcBorders/>
             <w:shd w:color="CCC0D9" w:fill="FFFFFF" w:themeColor="accent4" w:themeFill="background1" w:themeTint="66" w:val="clear"/>
             <w:tcMar>
-              <w:left w:w="108" w:type="dxa"/>
-            </w:tcMar>
-          </w:tcPr>
-          <w:p>
-            <w:pPr>
-              <w:pStyle w:val="Normal"/>
-              <w:spacing w:lineRule="auto" w:line="240" w:before="0" w:afterAutospacing="1"/>
+              <w:left w:w="103" w:type="dxa"/>
+            </w:tcMar>
+          </w:tcPr>
+          <w:p>
+            <w:pPr>
+              <w:pStyle w:val="Normal"/>
+              <w:spacing w:lineRule="auto" w:line="240" w:before="0" w:after="0"/>
               <w:jc w:val="center"/>
               <w:rPr>
                 <w:rFonts w:eastAsia="Calibri" w:eastAsiaTheme="minorHAnsi"/>
@@ -3220,13 +3300,13 @@
             <w:tcBorders/>
             <w:shd w:color="CCC0D9" w:fill="FFFFFF" w:themeColor="accent4" w:themeFill="background1" w:themeTint="66" w:val="clear"/>
             <w:tcMar>
-              <w:left w:w="108" w:type="dxa"/>
-            </w:tcMar>
-          </w:tcPr>
-          <w:p>
-            <w:pPr>
-              <w:pStyle w:val="Normal"/>
-              <w:spacing w:lineRule="auto" w:line="240" w:before="0" w:afterAutospacing="1"/>
+              <w:left w:w="103" w:type="dxa"/>
+            </w:tcMar>
+          </w:tcPr>
+          <w:p>
+            <w:pPr>
+              <w:pStyle w:val="Normal"/>
+              <w:spacing w:lineRule="auto" w:line="240" w:before="0" w:after="0"/>
               <w:jc w:val="center"/>
               <w:rPr>
                 <w:rFonts w:eastAsia="Calibri" w:eastAsiaTheme="minorHAnsi"/>
@@ -3244,17 +3324,17 @@
         </w:tc>
         <w:tc>
           <w:tcPr>
-            <w:tcW w:w="2497" w:type="dxa"/>
+            <w:tcW w:w="2498" w:type="dxa"/>
             <w:tcBorders/>
             <w:shd w:color="CCC0D9" w:fill="FFFFFF" w:themeColor="accent4" w:themeFill="background1" w:themeTint="66" w:val="clear"/>
             <w:tcMar>
-              <w:left w:w="108" w:type="dxa"/>
-            </w:tcMar>
-          </w:tcPr>
-          <w:p>
-            <w:pPr>
-              <w:pStyle w:val="Normal"/>
-              <w:spacing w:lineRule="auto" w:line="240" w:before="0" w:afterAutospacing="1"/>
+              <w:left w:w="103" w:type="dxa"/>
+            </w:tcMar>
+          </w:tcPr>
+          <w:p>
+            <w:pPr>
+              <w:pStyle w:val="Normal"/>
+              <w:spacing w:lineRule="auto" w:line="240" w:before="0" w:after="0"/>
               <w:jc w:val="center"/>
               <w:rPr>
                 <w:rFonts w:eastAsia="Calibri" w:eastAsiaTheme="minorHAnsi"/>
@@ -3272,17 +3352,17 @@
         </w:tc>
         <w:tc>
           <w:tcPr>
-            <w:tcW w:w="1220" w:type="dxa"/>
+            <w:tcW w:w="1219" w:type="dxa"/>
             <w:tcBorders/>
             <w:shd w:color="CCC0D9" w:fill="FFFFFF" w:themeColor="accent4" w:themeFill="background1" w:themeTint="66" w:val="clear"/>
             <w:tcMar>
-              <w:left w:w="108" w:type="dxa"/>
-            </w:tcMar>
-          </w:tcPr>
-          <w:p>
-            <w:pPr>
-              <w:pStyle w:val="Normal"/>
-              <w:spacing w:lineRule="auto" w:line="240" w:before="0" w:afterAutospacing="1"/>
+              <w:left w:w="103" w:type="dxa"/>
+            </w:tcMar>
+          </w:tcPr>
+          <w:p>
+            <w:pPr>
+              <w:pStyle w:val="Normal"/>
+              <w:spacing w:lineRule="auto" w:line="240" w:before="0" w:after="0"/>
               <w:rPr>
                 <w:rFonts w:eastAsia="Calibri" w:eastAsiaTheme="minorHAnsi"/>
                 <w:lang w:eastAsia="en-US"/>
@@ -3307,13 +3387,13 @@
             <w:tcBorders/>
             <w:shd w:color="CCC0D9" w:fill="FFFFFF" w:themeColor="accent4" w:themeFill="background1" w:themeTint="66" w:val="clear"/>
             <w:tcMar>
-              <w:left w:w="108" w:type="dxa"/>
-            </w:tcMar>
-          </w:tcPr>
-          <w:p>
-            <w:pPr>
-              <w:pStyle w:val="Normal"/>
-              <w:spacing w:lineRule="auto" w:line="240" w:before="0" w:afterAutospacing="1"/>
+              <w:left w:w="103" w:type="dxa"/>
+            </w:tcMar>
+          </w:tcPr>
+          <w:p>
+            <w:pPr>
+              <w:pStyle w:val="Normal"/>
+              <w:spacing w:lineRule="auto" w:line="240" w:before="0" w:after="0"/>
               <w:jc w:val="center"/>
               <w:rPr>
                 <w:rFonts w:eastAsia="Calibri" w:eastAsiaTheme="minorHAnsi"/>
@@ -3335,13 +3415,13 @@
             <w:tcBorders/>
             <w:shd w:color="CCC0D9" w:fill="FFFFFF" w:themeColor="accent4" w:themeFill="background1" w:themeTint="66" w:val="clear"/>
             <w:tcMar>
-              <w:left w:w="108" w:type="dxa"/>
-            </w:tcMar>
-          </w:tcPr>
-          <w:p>
-            <w:pPr>
-              <w:pStyle w:val="Normal"/>
-              <w:spacing w:lineRule="auto" w:line="240" w:before="0" w:afterAutospacing="1"/>
+              <w:left w:w="103" w:type="dxa"/>
+            </w:tcMar>
+          </w:tcPr>
+          <w:p>
+            <w:pPr>
+              <w:pStyle w:val="Normal"/>
+              <w:spacing w:lineRule="auto" w:line="240" w:before="0" w:after="0"/>
               <w:jc w:val="center"/>
               <w:rPr>
                 <w:rFonts w:eastAsia="Calibri" w:eastAsiaTheme="minorHAnsi"/>
@@ -3359,7 +3439,7 @@
           <w:p>
             <w:pPr>
               <w:pStyle w:val="Normal"/>
-              <w:spacing w:lineRule="auto" w:line="240" w:before="0" w:afterAutospacing="1"/>
+              <w:spacing w:lineRule="auto" w:line="240" w:before="0" w:after="0"/>
               <w:jc w:val="center"/>
               <w:rPr>
                 <w:rFonts w:eastAsia="Calibri" w:eastAsiaTheme="minorHAnsi"/>
@@ -3380,13 +3460,13 @@
             <w:tcBorders/>
             <w:shd w:color="CCC0D9" w:fill="FFFFFF" w:themeColor="accent4" w:themeFill="background1" w:themeTint="66" w:val="clear"/>
             <w:tcMar>
-              <w:left w:w="108" w:type="dxa"/>
-            </w:tcMar>
-          </w:tcPr>
-          <w:p>
-            <w:pPr>
-              <w:pStyle w:val="Normal"/>
-              <w:spacing w:lineRule="auto" w:line="240" w:before="0" w:afterAutospacing="1"/>
+              <w:left w:w="103" w:type="dxa"/>
+            </w:tcMar>
+          </w:tcPr>
+          <w:p>
+            <w:pPr>
+              <w:pStyle w:val="Normal"/>
+              <w:spacing w:lineRule="auto" w:line="240" w:before="0" w:after="0"/>
               <w:jc w:val="center"/>
               <w:rPr>
                 <w:rFonts w:eastAsia="Calibri" w:eastAsiaTheme="minorHAnsi"/>
@@ -3409,13 +3489,13 @@
             <w:tcBorders/>
             <w:shd w:color="CCC0D9" w:fill="FFFFFF" w:themeColor="accent4" w:themeFill="background1" w:themeTint="66" w:val="clear"/>
             <w:tcMar>
-              <w:left w:w="108" w:type="dxa"/>
-            </w:tcMar>
-          </w:tcPr>
-          <w:p>
-            <w:pPr>
-              <w:pStyle w:val="Normal"/>
-              <w:spacing w:lineRule="auto" w:line="240" w:before="0" w:afterAutospacing="1"/>
+              <w:left w:w="103" w:type="dxa"/>
+            </w:tcMar>
+          </w:tcPr>
+          <w:p>
+            <w:pPr>
+              <w:pStyle w:val="Normal"/>
+              <w:spacing w:lineRule="auto" w:line="240" w:before="0" w:after="0"/>
               <w:jc w:val="center"/>
               <w:rPr>
                 <w:rFonts w:eastAsia="Calibri" w:eastAsiaTheme="minorHAnsi"/>
@@ -3437,13 +3517,13 @@
             <w:tcBorders/>
             <w:shd w:color="CCC0D9" w:fill="FFFFFF" w:themeColor="accent4" w:themeFill="background1" w:themeTint="66" w:val="clear"/>
             <w:tcMar>
-              <w:left w:w="108" w:type="dxa"/>
-            </w:tcMar>
-          </w:tcPr>
-          <w:p>
-            <w:pPr>
-              <w:pStyle w:val="Normal"/>
-              <w:spacing w:lineRule="auto" w:line="240" w:before="0" w:afterAutospacing="1"/>
+              <w:left w:w="103" w:type="dxa"/>
+            </w:tcMar>
+          </w:tcPr>
+          <w:p>
+            <w:pPr>
+              <w:pStyle w:val="Normal"/>
+              <w:spacing w:lineRule="auto" w:line="240" w:before="0" w:after="0"/>
               <w:jc w:val="center"/>
               <w:rPr>
                 <w:rFonts w:eastAsia="Calibri" w:eastAsiaTheme="minorHAnsi"/>
@@ -3465,13 +3545,13 @@
             <w:tcBorders/>
             <w:shd w:color="CCC0D9" w:fill="FFFFFF" w:themeColor="accent4" w:themeFill="background1" w:themeTint="66" w:val="clear"/>
             <w:tcMar>
-              <w:left w:w="108" w:type="dxa"/>
-            </w:tcMar>
-          </w:tcPr>
-          <w:p>
-            <w:pPr>
-              <w:pStyle w:val="Normal"/>
-              <w:spacing w:lineRule="auto" w:line="240" w:before="0" w:afterAutospacing="1"/>
+              <w:left w:w="103" w:type="dxa"/>
+            </w:tcMar>
+          </w:tcPr>
+          <w:p>
+            <w:pPr>
+              <w:pStyle w:val="Normal"/>
+              <w:spacing w:lineRule="auto" w:line="240" w:before="0" w:after="0"/>
               <w:jc w:val="center"/>
               <w:rPr>
                 <w:rFonts w:eastAsia="Calibri" w:eastAsiaTheme="minorHAnsi"/>
@@ -3489,17 +3569,17 @@
         </w:tc>
         <w:tc>
           <w:tcPr>
-            <w:tcW w:w="2497" w:type="dxa"/>
+            <w:tcW w:w="2498" w:type="dxa"/>
             <w:tcBorders/>
             <w:shd w:color="CCC0D9" w:fill="FFFFFF" w:themeColor="accent4" w:themeFill="background1" w:themeTint="66" w:val="clear"/>
             <w:tcMar>
-              <w:left w:w="108" w:type="dxa"/>
-            </w:tcMar>
-          </w:tcPr>
-          <w:p>
-            <w:pPr>
-              <w:pStyle w:val="Normal"/>
-              <w:spacing w:lineRule="auto" w:line="240" w:before="0" w:afterAutospacing="1"/>
+              <w:left w:w="103" w:type="dxa"/>
+            </w:tcMar>
+          </w:tcPr>
+          <w:p>
+            <w:pPr>
+              <w:pStyle w:val="Normal"/>
+              <w:spacing w:lineRule="auto" w:line="240" w:before="0" w:after="0"/>
               <w:jc w:val="center"/>
               <w:rPr>
                 <w:rFonts w:eastAsia="Calibri" w:eastAsiaTheme="minorHAnsi"/>
@@ -3517,17 +3597,17 @@
         </w:tc>
         <w:tc>
           <w:tcPr>
-            <w:tcW w:w="1220" w:type="dxa"/>
+            <w:tcW w:w="1219" w:type="dxa"/>
             <w:tcBorders/>
             <w:shd w:color="CCC0D9" w:fill="FFFFFF" w:themeColor="accent4" w:themeFill="background1" w:themeTint="66" w:val="clear"/>
             <w:tcMar>
-              <w:left w:w="108" w:type="dxa"/>
-            </w:tcMar>
-          </w:tcPr>
-          <w:p>
-            <w:pPr>
-              <w:pStyle w:val="Normal"/>
-              <w:spacing w:lineRule="auto" w:line="240" w:before="0" w:afterAutospacing="1"/>
+              <w:left w:w="103" w:type="dxa"/>
+            </w:tcMar>
+          </w:tcPr>
+          <w:p>
+            <w:pPr>
+              <w:pStyle w:val="Normal"/>
+              <w:spacing w:lineRule="auto" w:line="240" w:before="0" w:after="0"/>
               <w:rPr>
                 <w:rFonts w:eastAsia="Calibri" w:eastAsiaTheme="minorHAnsi"/>
                 <w:lang w:eastAsia="en-US"/>
@@ -3552,13 +3632,13 @@
             <w:tcBorders/>
             <w:shd w:color="CCC0D9" w:fill="FFFFFF" w:themeColor="accent4" w:themeFill="background1" w:themeTint="66" w:val="clear"/>
             <w:tcMar>
-              <w:left w:w="108" w:type="dxa"/>
-            </w:tcMar>
-          </w:tcPr>
-          <w:p>
-            <w:pPr>
-              <w:pStyle w:val="Normal"/>
-              <w:spacing w:lineRule="auto" w:line="240" w:before="0" w:afterAutospacing="1"/>
+              <w:left w:w="103" w:type="dxa"/>
+            </w:tcMar>
+          </w:tcPr>
+          <w:p>
+            <w:pPr>
+              <w:pStyle w:val="Normal"/>
+              <w:spacing w:lineRule="auto" w:line="240" w:before="0" w:after="0"/>
               <w:jc w:val="center"/>
               <w:rPr>
                 <w:rFonts w:eastAsia="Calibri" w:eastAsiaTheme="minorHAnsi"/>
@@ -3580,13 +3660,13 @@
             <w:tcBorders/>
             <w:shd w:color="CCC0D9" w:fill="FFFFFF" w:themeColor="accent4" w:themeFill="background1" w:themeTint="66" w:val="clear"/>
             <w:tcMar>
-              <w:left w:w="108" w:type="dxa"/>
-            </w:tcMar>
-          </w:tcPr>
-          <w:p>
-            <w:pPr>
-              <w:pStyle w:val="Normal"/>
-              <w:spacing w:lineRule="auto" w:line="240" w:before="0" w:afterAutospacing="1"/>
+              <w:left w:w="103" w:type="dxa"/>
+            </w:tcMar>
+          </w:tcPr>
+          <w:p>
+            <w:pPr>
+              <w:pStyle w:val="Normal"/>
+              <w:spacing w:lineRule="auto" w:line="240" w:before="0" w:after="0"/>
               <w:jc w:val="center"/>
               <w:rPr>
                 <w:rFonts w:eastAsia="Calibri" w:eastAsiaTheme="minorHAnsi"/>
@@ -3604,7 +3684,7 @@
           <w:p>
             <w:pPr>
               <w:pStyle w:val="Normal"/>
-              <w:spacing w:lineRule="auto" w:line="240" w:before="0" w:afterAutospacing="1"/>
+              <w:spacing w:lineRule="auto" w:line="240" w:before="0" w:after="0"/>
               <w:jc w:val="center"/>
               <w:rPr>
                 <w:rFonts w:eastAsia="Calibri" w:eastAsiaTheme="minorHAnsi"/>
@@ -3625,13 +3705,13 @@
             <w:tcBorders/>
             <w:shd w:color="CCC0D9" w:fill="FFFFFF" w:themeColor="accent4" w:themeFill="background1" w:themeTint="66" w:val="clear"/>
             <w:tcMar>
-              <w:left w:w="108" w:type="dxa"/>
-            </w:tcMar>
-          </w:tcPr>
-          <w:p>
-            <w:pPr>
-              <w:pStyle w:val="Normal"/>
-              <w:spacing w:lineRule="auto" w:line="240" w:before="0" w:afterAutospacing="1"/>
+              <w:left w:w="103" w:type="dxa"/>
+            </w:tcMar>
+          </w:tcPr>
+          <w:p>
+            <w:pPr>
+              <w:pStyle w:val="Normal"/>
+              <w:spacing w:lineRule="auto" w:line="240" w:before="0" w:after="0"/>
               <w:jc w:val="center"/>
               <w:rPr>
                 <w:rFonts w:eastAsia="Calibri" w:eastAsiaTheme="minorHAnsi"/>
@@ -3654,13 +3734,13 @@
             <w:tcBorders/>
             <w:shd w:color="CCC0D9" w:fill="FFFFFF" w:themeColor="accent4" w:themeFill="background1" w:themeTint="66" w:val="clear"/>
             <w:tcMar>
-              <w:left w:w="108" w:type="dxa"/>
-            </w:tcMar>
-          </w:tcPr>
-          <w:p>
-            <w:pPr>
-              <w:pStyle w:val="Normal"/>
-              <w:spacing w:lineRule="auto" w:line="240" w:before="0" w:afterAutospacing="1"/>
+              <w:left w:w="103" w:type="dxa"/>
+            </w:tcMar>
+          </w:tcPr>
+          <w:p>
+            <w:pPr>
+              <w:pStyle w:val="Normal"/>
+              <w:spacing w:lineRule="auto" w:line="240" w:before="0" w:after="0"/>
               <w:jc w:val="center"/>
               <w:rPr>
                 <w:rFonts w:eastAsia="Calibri" w:eastAsiaTheme="minorHAnsi"/>
@@ -3682,13 +3762,13 @@
             <w:tcBorders/>
             <w:shd w:color="CCC0D9" w:fill="FFFFFF" w:themeColor="accent4" w:themeFill="background1" w:themeTint="66" w:val="clear"/>
             <w:tcMar>
-              <w:left w:w="108" w:type="dxa"/>
-            </w:tcMar>
-          </w:tcPr>
-          <w:p>
-            <w:pPr>
-              <w:pStyle w:val="Normal"/>
-              <w:spacing w:lineRule="auto" w:line="240" w:before="0" w:afterAutospacing="1"/>
+              <w:left w:w="103" w:type="dxa"/>
+            </w:tcMar>
+          </w:tcPr>
+          <w:p>
+            <w:pPr>
+              <w:pStyle w:val="Normal"/>
+              <w:spacing w:lineRule="auto" w:line="240" w:before="0" w:after="0"/>
               <w:jc w:val="center"/>
               <w:rPr>
                 <w:rFonts w:eastAsia="Calibri" w:eastAsiaTheme="minorHAnsi"/>
@@ -3710,13 +3790,13 @@
             <w:tcBorders/>
             <w:shd w:color="CCC0D9" w:fill="FFFFFF" w:themeColor="accent4" w:themeFill="background1" w:themeTint="66" w:val="clear"/>
             <w:tcMar>
-              <w:left w:w="108" w:type="dxa"/>
-            </w:tcMar>
-          </w:tcPr>
-          <w:p>
-            <w:pPr>
-              <w:pStyle w:val="Normal"/>
-              <w:spacing w:lineRule="auto" w:line="240" w:before="0" w:afterAutospacing="1"/>
+              <w:left w:w="103" w:type="dxa"/>
+            </w:tcMar>
+          </w:tcPr>
+          <w:p>
+            <w:pPr>
+              <w:pStyle w:val="Normal"/>
+              <w:spacing w:lineRule="auto" w:line="240" w:before="0" w:after="0"/>
               <w:jc w:val="center"/>
               <w:rPr>
                 <w:rFonts w:eastAsia="Calibri" w:eastAsiaTheme="minorHAnsi"/>
@@ -3734,17 +3814,17 @@
         </w:tc>
         <w:tc>
           <w:tcPr>
-            <w:tcW w:w="2497" w:type="dxa"/>
+            <w:tcW w:w="2498" w:type="dxa"/>
             <w:tcBorders/>
             <w:shd w:color="CCC0D9" w:fill="FFFFFF" w:themeColor="accent4" w:themeFill="background1" w:themeTint="66" w:val="clear"/>
             <w:tcMar>
-              <w:left w:w="108" w:type="dxa"/>
-            </w:tcMar>
-          </w:tcPr>
-          <w:p>
-            <w:pPr>
-              <w:pStyle w:val="Normal"/>
-              <w:spacing w:lineRule="auto" w:line="240" w:before="0" w:afterAutospacing="1"/>
+              <w:left w:w="103" w:type="dxa"/>
+            </w:tcMar>
+          </w:tcPr>
+          <w:p>
+            <w:pPr>
+              <w:pStyle w:val="Normal"/>
+              <w:spacing w:lineRule="auto" w:line="240" w:before="0" w:after="0"/>
               <w:jc w:val="center"/>
               <w:rPr>
                 <w:rFonts w:eastAsia="Calibri" w:eastAsiaTheme="minorHAnsi"/>
@@ -3762,17 +3842,17 @@
         </w:tc>
         <w:tc>
           <w:tcPr>
-            <w:tcW w:w="1220" w:type="dxa"/>
+            <w:tcW w:w="1219" w:type="dxa"/>
             <w:tcBorders/>
             <w:shd w:color="CCC0D9" w:fill="FFFFFF" w:themeColor="accent4" w:themeFill="background1" w:themeTint="66" w:val="clear"/>
             <w:tcMar>
-              <w:left w:w="108" w:type="dxa"/>
-            </w:tcMar>
-          </w:tcPr>
-          <w:p>
-            <w:pPr>
-              <w:pStyle w:val="Normal"/>
-              <w:spacing w:lineRule="auto" w:line="240" w:before="0" w:afterAutospacing="1"/>
+              <w:left w:w="103" w:type="dxa"/>
+            </w:tcMar>
+          </w:tcPr>
+          <w:p>
+            <w:pPr>
+              <w:pStyle w:val="Normal"/>
+              <w:spacing w:lineRule="auto" w:line="240" w:before="0" w:after="0"/>
               <w:rPr>
                 <w:rFonts w:eastAsia="Calibri" w:eastAsiaTheme="minorHAnsi"/>
                 <w:lang w:eastAsia="en-US"/>
@@ -4476,18 +4556,76 @@
     <w:p>
       <w:pPr>
         <w:pStyle w:val="Normal"/>
-        <w:rPr>
-          <w:color w:val="000000" w:themeColor="text1"/>
-          <w:sz w:val="24"/>
-          <w:szCs w:val="24"/>
-        </w:rPr>
-      </w:pPr>
-      <w:r>
-        <w:rPr>
-          <w:color w:val="000000" w:themeColor="text1"/>
-          <w:sz w:val="24"/>
-          <w:szCs w:val="24"/>
-        </w:rPr>
+        <w:rPr/>
+      </w:pPr>
+      <w:r>
+        <w:rPr>
+          <w:b/>
+          <w:color w:val="000000" w:themeColor="text1"/>
+          <w:sz w:val="24"/>
+          <w:szCs w:val="24"/>
+        </w:rPr>
+        <w:t>2017-05-16 - Dzień 7</w:t>
+      </w:r>
+    </w:p>
+    <w:p>
+      <w:pPr>
+        <w:pStyle w:val="Normal"/>
+        <w:rPr/>
+      </w:pPr>
+      <w:r>
+        <w:rPr>
+          <w:color w:val="000000" w:themeColor="text1"/>
+          <w:sz w:val="24"/>
+          <w:szCs w:val="24"/>
+        </w:rPr>
+        <w:t>[MA]-Została wykonana kontrola przygotowania wszystkich członków grupy do rozpoczęcia projektu.</w:t>
+      </w:r>
+    </w:p>
+    <w:p>
+      <w:pPr>
+        <w:pStyle w:val="Normal"/>
+        <w:rPr/>
+      </w:pPr>
+      <w:r>
+        <w:rPr>
+          <w:color w:val="000000" w:themeColor="text1"/>
+          <w:sz w:val="24"/>
+          <w:szCs w:val="24"/>
+        </w:rPr>
+        <w:t>[AD]-Sprawdzenie działania kompilatorów oraz edytorów tekstu. Problem z kompilatorem gcc, rozwiązany przy pomocy tutoriala.</w:t>
+      </w:r>
+    </w:p>
+    <w:p>
+      <w:pPr>
+        <w:pStyle w:val="Normal"/>
+        <w:rPr/>
+      </w:pPr>
+      <w:r>
+        <w:rPr>
+          <w:color w:val="000000" w:themeColor="text1"/>
+          <w:sz w:val="24"/>
+          <w:szCs w:val="24"/>
+        </w:rPr>
+        <w:t>[FG]-Prezentacja pozostałym członkom grupy informacji dotyczącej silnika graficznego.</w:t>
+      </w:r>
+    </w:p>
+    <w:p>
+      <w:pPr>
+        <w:pStyle w:val="Normal"/>
+        <w:rPr>
+          <w:color w:val="000000" w:themeColor="text1"/>
+          <w:sz w:val="24"/>
+          <w:szCs w:val="24"/>
+        </w:rPr>
+      </w:pPr>
+      <w:r>
+        <w:rPr>
+          <w:color w:val="000000" w:themeColor="text1"/>
+          <w:sz w:val="24"/>
+          <w:szCs w:val="24"/>
+        </w:rPr>
+        <w:t>[KT]-Problem z commitami, deinstalacja programów oraz instalacja nowych. Niestety nic to nie dało, nadal brak możliwości commitów, próba rozwiązania problemu z kolegami z grupy.</w:t>
       </w:r>
     </w:p>
     <w:p>
@@ -4622,10 +4760,10 @@
       <w:r>
         <w:rPr/>
         <w:drawing>
-          <wp:inline distT="0" distB="0" distL="19050" distR="0">
+          <wp:inline distT="0" distB="0" distL="0" distR="0">
             <wp:extent cx="5760720" cy="1945640"/>
             <wp:effectExtent l="0" t="0" r="0" b="0"/>
-            <wp:docPr id="3" name="Obraz 8" descr="Obraz3.png"/>
+            <wp:docPr id="5" name="Obraz 8" descr="Obraz3.png"/>
             <wp:cNvGraphicFramePr>
               <a:graphicFrameLocks xmlns:a="http://schemas.openxmlformats.org/drawingml/2006/main" noChangeAspect="1"/>
             </wp:cNvGraphicFramePr>
@@ -4633,7 +4771,7 @@
               <a:graphicData uri="http://schemas.openxmlformats.org/drawingml/2006/picture">
                 <pic:pic xmlns:pic="http://schemas.openxmlformats.org/drawingml/2006/picture">
                   <pic:nvPicPr>
-                    <pic:cNvPr id="3" name="Obraz 8" descr="Obraz3.png"/>
+                    <pic:cNvPr id="5" name="Obraz 8" descr="Obraz3.png"/>
                     <pic:cNvPicPr>
                       <a:picLocks noChangeAspect="1" noChangeArrowheads="1"/>
                     </pic:cNvPicPr>
@@ -4662,10 +4800,10 @@
       <w:r>
         <w:rPr/>
         <w:drawing>
-          <wp:inline distT="0" distB="0" distL="19050" distR="0">
+          <wp:inline distT="0" distB="0" distL="0" distR="0">
             <wp:extent cx="3829050" cy="2162175"/>
             <wp:effectExtent l="0" t="0" r="0" b="0"/>
-            <wp:docPr id="4" name="Obraz 2" descr="https://scontent-waw1-1.xx.fbcdn.net/v/t35.0-12/18553130_1550892381618967_1180952906_o.png?oh=0a37913b104f46c98619132700ff028c&amp;oe=591ED8D2"/>
+            <wp:docPr id="6" name="Obraz 2" descr="https://scontent-waw1-1.xx.fbcdn.net/v/t35.0-12/18553130_1550892381618967_1180952906_o.png?oh=0a37913b104f46c98619132700ff028c&amp;oe=591ED8D2"/>
             <wp:cNvGraphicFramePr>
               <a:graphicFrameLocks xmlns:a="http://schemas.openxmlformats.org/drawingml/2006/main" noChangeAspect="1"/>
             </wp:cNvGraphicFramePr>
@@ -4673,7 +4811,7 @@
               <a:graphicData uri="http://schemas.openxmlformats.org/drawingml/2006/picture">
                 <pic:pic xmlns:pic="http://schemas.openxmlformats.org/drawingml/2006/picture">
                   <pic:nvPicPr>
-                    <pic:cNvPr id="4" name="Obraz 2" descr="https://scontent-waw1-1.xx.fbcdn.net/v/t35.0-12/18553130_1550892381618967_1180952906_o.png?oh=0a37913b104f46c98619132700ff028c&amp;oe=591ED8D2"/>
+                    <pic:cNvPr id="6" name="Obraz 2" descr="https://scontent-waw1-1.xx.fbcdn.net/v/t35.0-12/18553130_1550892381618967_1180952906_o.png?oh=0a37913b104f46c98619132700ff028c&amp;oe=591ED8D2"/>
                     <pic:cNvPicPr>
                       <a:picLocks noChangeAspect="1" noChangeArrowheads="1"/>
                     </pic:cNvPicPr>
@@ -4702,10 +4840,10 @@
       <w:r>
         <w:rPr/>
         <w:drawing>
-          <wp:inline distT="0" distB="0" distL="19050" distR="0">
+          <wp:inline distT="0" distB="0" distL="0" distR="0">
             <wp:extent cx="4782185" cy="2228850"/>
             <wp:effectExtent l="0" t="0" r="0" b="0"/>
-            <wp:docPr id="5" name="Obraz 5" descr="Obraz2.png"/>
+            <wp:docPr id="7" name="Obraz 5" descr="Obraz2.png"/>
             <wp:cNvGraphicFramePr>
               <a:graphicFrameLocks xmlns:a="http://schemas.openxmlformats.org/drawingml/2006/main" noChangeAspect="1"/>
             </wp:cNvGraphicFramePr>
@@ -4713,7 +4851,7 @@
               <a:graphicData uri="http://schemas.openxmlformats.org/drawingml/2006/picture">
                 <pic:pic xmlns:pic="http://schemas.openxmlformats.org/drawingml/2006/picture">
                   <pic:nvPicPr>
-                    <pic:cNvPr id="5" name="Obraz 5" descr="Obraz2.png"/>
+                    <pic:cNvPr id="7" name="Obraz 5" descr="Obraz2.png"/>
                     <pic:cNvPicPr>
                       <a:picLocks noChangeAspect="1" noChangeArrowheads="1"/>
                     </pic:cNvPicPr>
@@ -5175,10 +5313,10 @@
         <w:tblStyle w:val="Tabela-Siatka"/>
         <w:tblW w:w="10907" w:type="dxa"/>
         <w:jc w:val="left"/>
-        <w:tblInd w:w="-601" w:type="dxa"/>
+        <w:tblInd w:w="-606" w:type="dxa"/>
         <w:tblCellMar>
           <w:top w:w="0" w:type="dxa"/>
-          <w:left w:w="108" w:type="dxa"/>
+          <w:left w:w="103" w:type="dxa"/>
           <w:bottom w:w="0" w:type="dxa"/>
           <w:right w:w="108" w:type="dxa"/>
         </w:tblCellMar>
@@ -5187,12 +5325,12 @@
       <w:tblGrid>
         <w:gridCol w:w="1636"/>
         <w:gridCol w:w="1510"/>
-        <w:gridCol w:w="1076"/>
+        <w:gridCol w:w="1077"/>
         <w:gridCol w:w="807"/>
         <w:gridCol w:w="1041"/>
         <w:gridCol w:w="1091"/>
-        <w:gridCol w:w="2497"/>
-        <w:gridCol w:w="1247"/>
+        <w:gridCol w:w="2498"/>
+        <w:gridCol w:w="1245"/>
       </w:tblGrid>
       <w:tr>
         <w:trPr>
@@ -5205,13 +5343,13 @@
             <w:tcBorders/>
             <w:shd w:color="CCC0D9" w:fill="D99594" w:themeColor="accent4" w:themeFill="accent2" w:themeFillTint="99" w:themeTint="66" w:val="clear"/>
             <w:tcMar>
-              <w:left w:w="108" w:type="dxa"/>
-            </w:tcMar>
-          </w:tcPr>
-          <w:p>
-            <w:pPr>
-              <w:pStyle w:val="Normal"/>
-              <w:spacing w:lineRule="auto" w:line="240" w:before="0" w:afterAutospacing="1"/>
+              <w:left w:w="103" w:type="dxa"/>
+            </w:tcMar>
+          </w:tcPr>
+          <w:p>
+            <w:pPr>
+              <w:pStyle w:val="Normal"/>
+              <w:spacing w:lineRule="auto" w:line="240" w:before="0" w:after="0"/>
               <w:jc w:val="center"/>
               <w:rPr>
                 <w:rFonts w:eastAsia="Calibri" w:eastAsiaTheme="minorHAnsi"/>
@@ -5238,13 +5376,13 @@
             <w:tcBorders/>
             <w:shd w:color="CCC0D9" w:fill="C2D69B" w:themeColor="accent4" w:themeFill="accent3" w:themeFillTint="99" w:themeTint="66" w:val="clear"/>
             <w:tcMar>
-              <w:left w:w="108" w:type="dxa"/>
-            </w:tcMar>
-          </w:tcPr>
-          <w:p>
-            <w:pPr>
-              <w:pStyle w:val="Normal"/>
-              <w:spacing w:lineRule="auto" w:line="240" w:before="0" w:afterAutospacing="1"/>
+              <w:left w:w="103" w:type="dxa"/>
+            </w:tcMar>
+          </w:tcPr>
+          <w:p>
+            <w:pPr>
+              <w:pStyle w:val="Normal"/>
+              <w:spacing w:lineRule="auto" w:line="240" w:before="0" w:after="0"/>
               <w:jc w:val="center"/>
               <w:rPr>
                 <w:rFonts w:eastAsia="Calibri" w:eastAsiaTheme="minorHAnsi"/>
@@ -5266,13 +5404,13 @@
             <w:tcBorders/>
             <w:shd w:color="CCC0D9" w:fill="C2D69B" w:themeColor="accent4" w:themeFill="accent3" w:themeFillTint="99" w:themeTint="66" w:val="clear"/>
             <w:tcMar>
-              <w:left w:w="108" w:type="dxa"/>
-            </w:tcMar>
-          </w:tcPr>
-          <w:p>
-            <w:pPr>
-              <w:pStyle w:val="Normal"/>
-              <w:spacing w:lineRule="auto" w:line="240" w:before="0" w:afterAutospacing="1"/>
+              <w:left w:w="103" w:type="dxa"/>
+            </w:tcMar>
+          </w:tcPr>
+          <w:p>
+            <w:pPr>
+              <w:pStyle w:val="Normal"/>
+              <w:spacing w:lineRule="auto" w:line="240" w:before="0" w:after="0"/>
               <w:jc w:val="center"/>
               <w:rPr>
                 <w:rFonts w:eastAsia="Calibri" w:eastAsiaTheme="minorHAnsi"/>
@@ -5290,17 +5428,17 @@
         </w:tc>
         <w:tc>
           <w:tcPr>
-            <w:tcW w:w="1076" w:type="dxa"/>
+            <w:tcW w:w="1077" w:type="dxa"/>
             <w:tcBorders/>
             <w:shd w:color="CCC0D9" w:fill="C2D69B" w:themeColor="accent4" w:themeFill="accent3" w:themeFillTint="99" w:themeTint="66" w:val="clear"/>
             <w:tcMar>
-              <w:left w:w="108" w:type="dxa"/>
-            </w:tcMar>
-          </w:tcPr>
-          <w:p>
-            <w:pPr>
-              <w:pStyle w:val="Normal"/>
-              <w:spacing w:lineRule="auto" w:line="240" w:before="0" w:afterAutospacing="1"/>
+              <w:left w:w="103" w:type="dxa"/>
+            </w:tcMar>
+          </w:tcPr>
+          <w:p>
+            <w:pPr>
+              <w:pStyle w:val="Normal"/>
+              <w:spacing w:lineRule="auto" w:line="240" w:before="0" w:after="0"/>
               <w:jc w:val="center"/>
               <w:rPr>
                 <w:rFonts w:eastAsia="Calibri" w:eastAsiaTheme="minorHAnsi"/>
@@ -5322,13 +5460,13 @@
             <w:tcBorders/>
             <w:shd w:color="CCC0D9" w:fill="C2D69B" w:themeColor="accent4" w:themeFill="accent3" w:themeFillTint="99" w:themeTint="66" w:val="clear"/>
             <w:tcMar>
-              <w:left w:w="108" w:type="dxa"/>
-            </w:tcMar>
-          </w:tcPr>
-          <w:p>
-            <w:pPr>
-              <w:pStyle w:val="Normal"/>
-              <w:spacing w:lineRule="auto" w:line="240" w:before="0" w:afterAutospacing="1"/>
+              <w:left w:w="103" w:type="dxa"/>
+            </w:tcMar>
+          </w:tcPr>
+          <w:p>
+            <w:pPr>
+              <w:pStyle w:val="Normal"/>
+              <w:spacing w:lineRule="auto" w:line="240" w:before="0" w:after="0"/>
               <w:jc w:val="center"/>
               <w:rPr>
                 <w:rFonts w:eastAsia="Calibri" w:eastAsiaTheme="minorHAnsi"/>
@@ -5350,13 +5488,13 @@
             <w:tcBorders/>
             <w:shd w:color="CCC0D9" w:fill="C2D69B" w:themeColor="accent4" w:themeFill="accent3" w:themeFillTint="99" w:themeTint="66" w:val="clear"/>
             <w:tcMar>
-              <w:left w:w="108" w:type="dxa"/>
-            </w:tcMar>
-          </w:tcPr>
-          <w:p>
-            <w:pPr>
-              <w:pStyle w:val="Normal"/>
-              <w:spacing w:lineRule="auto" w:line="240" w:before="0" w:afterAutospacing="1"/>
+              <w:left w:w="103" w:type="dxa"/>
+            </w:tcMar>
+          </w:tcPr>
+          <w:p>
+            <w:pPr>
+              <w:pStyle w:val="Normal"/>
+              <w:spacing w:lineRule="auto" w:line="240" w:before="0" w:after="0"/>
               <w:jc w:val="center"/>
               <w:rPr>
                 <w:rFonts w:eastAsia="Calibri" w:eastAsiaTheme="minorHAnsi"/>
@@ -5378,13 +5516,13 @@
             <w:tcBorders/>
             <w:shd w:color="CCC0D9" w:fill="C2D69B" w:themeColor="accent4" w:themeFill="accent3" w:themeFillTint="99" w:themeTint="66" w:val="clear"/>
             <w:tcMar>
-              <w:left w:w="108" w:type="dxa"/>
-            </w:tcMar>
-          </w:tcPr>
-          <w:p>
-            <w:pPr>
-              <w:pStyle w:val="Normal"/>
-              <w:spacing w:lineRule="auto" w:line="240" w:before="0" w:afterAutospacing="1"/>
+              <w:left w:w="103" w:type="dxa"/>
+            </w:tcMar>
+          </w:tcPr>
+          <w:p>
+            <w:pPr>
+              <w:pStyle w:val="Normal"/>
+              <w:spacing w:lineRule="auto" w:line="240" w:before="0" w:after="0"/>
               <w:jc w:val="center"/>
               <w:rPr>
                 <w:rFonts w:eastAsia="Calibri" w:eastAsiaTheme="minorHAnsi"/>
@@ -5402,17 +5540,17 @@
         </w:tc>
         <w:tc>
           <w:tcPr>
-            <w:tcW w:w="2497" w:type="dxa"/>
+            <w:tcW w:w="2498" w:type="dxa"/>
             <w:tcBorders/>
             <w:shd w:color="CCC0D9" w:fill="C2D69B" w:themeColor="accent4" w:themeFill="accent3" w:themeFillTint="99" w:themeTint="66" w:val="clear"/>
             <w:tcMar>
-              <w:left w:w="108" w:type="dxa"/>
-            </w:tcMar>
-          </w:tcPr>
-          <w:p>
-            <w:pPr>
-              <w:pStyle w:val="Normal"/>
-              <w:spacing w:lineRule="auto" w:line="240" w:before="0" w:afterAutospacing="1"/>
+              <w:left w:w="103" w:type="dxa"/>
+            </w:tcMar>
+          </w:tcPr>
+          <w:p>
+            <w:pPr>
+              <w:pStyle w:val="Normal"/>
+              <w:spacing w:lineRule="auto" w:line="240" w:before="0" w:after="0"/>
               <w:jc w:val="center"/>
               <w:rPr>
                 <w:rFonts w:eastAsia="Calibri" w:eastAsiaTheme="minorHAnsi"/>
@@ -5430,17 +5568,17 @@
         </w:tc>
         <w:tc>
           <w:tcPr>
-            <w:tcW w:w="1247" w:type="dxa"/>
+            <w:tcW w:w="1245" w:type="dxa"/>
             <w:tcBorders/>
             <w:shd w:color="CCC0D9" w:fill="C2D69B" w:themeColor="accent4" w:themeFill="accent3" w:themeFillTint="99" w:themeTint="66" w:val="clear"/>
             <w:tcMar>
-              <w:left w:w="108" w:type="dxa"/>
-            </w:tcMar>
-          </w:tcPr>
-          <w:p>
-            <w:pPr>
-              <w:pStyle w:val="Normal"/>
-              <w:spacing w:lineRule="auto" w:line="240" w:before="0" w:afterAutospacing="1"/>
+              <w:left w:w="103" w:type="dxa"/>
+            </w:tcMar>
+          </w:tcPr>
+          <w:p>
+            <w:pPr>
+              <w:pStyle w:val="Normal"/>
+              <w:spacing w:lineRule="auto" w:line="240" w:before="0" w:after="0"/>
               <w:jc w:val="center"/>
               <w:rPr>
                 <w:rFonts w:eastAsia="Calibri" w:eastAsiaTheme="minorHAnsi"/>
@@ -5467,13 +5605,13 @@
             <w:tcBorders/>
             <w:shd w:color="CCC0D9" w:fill="FFFFFF" w:themeColor="accent4" w:themeFill="background1" w:themeTint="66" w:val="clear"/>
             <w:tcMar>
-              <w:left w:w="108" w:type="dxa"/>
-            </w:tcMar>
-          </w:tcPr>
-          <w:p>
-            <w:pPr>
-              <w:pStyle w:val="Normal"/>
-              <w:spacing w:lineRule="auto" w:line="240" w:before="0" w:afterAutospacing="1"/>
+              <w:left w:w="103" w:type="dxa"/>
+            </w:tcMar>
+          </w:tcPr>
+          <w:p>
+            <w:pPr>
+              <w:pStyle w:val="Normal"/>
+              <w:spacing w:lineRule="auto" w:line="240" w:before="0" w:after="0"/>
               <w:jc w:val="center"/>
               <w:rPr>
                 <w:rFonts w:eastAsia="Calibri" w:eastAsiaTheme="minorHAnsi"/>
@@ -5495,13 +5633,13 @@
             <w:tcBorders/>
             <w:shd w:color="CCC0D9" w:fill="FFFFFF" w:themeColor="accent4" w:themeFill="background1" w:themeTint="66" w:val="clear"/>
             <w:tcMar>
-              <w:left w:w="108" w:type="dxa"/>
-            </w:tcMar>
-          </w:tcPr>
-          <w:p>
-            <w:pPr>
-              <w:pStyle w:val="Normal"/>
-              <w:spacing w:lineRule="auto" w:line="240" w:before="0" w:afterAutospacing="1"/>
+              <w:left w:w="103" w:type="dxa"/>
+            </w:tcMar>
+          </w:tcPr>
+          <w:p>
+            <w:pPr>
+              <w:pStyle w:val="Normal"/>
+              <w:spacing w:lineRule="auto" w:line="240" w:before="0" w:after="0"/>
               <w:jc w:val="center"/>
               <w:rPr>
                 <w:rFonts w:eastAsia="Calibri" w:eastAsiaTheme="minorHAnsi"/>
@@ -5519,29 +5657,26 @@
         </w:tc>
         <w:tc>
           <w:tcPr>
-            <w:tcW w:w="1076" w:type="dxa"/>
+            <w:tcW w:w="1077" w:type="dxa"/>
             <w:tcBorders/>
             <w:shd w:color="CCC0D9" w:fill="FFFFFF" w:themeColor="accent4" w:themeFill="background1" w:themeTint="66" w:val="clear"/>
             <w:tcMar>
-              <w:left w:w="108" w:type="dxa"/>
-            </w:tcMar>
-          </w:tcPr>
-          <w:p>
-            <w:pPr>
-              <w:pStyle w:val="Normal"/>
-              <w:spacing w:lineRule="auto" w:line="240" w:before="0" w:afterAutospacing="1"/>
-              <w:jc w:val="center"/>
-              <w:rPr>
-                <w:rFonts w:eastAsia="Calibri" w:eastAsiaTheme="minorHAnsi"/>
-                <w:lang w:eastAsia="en-US"/>
-              </w:rPr>
-            </w:pPr>
-            <w:r>
-              <w:rPr>
-                <w:rFonts w:eastAsia="Calibri" w:eastAsiaTheme="minorHAnsi"/>
-                <w:lang w:eastAsia="en-US"/>
-              </w:rPr>
-              <w:t>W trakcie</w:t>
+              <w:left w:w="103" w:type="dxa"/>
+            </w:tcMar>
+          </w:tcPr>
+          <w:p>
+            <w:pPr>
+              <w:pStyle w:val="Normal"/>
+              <w:spacing w:lineRule="auto" w:line="240" w:before="0" w:after="0"/>
+              <w:jc w:val="center"/>
+              <w:rPr/>
+            </w:pPr>
+            <w:r>
+              <w:rPr>
+                <w:rFonts w:eastAsia="Calibri" w:eastAsiaTheme="minorHAnsi"/>
+                <w:lang w:eastAsia="en-US"/>
+              </w:rPr>
+              <w:t>Zakończono</w:t>
             </w:r>
           </w:p>
         </w:tc>
@@ -5551,13 +5686,13 @@
             <w:tcBorders/>
             <w:shd w:color="CCC0D9" w:fill="FFFFFF" w:themeColor="accent4" w:themeFill="background1" w:themeTint="66" w:val="clear"/>
             <w:tcMar>
-              <w:left w:w="108" w:type="dxa"/>
-            </w:tcMar>
-          </w:tcPr>
-          <w:p>
-            <w:pPr>
-              <w:pStyle w:val="Normal"/>
-              <w:spacing w:lineRule="auto" w:line="240" w:before="0" w:afterAutospacing="1"/>
+              <w:left w:w="103" w:type="dxa"/>
+            </w:tcMar>
+          </w:tcPr>
+          <w:p>
+            <w:pPr>
+              <w:pStyle w:val="Normal"/>
+              <w:spacing w:lineRule="auto" w:line="240" w:before="0" w:after="0"/>
               <w:jc w:val="center"/>
               <w:rPr>
                 <w:rFonts w:eastAsia="Calibri" w:eastAsiaTheme="minorHAnsi"/>
@@ -5579,13 +5714,13 @@
             <w:tcBorders/>
             <w:shd w:color="CCC0D9" w:fill="FFFFFF" w:themeColor="accent4" w:themeFill="background1" w:themeTint="66" w:val="clear"/>
             <w:tcMar>
-              <w:left w:w="108" w:type="dxa"/>
-            </w:tcMar>
-          </w:tcPr>
-          <w:p>
-            <w:pPr>
-              <w:pStyle w:val="Normal"/>
-              <w:spacing w:lineRule="auto" w:line="240" w:before="0" w:afterAutospacing="1"/>
+              <w:left w:w="103" w:type="dxa"/>
+            </w:tcMar>
+          </w:tcPr>
+          <w:p>
+            <w:pPr>
+              <w:pStyle w:val="Normal"/>
+              <w:spacing w:lineRule="auto" w:line="240" w:before="0" w:after="0"/>
               <w:jc w:val="center"/>
               <w:rPr>
                 <w:rFonts w:eastAsia="Calibri" w:eastAsiaTheme="minorHAnsi"/>
@@ -5607,13 +5742,13 @@
             <w:tcBorders/>
             <w:shd w:color="CCC0D9" w:fill="FFFFFF" w:themeColor="accent4" w:themeFill="background1" w:themeTint="66" w:val="clear"/>
             <w:tcMar>
-              <w:left w:w="108" w:type="dxa"/>
-            </w:tcMar>
-          </w:tcPr>
-          <w:p>
-            <w:pPr>
-              <w:pStyle w:val="Normal"/>
-              <w:spacing w:lineRule="auto" w:line="240" w:before="0" w:afterAutospacing="1"/>
+              <w:left w:w="103" w:type="dxa"/>
+            </w:tcMar>
+          </w:tcPr>
+          <w:p>
+            <w:pPr>
+              <w:pStyle w:val="Normal"/>
+              <w:spacing w:lineRule="auto" w:line="240" w:before="0" w:after="0"/>
               <w:jc w:val="center"/>
               <w:rPr>
                 <w:rFonts w:eastAsia="Calibri" w:eastAsiaTheme="minorHAnsi"/>
@@ -5631,17 +5766,17 @@
         </w:tc>
         <w:tc>
           <w:tcPr>
-            <w:tcW w:w="2497" w:type="dxa"/>
+            <w:tcW w:w="2498" w:type="dxa"/>
             <w:tcBorders/>
             <w:shd w:color="CCC0D9" w:fill="FFFFFF" w:themeColor="accent4" w:themeFill="background1" w:themeTint="66" w:val="clear"/>
             <w:tcMar>
-              <w:left w:w="108" w:type="dxa"/>
-            </w:tcMar>
-          </w:tcPr>
-          <w:p>
-            <w:pPr>
-              <w:pStyle w:val="Normal"/>
-              <w:spacing w:lineRule="auto" w:line="240" w:before="0" w:afterAutospacing="1"/>
+              <w:left w:w="103" w:type="dxa"/>
+            </w:tcMar>
+          </w:tcPr>
+          <w:p>
+            <w:pPr>
+              <w:pStyle w:val="Normal"/>
+              <w:spacing w:lineRule="auto" w:line="240" w:before="0" w:after="0"/>
               <w:jc w:val="center"/>
               <w:rPr>
                 <w:rFonts w:eastAsia="Calibri" w:eastAsiaTheme="minorHAnsi"/>
@@ -5659,17 +5794,17 @@
         </w:tc>
         <w:tc>
           <w:tcPr>
-            <w:tcW w:w="1247" w:type="dxa"/>
+            <w:tcW w:w="1245" w:type="dxa"/>
             <w:tcBorders/>
             <w:shd w:color="CCC0D9" w:fill="FFFFFF" w:themeColor="accent4" w:themeFill="background1" w:themeTint="66" w:val="clear"/>
             <w:tcMar>
-              <w:left w:w="108" w:type="dxa"/>
-            </w:tcMar>
-          </w:tcPr>
-          <w:p>
-            <w:pPr>
-              <w:pStyle w:val="Normal"/>
-              <w:spacing w:lineRule="auto" w:line="240" w:before="0" w:afterAutospacing="1"/>
+              <w:left w:w="103" w:type="dxa"/>
+            </w:tcMar>
+          </w:tcPr>
+          <w:p>
+            <w:pPr>
+              <w:pStyle w:val="Normal"/>
+              <w:spacing w:lineRule="auto" w:line="240" w:before="0" w:after="0"/>
               <w:jc w:val="center"/>
               <w:rPr>
                 <w:rFonts w:eastAsia="Calibri" w:eastAsiaTheme="minorHAnsi"/>
@@ -5695,13 +5830,13 @@
             <w:tcBorders/>
             <w:shd w:color="CCC0D9" w:fill="FFFFFF" w:themeColor="accent4" w:themeFill="background1" w:themeTint="66" w:val="clear"/>
             <w:tcMar>
-              <w:left w:w="108" w:type="dxa"/>
-            </w:tcMar>
-          </w:tcPr>
-          <w:p>
-            <w:pPr>
-              <w:pStyle w:val="Normal"/>
-              <w:spacing w:lineRule="auto" w:line="240" w:before="0" w:afterAutospacing="1"/>
+              <w:left w:w="103" w:type="dxa"/>
+            </w:tcMar>
+          </w:tcPr>
+          <w:p>
+            <w:pPr>
+              <w:pStyle w:val="Normal"/>
+              <w:spacing w:lineRule="auto" w:line="240" w:before="0" w:after="0"/>
               <w:jc w:val="center"/>
               <w:rPr>
                 <w:rFonts w:eastAsia="Calibri" w:eastAsiaTheme="minorHAnsi"/>
@@ -5723,13 +5858,13 @@
             <w:tcBorders/>
             <w:shd w:color="CCC0D9" w:fill="FFFFFF" w:themeColor="accent4" w:themeFill="background1" w:themeTint="66" w:val="clear"/>
             <w:tcMar>
-              <w:left w:w="108" w:type="dxa"/>
-            </w:tcMar>
-          </w:tcPr>
-          <w:p>
-            <w:pPr>
-              <w:pStyle w:val="Normal"/>
-              <w:spacing w:lineRule="auto" w:line="240" w:before="0" w:afterAutospacing="1"/>
+              <w:left w:w="103" w:type="dxa"/>
+            </w:tcMar>
+          </w:tcPr>
+          <w:p>
+            <w:pPr>
+              <w:pStyle w:val="Normal"/>
+              <w:spacing w:lineRule="auto" w:line="240" w:before="0" w:after="0"/>
               <w:jc w:val="center"/>
               <w:rPr>
                 <w:rFonts w:eastAsia="Calibri" w:eastAsiaTheme="minorHAnsi"/>
@@ -5747,29 +5882,26 @@
         </w:tc>
         <w:tc>
           <w:tcPr>
-            <w:tcW w:w="1076" w:type="dxa"/>
+            <w:tcW w:w="1077" w:type="dxa"/>
             <w:tcBorders/>
             <w:shd w:color="CCC0D9" w:fill="FFFFFF" w:themeColor="accent4" w:themeFill="background1" w:themeTint="66" w:val="clear"/>
             <w:tcMar>
-              <w:left w:w="108" w:type="dxa"/>
-            </w:tcMar>
-          </w:tcPr>
-          <w:p>
-            <w:pPr>
-              <w:pStyle w:val="Normal"/>
-              <w:spacing w:lineRule="auto" w:line="240" w:before="0" w:afterAutospacing="1"/>
-              <w:jc w:val="center"/>
-              <w:rPr>
-                <w:rFonts w:eastAsia="Calibri" w:eastAsiaTheme="minorHAnsi"/>
-                <w:lang w:eastAsia="en-US"/>
-              </w:rPr>
-            </w:pPr>
-            <w:r>
-              <w:rPr>
-                <w:rFonts w:eastAsia="Calibri" w:eastAsiaTheme="minorHAnsi"/>
-                <w:lang w:eastAsia="en-US"/>
-              </w:rPr>
-              <w:t>W trakcie</w:t>
+              <w:left w:w="103" w:type="dxa"/>
+            </w:tcMar>
+          </w:tcPr>
+          <w:p>
+            <w:pPr>
+              <w:pStyle w:val="Normal"/>
+              <w:spacing w:lineRule="auto" w:line="240" w:before="0" w:after="0"/>
+              <w:jc w:val="center"/>
+              <w:rPr/>
+            </w:pPr>
+            <w:r>
+              <w:rPr>
+                <w:rFonts w:eastAsia="Calibri" w:eastAsiaTheme="minorHAnsi"/>
+                <w:lang w:eastAsia="en-US"/>
+              </w:rPr>
+              <w:t>Zakończono</w:t>
             </w:r>
           </w:p>
         </w:tc>
@@ -5779,13 +5911,13 @@
             <w:tcBorders/>
             <w:shd w:color="CCC0D9" w:fill="FFFFFF" w:themeColor="accent4" w:themeFill="background1" w:themeTint="66" w:val="clear"/>
             <w:tcMar>
-              <w:left w:w="108" w:type="dxa"/>
-            </w:tcMar>
-          </w:tcPr>
-          <w:p>
-            <w:pPr>
-              <w:pStyle w:val="Normal"/>
-              <w:spacing w:lineRule="auto" w:line="240" w:before="0" w:afterAutospacing="1"/>
+              <w:left w:w="103" w:type="dxa"/>
+            </w:tcMar>
+          </w:tcPr>
+          <w:p>
+            <w:pPr>
+              <w:pStyle w:val="Normal"/>
+              <w:spacing w:lineRule="auto" w:line="240" w:before="0" w:after="0"/>
               <w:jc w:val="center"/>
               <w:rPr>
                 <w:rFonts w:eastAsia="Calibri" w:eastAsiaTheme="minorHAnsi"/>
@@ -5807,13 +5939,13 @@
             <w:tcBorders/>
             <w:shd w:color="CCC0D9" w:fill="FFFFFF" w:themeColor="accent4" w:themeFill="background1" w:themeTint="66" w:val="clear"/>
             <w:tcMar>
-              <w:left w:w="108" w:type="dxa"/>
-            </w:tcMar>
-          </w:tcPr>
-          <w:p>
-            <w:pPr>
-              <w:pStyle w:val="Normal"/>
-              <w:spacing w:lineRule="auto" w:line="240" w:before="0" w:afterAutospacing="1"/>
+              <w:left w:w="103" w:type="dxa"/>
+            </w:tcMar>
+          </w:tcPr>
+          <w:p>
+            <w:pPr>
+              <w:pStyle w:val="Normal"/>
+              <w:spacing w:lineRule="auto" w:line="240" w:before="0" w:after="0"/>
               <w:jc w:val="center"/>
               <w:rPr>
                 <w:rFonts w:eastAsia="Calibri" w:eastAsiaTheme="minorHAnsi"/>
@@ -5835,13 +5967,13 @@
             <w:tcBorders/>
             <w:shd w:color="CCC0D9" w:fill="FFFFFF" w:themeColor="accent4" w:themeFill="background1" w:themeTint="66" w:val="clear"/>
             <w:tcMar>
-              <w:left w:w="108" w:type="dxa"/>
-            </w:tcMar>
-          </w:tcPr>
-          <w:p>
-            <w:pPr>
-              <w:pStyle w:val="Normal"/>
-              <w:spacing w:lineRule="auto" w:line="240" w:before="0" w:afterAutospacing="1"/>
+              <w:left w:w="103" w:type="dxa"/>
+            </w:tcMar>
+          </w:tcPr>
+          <w:p>
+            <w:pPr>
+              <w:pStyle w:val="Normal"/>
+              <w:spacing w:lineRule="auto" w:line="240" w:before="0" w:after="0"/>
               <w:jc w:val="center"/>
               <w:rPr>
                 <w:rFonts w:eastAsia="Calibri" w:eastAsiaTheme="minorHAnsi"/>
@@ -5859,17 +5991,17 @@
         </w:tc>
         <w:tc>
           <w:tcPr>
-            <w:tcW w:w="2497" w:type="dxa"/>
+            <w:tcW w:w="2498" w:type="dxa"/>
             <w:tcBorders/>
             <w:shd w:color="CCC0D9" w:fill="FFFFFF" w:themeColor="accent4" w:themeFill="background1" w:themeTint="66" w:val="clear"/>
             <w:tcMar>
-              <w:left w:w="108" w:type="dxa"/>
-            </w:tcMar>
-          </w:tcPr>
-          <w:p>
-            <w:pPr>
-              <w:pStyle w:val="Normal"/>
-              <w:spacing w:lineRule="auto" w:line="240" w:before="0" w:afterAutospacing="1"/>
+              <w:left w:w="103" w:type="dxa"/>
+            </w:tcMar>
+          </w:tcPr>
+          <w:p>
+            <w:pPr>
+              <w:pStyle w:val="Normal"/>
+              <w:spacing w:lineRule="auto" w:line="240" w:before="0" w:after="0"/>
               <w:jc w:val="center"/>
               <w:rPr>
                 <w:rFonts w:eastAsia="Calibri" w:eastAsiaTheme="minorHAnsi"/>
@@ -5887,17 +6019,17 @@
         </w:tc>
         <w:tc>
           <w:tcPr>
-            <w:tcW w:w="1247" w:type="dxa"/>
+            <w:tcW w:w="1245" w:type="dxa"/>
             <w:tcBorders/>
             <w:shd w:color="CCC0D9" w:fill="FFFFFF" w:themeColor="accent4" w:themeFill="background1" w:themeTint="66" w:val="clear"/>
             <w:tcMar>
-              <w:left w:w="108" w:type="dxa"/>
-            </w:tcMar>
-          </w:tcPr>
-          <w:p>
-            <w:pPr>
-              <w:pStyle w:val="Normal"/>
-              <w:spacing w:lineRule="auto" w:line="240" w:before="0" w:afterAutospacing="1"/>
+              <w:left w:w="103" w:type="dxa"/>
+            </w:tcMar>
+          </w:tcPr>
+          <w:p>
+            <w:pPr>
+              <w:pStyle w:val="Normal"/>
+              <w:spacing w:lineRule="auto" w:line="240" w:before="0" w:after="0"/>
               <w:jc w:val="center"/>
               <w:rPr>
                 <w:rFonts w:eastAsia="Calibri" w:eastAsiaTheme="minorHAnsi"/>
@@ -5924,13 +6056,13 @@
             <w:tcBorders/>
             <w:shd w:color="CCC0D9" w:fill="FFFFFF" w:themeColor="accent4" w:themeFill="background1" w:themeTint="66" w:val="clear"/>
             <w:tcMar>
-              <w:left w:w="108" w:type="dxa"/>
-            </w:tcMar>
-          </w:tcPr>
-          <w:p>
-            <w:pPr>
-              <w:pStyle w:val="Normal"/>
-              <w:spacing w:lineRule="auto" w:line="240" w:before="0" w:afterAutospacing="1"/>
+              <w:left w:w="103" w:type="dxa"/>
+            </w:tcMar>
+          </w:tcPr>
+          <w:p>
+            <w:pPr>
+              <w:pStyle w:val="Normal"/>
+              <w:spacing w:lineRule="auto" w:line="240" w:before="0" w:after="0"/>
               <w:jc w:val="center"/>
               <w:rPr>
                 <w:rFonts w:eastAsia="Calibri" w:eastAsiaTheme="minorHAnsi"/>
@@ -5952,13 +6084,13 @@
             <w:tcBorders/>
             <w:shd w:color="CCC0D9" w:fill="FFFFFF" w:themeColor="accent4" w:themeFill="background1" w:themeTint="66" w:val="clear"/>
             <w:tcMar>
-              <w:left w:w="108" w:type="dxa"/>
-            </w:tcMar>
-          </w:tcPr>
-          <w:p>
-            <w:pPr>
-              <w:pStyle w:val="Normal"/>
-              <w:spacing w:lineRule="auto" w:line="240" w:before="0" w:afterAutospacing="1"/>
+              <w:left w:w="103" w:type="dxa"/>
+            </w:tcMar>
+          </w:tcPr>
+          <w:p>
+            <w:pPr>
+              <w:pStyle w:val="Normal"/>
+              <w:spacing w:lineRule="auto" w:line="240" w:before="0" w:after="0"/>
               <w:jc w:val="center"/>
               <w:rPr>
                 <w:rFonts w:eastAsia="Calibri" w:eastAsiaTheme="minorHAnsi"/>
@@ -5976,29 +6108,26 @@
         </w:tc>
         <w:tc>
           <w:tcPr>
-            <w:tcW w:w="1076" w:type="dxa"/>
+            <w:tcW w:w="1077" w:type="dxa"/>
             <w:tcBorders/>
             <w:shd w:color="CCC0D9" w:fill="FFFFFF" w:themeColor="accent4" w:themeFill="background1" w:themeTint="66" w:val="clear"/>
             <w:tcMar>
-              <w:left w:w="108" w:type="dxa"/>
-            </w:tcMar>
-          </w:tcPr>
-          <w:p>
-            <w:pPr>
-              <w:pStyle w:val="Normal"/>
-              <w:spacing w:lineRule="auto" w:line="240" w:before="0" w:afterAutospacing="1"/>
-              <w:jc w:val="center"/>
-              <w:rPr>
-                <w:rFonts w:eastAsia="Calibri" w:eastAsiaTheme="minorHAnsi"/>
-                <w:lang w:eastAsia="en-US"/>
-              </w:rPr>
-            </w:pPr>
-            <w:r>
-              <w:rPr>
-                <w:rFonts w:eastAsia="Calibri" w:eastAsiaTheme="minorHAnsi"/>
-                <w:lang w:eastAsia="en-US"/>
-              </w:rPr>
-              <w:t>W trakcie</w:t>
+              <w:left w:w="103" w:type="dxa"/>
+            </w:tcMar>
+          </w:tcPr>
+          <w:p>
+            <w:pPr>
+              <w:pStyle w:val="Normal"/>
+              <w:spacing w:lineRule="auto" w:line="240" w:before="0" w:after="0"/>
+              <w:jc w:val="center"/>
+              <w:rPr/>
+            </w:pPr>
+            <w:r>
+              <w:rPr>
+                <w:rFonts w:eastAsia="Calibri" w:eastAsiaTheme="minorHAnsi"/>
+                <w:lang w:eastAsia="en-US"/>
+              </w:rPr>
+              <w:t>Zakończono</w:t>
             </w:r>
           </w:p>
         </w:tc>
@@ -6008,13 +6137,13 @@
             <w:tcBorders/>
             <w:shd w:color="CCC0D9" w:fill="FFFFFF" w:themeColor="accent4" w:themeFill="background1" w:themeTint="66" w:val="clear"/>
             <w:tcMar>
-              <w:left w:w="108" w:type="dxa"/>
-            </w:tcMar>
-          </w:tcPr>
-          <w:p>
-            <w:pPr>
-              <w:pStyle w:val="Normal"/>
-              <w:spacing w:lineRule="auto" w:line="240" w:before="0" w:afterAutospacing="1"/>
+              <w:left w:w="103" w:type="dxa"/>
+            </w:tcMar>
+          </w:tcPr>
+          <w:p>
+            <w:pPr>
+              <w:pStyle w:val="Normal"/>
+              <w:spacing w:lineRule="auto" w:line="240" w:before="0" w:after="0"/>
               <w:jc w:val="center"/>
               <w:rPr>
                 <w:rFonts w:eastAsia="Calibri" w:eastAsiaTheme="minorHAnsi"/>
@@ -6036,13 +6165,13 @@
             <w:tcBorders/>
             <w:shd w:color="CCC0D9" w:fill="FFFFFF" w:themeColor="accent4" w:themeFill="background1" w:themeTint="66" w:val="clear"/>
             <w:tcMar>
-              <w:left w:w="108" w:type="dxa"/>
-            </w:tcMar>
-          </w:tcPr>
-          <w:p>
-            <w:pPr>
-              <w:pStyle w:val="Normal"/>
-              <w:spacing w:lineRule="auto" w:line="240" w:before="0" w:afterAutospacing="1"/>
+              <w:left w:w="103" w:type="dxa"/>
+            </w:tcMar>
+          </w:tcPr>
+          <w:p>
+            <w:pPr>
+              <w:pStyle w:val="Normal"/>
+              <w:spacing w:lineRule="auto" w:line="240" w:before="0" w:after="0"/>
               <w:jc w:val="center"/>
               <w:rPr>
                 <w:rFonts w:eastAsia="Calibri" w:eastAsiaTheme="minorHAnsi"/>
@@ -6064,13 +6193,13 @@
             <w:tcBorders/>
             <w:shd w:color="CCC0D9" w:fill="FFFFFF" w:themeColor="accent4" w:themeFill="background1" w:themeTint="66" w:val="clear"/>
             <w:tcMar>
-              <w:left w:w="108" w:type="dxa"/>
-            </w:tcMar>
-          </w:tcPr>
-          <w:p>
-            <w:pPr>
-              <w:pStyle w:val="Normal"/>
-              <w:spacing w:lineRule="auto" w:line="240" w:before="0" w:afterAutospacing="1"/>
+              <w:left w:w="103" w:type="dxa"/>
+            </w:tcMar>
+          </w:tcPr>
+          <w:p>
+            <w:pPr>
+              <w:pStyle w:val="Normal"/>
+              <w:spacing w:lineRule="auto" w:line="240" w:before="0" w:after="0"/>
               <w:jc w:val="center"/>
               <w:rPr>
                 <w:rFonts w:eastAsia="Calibri" w:eastAsiaTheme="minorHAnsi"/>
@@ -6088,17 +6217,17 @@
         </w:tc>
         <w:tc>
           <w:tcPr>
-            <w:tcW w:w="2497" w:type="dxa"/>
+            <w:tcW w:w="2498" w:type="dxa"/>
             <w:tcBorders/>
             <w:shd w:color="CCC0D9" w:fill="FFFFFF" w:themeColor="accent4" w:themeFill="background1" w:themeTint="66" w:val="clear"/>
             <w:tcMar>
-              <w:left w:w="108" w:type="dxa"/>
-            </w:tcMar>
-          </w:tcPr>
-          <w:p>
-            <w:pPr>
-              <w:pStyle w:val="Normal"/>
-              <w:spacing w:lineRule="auto" w:line="240" w:before="0" w:afterAutospacing="1"/>
+              <w:left w:w="103" w:type="dxa"/>
+            </w:tcMar>
+          </w:tcPr>
+          <w:p>
+            <w:pPr>
+              <w:pStyle w:val="Normal"/>
+              <w:spacing w:lineRule="auto" w:line="240" w:before="0" w:after="0"/>
               <w:jc w:val="center"/>
               <w:rPr>
                 <w:rFonts w:eastAsia="Calibri" w:eastAsiaTheme="minorHAnsi"/>
@@ -6116,17 +6245,17 @@
         </w:tc>
         <w:tc>
           <w:tcPr>
-            <w:tcW w:w="1247" w:type="dxa"/>
+            <w:tcW w:w="1245" w:type="dxa"/>
             <w:tcBorders/>
             <w:shd w:color="CCC0D9" w:fill="FFFFFF" w:themeColor="accent4" w:themeFill="background1" w:themeTint="66" w:val="clear"/>
             <w:tcMar>
-              <w:left w:w="108" w:type="dxa"/>
-            </w:tcMar>
-          </w:tcPr>
-          <w:p>
-            <w:pPr>
-              <w:pStyle w:val="Normal"/>
-              <w:spacing w:lineRule="auto" w:line="240" w:before="0" w:afterAutospacing="1"/>
+              <w:left w:w="103" w:type="dxa"/>
+            </w:tcMar>
+          </w:tcPr>
+          <w:p>
+            <w:pPr>
+              <w:pStyle w:val="Normal"/>
+              <w:spacing w:lineRule="auto" w:line="240" w:before="0" w:after="0"/>
               <w:jc w:val="center"/>
               <w:rPr>
                 <w:rFonts w:eastAsia="Calibri" w:eastAsiaTheme="minorHAnsi"/>
@@ -6153,13 +6282,13 @@
             <w:tcBorders/>
             <w:shd w:color="CCC0D9" w:fill="FFFFFF" w:themeColor="accent4" w:themeFill="background1" w:themeTint="66" w:val="clear"/>
             <w:tcMar>
-              <w:left w:w="108" w:type="dxa"/>
-            </w:tcMar>
-          </w:tcPr>
-          <w:p>
-            <w:pPr>
-              <w:pStyle w:val="Normal"/>
-              <w:spacing w:lineRule="auto" w:line="240" w:before="0" w:afterAutospacing="1"/>
+              <w:left w:w="103" w:type="dxa"/>
+            </w:tcMar>
+          </w:tcPr>
+          <w:p>
+            <w:pPr>
+              <w:pStyle w:val="Normal"/>
+              <w:spacing w:lineRule="auto" w:line="240" w:before="0" w:after="0"/>
               <w:jc w:val="center"/>
               <w:rPr>
                 <w:rFonts w:eastAsia="Calibri" w:eastAsiaTheme="minorHAnsi"/>
@@ -6181,13 +6310,13 @@
             <w:tcBorders/>
             <w:shd w:color="CCC0D9" w:fill="FFFFFF" w:themeColor="accent4" w:themeFill="background1" w:themeTint="66" w:val="clear"/>
             <w:tcMar>
-              <w:left w:w="108" w:type="dxa"/>
-            </w:tcMar>
-          </w:tcPr>
-          <w:p>
-            <w:pPr>
-              <w:pStyle w:val="Normal"/>
-              <w:spacing w:lineRule="auto" w:line="240" w:before="0" w:afterAutospacing="1"/>
+              <w:left w:w="103" w:type="dxa"/>
+            </w:tcMar>
+          </w:tcPr>
+          <w:p>
+            <w:pPr>
+              <w:pStyle w:val="Normal"/>
+              <w:spacing w:lineRule="auto" w:line="240" w:before="0" w:after="0"/>
               <w:jc w:val="center"/>
               <w:rPr>
                 <w:rFonts w:eastAsia="Calibri" w:eastAsiaTheme="minorHAnsi"/>
@@ -6205,29 +6334,26 @@
         </w:tc>
         <w:tc>
           <w:tcPr>
-            <w:tcW w:w="1076" w:type="dxa"/>
+            <w:tcW w:w="1077" w:type="dxa"/>
             <w:tcBorders/>
             <w:shd w:color="CCC0D9" w:fill="FFFFFF" w:themeColor="accent4" w:themeFill="background1" w:themeTint="66" w:val="clear"/>
             <w:tcMar>
-              <w:left w:w="108" w:type="dxa"/>
-            </w:tcMar>
-          </w:tcPr>
-          <w:p>
-            <w:pPr>
-              <w:pStyle w:val="Normal"/>
-              <w:spacing w:lineRule="auto" w:line="240" w:before="0" w:afterAutospacing="1"/>
-              <w:jc w:val="center"/>
-              <w:rPr>
-                <w:rFonts w:eastAsia="Calibri" w:eastAsiaTheme="minorHAnsi"/>
-                <w:lang w:eastAsia="en-US"/>
-              </w:rPr>
-            </w:pPr>
-            <w:r>
-              <w:rPr>
-                <w:rFonts w:eastAsia="Calibri" w:eastAsiaTheme="minorHAnsi"/>
-                <w:lang w:eastAsia="en-US"/>
-              </w:rPr>
-              <w:t>W trakcie</w:t>
+              <w:left w:w="103" w:type="dxa"/>
+            </w:tcMar>
+          </w:tcPr>
+          <w:p>
+            <w:pPr>
+              <w:pStyle w:val="Normal"/>
+              <w:spacing w:lineRule="auto" w:line="240" w:before="0" w:after="0"/>
+              <w:jc w:val="center"/>
+              <w:rPr/>
+            </w:pPr>
+            <w:r>
+              <w:rPr>
+                <w:rFonts w:eastAsia="Calibri" w:eastAsiaTheme="minorHAnsi"/>
+                <w:lang w:eastAsia="en-US"/>
+              </w:rPr>
+              <w:t>Zakończono</w:t>
             </w:r>
           </w:p>
         </w:tc>
@@ -6237,13 +6363,13 @@
             <w:tcBorders/>
             <w:shd w:color="CCC0D9" w:fill="FFFFFF" w:themeColor="accent4" w:themeFill="background1" w:themeTint="66" w:val="clear"/>
             <w:tcMar>
-              <w:left w:w="108" w:type="dxa"/>
-            </w:tcMar>
-          </w:tcPr>
-          <w:p>
-            <w:pPr>
-              <w:pStyle w:val="Normal"/>
-              <w:spacing w:lineRule="auto" w:line="240" w:before="0" w:afterAutospacing="1"/>
+              <w:left w:w="103" w:type="dxa"/>
+            </w:tcMar>
+          </w:tcPr>
+          <w:p>
+            <w:pPr>
+              <w:pStyle w:val="Normal"/>
+              <w:spacing w:lineRule="auto" w:line="240" w:before="0" w:after="0"/>
               <w:jc w:val="center"/>
               <w:rPr>
                 <w:rFonts w:eastAsia="Calibri" w:eastAsiaTheme="minorHAnsi"/>
@@ -6265,13 +6391,13 @@
             <w:tcBorders/>
             <w:shd w:color="CCC0D9" w:fill="FFFFFF" w:themeColor="accent4" w:themeFill="background1" w:themeTint="66" w:val="clear"/>
             <w:tcMar>
-              <w:left w:w="108" w:type="dxa"/>
-            </w:tcMar>
-          </w:tcPr>
-          <w:p>
-            <w:pPr>
-              <w:pStyle w:val="Normal"/>
-              <w:spacing w:lineRule="auto" w:line="240" w:before="0" w:afterAutospacing="1"/>
+              <w:left w:w="103" w:type="dxa"/>
+            </w:tcMar>
+          </w:tcPr>
+          <w:p>
+            <w:pPr>
+              <w:pStyle w:val="Normal"/>
+              <w:spacing w:lineRule="auto" w:line="240" w:before="0" w:after="0"/>
               <w:jc w:val="center"/>
               <w:rPr>
                 <w:rFonts w:eastAsia="Calibri" w:eastAsiaTheme="minorHAnsi"/>
@@ -6293,13 +6419,13 @@
             <w:tcBorders/>
             <w:shd w:color="CCC0D9" w:fill="FFFFFF" w:themeColor="accent4" w:themeFill="background1" w:themeTint="66" w:val="clear"/>
             <w:tcMar>
-              <w:left w:w="108" w:type="dxa"/>
-            </w:tcMar>
-          </w:tcPr>
-          <w:p>
-            <w:pPr>
-              <w:pStyle w:val="Normal"/>
-              <w:spacing w:lineRule="auto" w:line="240" w:before="0" w:afterAutospacing="1"/>
+              <w:left w:w="103" w:type="dxa"/>
+            </w:tcMar>
+          </w:tcPr>
+          <w:p>
+            <w:pPr>
+              <w:pStyle w:val="Normal"/>
+              <w:spacing w:lineRule="auto" w:line="240" w:before="0" w:after="0"/>
               <w:jc w:val="center"/>
               <w:rPr>
                 <w:rFonts w:eastAsia="Calibri" w:eastAsiaTheme="minorHAnsi"/>
@@ -6317,17 +6443,17 @@
         </w:tc>
         <w:tc>
           <w:tcPr>
-            <w:tcW w:w="2497" w:type="dxa"/>
+            <w:tcW w:w="2498" w:type="dxa"/>
             <w:tcBorders/>
             <w:shd w:color="CCC0D9" w:fill="FFFFFF" w:themeColor="accent4" w:themeFill="background1" w:themeTint="66" w:val="clear"/>
             <w:tcMar>
-              <w:left w:w="108" w:type="dxa"/>
-            </w:tcMar>
-          </w:tcPr>
-          <w:p>
-            <w:pPr>
-              <w:pStyle w:val="Normal"/>
-              <w:spacing w:lineRule="auto" w:line="240" w:before="0" w:afterAutospacing="1"/>
+              <w:left w:w="103" w:type="dxa"/>
+            </w:tcMar>
+          </w:tcPr>
+          <w:p>
+            <w:pPr>
+              <w:pStyle w:val="Normal"/>
+              <w:spacing w:lineRule="auto" w:line="240" w:before="0" w:after="0"/>
               <w:jc w:val="center"/>
               <w:rPr>
                 <w:rFonts w:eastAsia="Calibri" w:eastAsiaTheme="minorHAnsi"/>
@@ -6345,17 +6471,17 @@
         </w:tc>
         <w:tc>
           <w:tcPr>
-            <w:tcW w:w="1247" w:type="dxa"/>
+            <w:tcW w:w="1245" w:type="dxa"/>
             <w:tcBorders/>
             <w:shd w:color="CCC0D9" w:fill="FFFFFF" w:themeColor="accent4" w:themeFill="background1" w:themeTint="66" w:val="clear"/>
             <w:tcMar>
-              <w:left w:w="108" w:type="dxa"/>
-            </w:tcMar>
-          </w:tcPr>
-          <w:p>
-            <w:pPr>
-              <w:pStyle w:val="Normal"/>
-              <w:spacing w:lineRule="auto" w:line="240" w:before="0" w:afterAutospacing="1"/>
+              <w:left w:w="103" w:type="dxa"/>
+            </w:tcMar>
+          </w:tcPr>
+          <w:p>
+            <w:pPr>
+              <w:pStyle w:val="Normal"/>
+              <w:spacing w:lineRule="auto" w:line="240" w:before="0" w:after="0"/>
               <w:jc w:val="center"/>
               <w:rPr>
                 <w:rFonts w:eastAsia="Calibri" w:eastAsiaTheme="minorHAnsi"/>
@@ -6608,85 +6734,7 @@
         </w:rPr>
       </w:pPr>
       <w:r>
-        <w:rPr>
-          <w:b/>
-          <w:color w:val="000000" w:themeColor="text1"/>
-          <w:sz w:val="24"/>
-          <w:szCs w:val="24"/>
-        </w:rPr>
-        <w:t>2017-05-16 - Dzień 7</w:t>
-      </w:r>
-    </w:p>
-    <w:p>
-      <w:pPr>
-        <w:pStyle w:val="Normal"/>
-        <w:rPr>
-          <w:color w:val="000000" w:themeColor="text1"/>
-          <w:sz w:val="24"/>
-          <w:szCs w:val="24"/>
-        </w:rPr>
-      </w:pPr>
-      <w:r>
-        <w:rPr>
-          <w:color w:val="000000" w:themeColor="text1"/>
-          <w:sz w:val="24"/>
-          <w:szCs w:val="24"/>
-        </w:rPr>
-        <w:t>[MA]-Została wykonana kontrola przygotowania wszystkich członków grupy do rozpoczęcia projektu.</w:t>
-      </w:r>
-    </w:p>
-    <w:p>
-      <w:pPr>
-        <w:pStyle w:val="Normal"/>
-        <w:rPr>
-          <w:color w:val="000000" w:themeColor="text1"/>
-          <w:sz w:val="24"/>
-          <w:szCs w:val="24"/>
-        </w:rPr>
-      </w:pPr>
-      <w:r>
-        <w:rPr>
-          <w:color w:val="000000" w:themeColor="text1"/>
-          <w:sz w:val="24"/>
-          <w:szCs w:val="24"/>
-        </w:rPr>
-        <w:t>[AD]-Sprawdzenie działania kompilatorów oraz edytorów tekstu. Problem z kompilatorem gcc, rozwiązany przy pomocy tutoriala.</w:t>
-      </w:r>
-    </w:p>
-    <w:p>
-      <w:pPr>
-        <w:pStyle w:val="Normal"/>
-        <w:rPr>
-          <w:color w:val="000000" w:themeColor="text1"/>
-          <w:sz w:val="24"/>
-          <w:szCs w:val="24"/>
-        </w:rPr>
-      </w:pPr>
-      <w:r>
-        <w:rPr>
-          <w:color w:val="000000" w:themeColor="text1"/>
-          <w:sz w:val="24"/>
-          <w:szCs w:val="24"/>
-        </w:rPr>
-        <w:t>[FG]-Prezentacja pozostałym członkom grupy informacji dotyczącej silnika graficznego.</w:t>
-      </w:r>
-    </w:p>
-    <w:p>
-      <w:pPr>
-        <w:pStyle w:val="Normal"/>
-        <w:rPr>
-          <w:color w:val="000000" w:themeColor="text1"/>
-          <w:sz w:val="24"/>
-          <w:szCs w:val="24"/>
-        </w:rPr>
-      </w:pPr>
-      <w:r>
-        <w:rPr>
-          <w:color w:val="000000" w:themeColor="text1"/>
-          <w:sz w:val="24"/>
-          <w:szCs w:val="24"/>
-        </w:rPr>
-        <w:t>[KT]-Problem z commitami, deinstalacja programów oraz instalacja nowych. Niestety nic to nie dało, nadal brak możliwości commitów, próba rozwiązania problemu z kolegami z grupy.</w:t>
+        <w:rPr/>
       </w:r>
     </w:p>
     <w:p>
@@ -6765,19 +6813,15 @@
     <w:p>
       <w:pPr>
         <w:pStyle w:val="Normal"/>
-        <w:rPr>
-          <w:color w:val="000000" w:themeColor="text1"/>
-          <w:sz w:val="24"/>
-          <w:szCs w:val="24"/>
-        </w:rPr>
-      </w:pPr>
-      <w:r>
-        <w:rPr>
-          <w:color w:val="000000" w:themeColor="text1"/>
-          <w:sz w:val="24"/>
-          <w:szCs w:val="24"/>
-        </w:rPr>
-        <w:t>[MA]-</w:t>
+        <w:rPr/>
+      </w:pPr>
+      <w:r>
+        <w:rPr>
+          <w:color w:val="000000" w:themeColor="text1"/>
+          <w:sz w:val="24"/>
+          <w:szCs w:val="24"/>
+        </w:rPr>
+        <w:t>[MA]-Posortowanie plików projektu. Ćwiczenia dotyczące budowy klas w języku C++.</w:t>
       </w:r>
     </w:p>
     <w:p>
@@ -6858,19 +6902,15 @@
     <w:p>
       <w:pPr>
         <w:pStyle w:val="Normal"/>
-        <w:rPr>
-          <w:color w:val="000000" w:themeColor="text1"/>
-          <w:sz w:val="24"/>
-          <w:szCs w:val="24"/>
-        </w:rPr>
-      </w:pPr>
-      <w:r>
-        <w:rPr>
-          <w:color w:val="000000" w:themeColor="text1"/>
-          <w:sz w:val="24"/>
-          <w:szCs w:val="24"/>
-        </w:rPr>
-        <w:t>[MA]-</w:t>
+        <w:rPr/>
+      </w:pPr>
+      <w:r>
+        <w:rPr>
+          <w:color w:val="000000" w:themeColor="text1"/>
+          <w:sz w:val="24"/>
+          <w:szCs w:val="24"/>
+        </w:rPr>
+        <w:t>[MA]-Posortowanie plików projektu. Ćwiczenia dotyczące budowy klas w języku C++.</w:t>
       </w:r>
     </w:p>
     <w:p>
@@ -7000,19 +7040,15 @@
     <w:p>
       <w:pPr>
         <w:pStyle w:val="Normal"/>
-        <w:rPr>
-          <w:color w:val="000000" w:themeColor="text1"/>
-          <w:sz w:val="24"/>
-          <w:szCs w:val="24"/>
-        </w:rPr>
-      </w:pPr>
-      <w:r>
-        <w:rPr>
-          <w:color w:val="000000" w:themeColor="text1"/>
-          <w:sz w:val="24"/>
-          <w:szCs w:val="24"/>
-        </w:rPr>
-        <w:t>[MA]-</w:t>
+        <w:rPr/>
+      </w:pPr>
+      <w:r>
+        <w:rPr>
+          <w:color w:val="000000" w:themeColor="text1"/>
+          <w:sz w:val="24"/>
+          <w:szCs w:val="24"/>
+        </w:rPr>
+        <w:t>[MA]-Praca nad kodem do header'a klasy GRA.</w:t>
       </w:r>
     </w:p>
     <w:p>
@@ -7349,19 +7385,15 @@
     <w:p>
       <w:pPr>
         <w:pStyle w:val="Normal"/>
-        <w:rPr>
-          <w:color w:val="000000" w:themeColor="text1"/>
-          <w:sz w:val="24"/>
-          <w:szCs w:val="24"/>
-        </w:rPr>
-      </w:pPr>
-      <w:r>
-        <w:rPr>
-          <w:color w:val="000000" w:themeColor="text1"/>
-          <w:sz w:val="24"/>
-          <w:szCs w:val="24"/>
-        </w:rPr>
-        <w:t>[MA]-</w:t>
+        <w:rPr/>
+      </w:pPr>
+      <w:r>
+        <w:rPr>
+          <w:color w:val="000000" w:themeColor="text1"/>
+          <w:sz w:val="24"/>
+          <w:szCs w:val="24"/>
+        </w:rPr>
+        <w:t>[MA]- Dyskusje na temat header'u GRA. Utworzenie pliku z deklaracjami metod.</w:t>
       </w:r>
     </w:p>
     <w:p>
@@ -7403,19 +7435,15 @@
     <w:p>
       <w:pPr>
         <w:pStyle w:val="Normal"/>
-        <w:rPr>
-          <w:color w:val="000000" w:themeColor="text1"/>
-          <w:sz w:val="24"/>
-          <w:szCs w:val="24"/>
-        </w:rPr>
-      </w:pPr>
-      <w:r>
-        <w:rPr>
-          <w:color w:val="000000" w:themeColor="text1"/>
-          <w:sz w:val="24"/>
-          <w:szCs w:val="24"/>
-        </w:rPr>
-        <w:t>[KT]-</w:t>
+        <w:rPr/>
+      </w:pPr>
+      <w:r>
+        <w:rPr>
+          <w:color w:val="000000" w:themeColor="text1"/>
+          <w:sz w:val="24"/>
+          <w:szCs w:val="24"/>
+        </w:rPr>
+        <w:t>[KT]-Doszkalanie się z pisania header'ów.</w:t>
       </w:r>
     </w:p>
     <w:p>
@@ -7459,19 +7487,15 @@
     <w:p>
       <w:pPr>
         <w:pStyle w:val="Normal"/>
-        <w:rPr>
-          <w:color w:val="000000" w:themeColor="text1"/>
-          <w:sz w:val="24"/>
-          <w:szCs w:val="24"/>
-        </w:rPr>
-      </w:pPr>
-      <w:r>
-        <w:rPr>
-          <w:color w:val="000000" w:themeColor="text1"/>
-          <w:sz w:val="24"/>
-          <w:szCs w:val="24"/>
-        </w:rPr>
-        <w:t>[MA]-</w:t>
+        <w:rPr/>
+      </w:pPr>
+      <w:r>
+        <w:rPr>
+          <w:color w:val="000000" w:themeColor="text1"/>
+          <w:sz w:val="24"/>
+          <w:szCs w:val="24"/>
+        </w:rPr>
+        <w:t>[MA]-Zakończenie prac nad header'em klasy GRA.</w:t>
       </w:r>
     </w:p>
     <w:p>
@@ -7495,37 +7519,29 @@
     <w:p>
       <w:pPr>
         <w:pStyle w:val="Normal"/>
-        <w:rPr>
-          <w:color w:val="000000" w:themeColor="text1"/>
-          <w:sz w:val="24"/>
-          <w:szCs w:val="24"/>
-        </w:rPr>
-      </w:pPr>
-      <w:r>
-        <w:rPr>
-          <w:color w:val="000000" w:themeColor="text1"/>
-          <w:sz w:val="24"/>
-          <w:szCs w:val="24"/>
-        </w:rPr>
-        <w:t>[FG]-</w:t>
-      </w:r>
-    </w:p>
-    <w:p>
-      <w:pPr>
-        <w:pStyle w:val="Normal"/>
-        <w:rPr>
-          <w:color w:val="000000" w:themeColor="text1"/>
-          <w:sz w:val="24"/>
-          <w:szCs w:val="24"/>
-        </w:rPr>
-      </w:pPr>
-      <w:r>
-        <w:rPr>
-          <w:color w:val="000000" w:themeColor="text1"/>
-          <w:sz w:val="24"/>
-          <w:szCs w:val="24"/>
-        </w:rPr>
-        <w:t>[KT]-</w:t>
+        <w:rPr/>
+      </w:pPr>
+      <w:r>
+        <w:rPr>
+          <w:color w:val="000000" w:themeColor="text1"/>
+          <w:sz w:val="24"/>
+          <w:szCs w:val="24"/>
+        </w:rPr>
+        <w:t>[FG]-Zakończenie prac nad header klasy GRA.</w:t>
+      </w:r>
+    </w:p>
+    <w:p>
+      <w:pPr>
+        <w:pStyle w:val="Normal"/>
+        <w:rPr/>
+      </w:pPr>
+      <w:r>
+        <w:rPr>
+          <w:color w:val="000000" w:themeColor="text1"/>
+          <w:sz w:val="24"/>
+          <w:szCs w:val="24"/>
+        </w:rPr>
+        <w:t>[KT]-Kontynuacja pisania header'a klasy INTERFEJSU.</w:t>
       </w:r>
     </w:p>
     <w:p>
@@ -7939,6 +7955,7 @@
       </w:pPr>
       <w:rPr>
         <w:rFonts w:ascii="Symbol" w:hAnsi="Symbol" w:cs="Symbol" w:hint="default"/>
+        <w:rFonts w:cs="Symbol"/>
       </w:rPr>
     </w:lvl>
     <w:lvl w:ilvl="1">
@@ -7964,6 +7981,7 @@
       </w:pPr>
       <w:rPr>
         <w:rFonts w:ascii="Wingdings" w:hAnsi="Wingdings" w:cs="Wingdings" w:hint="default"/>
+        <w:rFonts w:cs="Wingdings"/>
       </w:rPr>
     </w:lvl>
     <w:lvl w:ilvl="3">
@@ -7976,6 +7994,7 @@
       </w:pPr>
       <w:rPr>
         <w:rFonts w:ascii="Symbol" w:hAnsi="Symbol" w:cs="Symbol" w:hint="default"/>
+        <w:rFonts w:cs="Symbol"/>
       </w:rPr>
     </w:lvl>
     <w:lvl w:ilvl="4">
@@ -8001,6 +8020,7 @@
       </w:pPr>
       <w:rPr>
         <w:rFonts w:ascii="Wingdings" w:hAnsi="Wingdings" w:cs="Wingdings" w:hint="default"/>
+        <w:rFonts w:cs="Wingdings"/>
       </w:rPr>
     </w:lvl>
     <w:lvl w:ilvl="6">
@@ -8013,6 +8033,7 @@
       </w:pPr>
       <w:rPr>
         <w:rFonts w:ascii="Symbol" w:hAnsi="Symbol" w:cs="Symbol" w:hint="default"/>
+        <w:rFonts w:cs="Symbol"/>
       </w:rPr>
     </w:lvl>
     <w:lvl w:ilvl="7">
@@ -8038,6 +8059,7 @@
       </w:pPr>
       <w:rPr>
         <w:rFonts w:ascii="Wingdings" w:hAnsi="Wingdings" w:cs="Wingdings" w:hint="default"/>
+        <w:rFonts w:cs="Wingdings"/>
       </w:rPr>
     </w:lvl>
   </w:abstractNum>
@@ -8148,7 +8170,6 @@
     <w:rPrDefault>
       <w:rPr>
         <w:rFonts w:ascii="Calibri" w:hAnsi="Calibri" w:eastAsia="" w:cs="" w:asciiTheme="minorHAnsi" w:cstheme="minorBidi" w:eastAsiaTheme="minorEastAsia" w:hAnsiTheme="minorHAnsi"/>
-        <w:sz w:val="22"/>
         <w:szCs w:val="22"/>
         <w:lang w:val="pl-PL" w:eastAsia="pl-PL" w:bidi="ar-SA"/>
       </w:rPr>
@@ -8307,7 +8328,7 @@
     </w:pPr>
     <w:rPr>
       <w:rFonts w:ascii="Calibri" w:hAnsi="Calibri" w:eastAsia="" w:cs="" w:asciiTheme="minorHAnsi" w:cstheme="minorBidi" w:eastAsiaTheme="minorEastAsia" w:hAnsiTheme="minorHAnsi"/>
-      <w:color w:val="auto"/>
+      <w:color w:val="00000A"/>
       <w:sz w:val="22"/>
       <w:szCs w:val="22"/>
       <w:lang w:val="pl-PL" w:eastAsia="pl-PL" w:bidi="ar-SA"/>
@@ -8375,6 +8396,69 @@
     <w:qFormat/>
     <w:rPr>
       <w:rFonts w:cs="Courier New"/>
+    </w:rPr>
+  </w:style>
+  <w:style w:type="character" w:styleId="ListLabel4">
+    <w:name w:val="ListLabel 4"/>
+    <w:qFormat/>
+    <w:rPr>
+      <w:rFonts w:cs="Symbol"/>
+    </w:rPr>
+  </w:style>
+  <w:style w:type="character" w:styleId="ListLabel5">
+    <w:name w:val="ListLabel 5"/>
+    <w:qFormat/>
+    <w:rPr>
+      <w:rFonts w:cs="Courier New"/>
+    </w:rPr>
+  </w:style>
+  <w:style w:type="character" w:styleId="ListLabel6">
+    <w:name w:val="ListLabel 6"/>
+    <w:qFormat/>
+    <w:rPr>
+      <w:rFonts w:cs="Wingdings"/>
+    </w:rPr>
+  </w:style>
+  <w:style w:type="character" w:styleId="ListLabel7">
+    <w:name w:val="ListLabel 7"/>
+    <w:qFormat/>
+    <w:rPr>
+      <w:rFonts w:cs="Symbol"/>
+    </w:rPr>
+  </w:style>
+  <w:style w:type="character" w:styleId="ListLabel8">
+    <w:name w:val="ListLabel 8"/>
+    <w:qFormat/>
+    <w:rPr>
+      <w:rFonts w:cs="Courier New"/>
+    </w:rPr>
+  </w:style>
+  <w:style w:type="character" w:styleId="ListLabel9">
+    <w:name w:val="ListLabel 9"/>
+    <w:qFormat/>
+    <w:rPr>
+      <w:rFonts w:cs="Wingdings"/>
+    </w:rPr>
+  </w:style>
+  <w:style w:type="character" w:styleId="ListLabel10">
+    <w:name w:val="ListLabel 10"/>
+    <w:qFormat/>
+    <w:rPr>
+      <w:rFonts w:cs="Symbol"/>
+    </w:rPr>
+  </w:style>
+  <w:style w:type="character" w:styleId="ListLabel11">
+    <w:name w:val="ListLabel 11"/>
+    <w:qFormat/>
+    <w:rPr>
+      <w:rFonts w:cs="Courier New"/>
+    </w:rPr>
+  </w:style>
+  <w:style w:type="character" w:styleId="ListLabel12">
+    <w:name w:val="ListLabel 12"/>
+    <w:qFormat/>
+    <w:rPr>
+      <w:rFonts w:cs="Wingdings"/>
     </w:rPr>
   </w:style>
   <w:style w:type="paragraph" w:styleId="Heading">
@@ -8449,10 +8533,10 @@
     </w:pPr>
     <w:rPr>
       <w:rFonts w:ascii="Calibri" w:hAnsi="Calibri" w:eastAsia="" w:cs="" w:asciiTheme="minorHAnsi" w:cstheme="minorBidi" w:eastAsiaTheme="minorEastAsia" w:hAnsiTheme="minorHAnsi"/>
-      <w:color w:val="auto"/>
+      <w:color w:val="00000A"/>
       <w:sz w:val="22"/>
       <w:szCs w:val="22"/>
-      <w:lang w:eastAsia="en-US" w:val="pl-PL" w:bidi="ar-SA"/>
+      <w:lang w:val="pl-PL" w:eastAsia="en-US" w:bidi="ar-SA"/>
     </w:rPr>
   </w:style>
   <w:style w:type="paragraph" w:styleId="BalloonText">

</xml_diff>

<commit_message>
Dodałam raporty do sprawka
</commit_message>
<xml_diff>
--- a/Dokumentacja/Sprawozdanie.docx
+++ b/Dokumentacja/Sprawozdanie.docx
@@ -6473,11 +6473,744 @@
     </w:p>
     <w:p>
       <w:pPr>
+        <w:spacing w:after="0" w:line="240" w:lineRule="auto"/>
         <w:rPr>
           <w:color w:val="943634" w:themeColor="accent2" w:themeShade="BF"/>
           <w:sz w:val="40"/>
         </w:rPr>
       </w:pPr>
+      <w:r>
+        <w:rPr>
+          <w:color w:val="943634" w:themeColor="accent2" w:themeShade="BF"/>
+          <w:sz w:val="40"/>
+        </w:rPr>
+        <w:br w:type="page"/>
+      </w:r>
+    </w:p>
+    <w:p>
+      <w:pPr>
+        <w:rPr>
+          <w:b/>
+          <w:color w:val="auto"/>
+          <w:sz w:val="24"/>
+        </w:rPr>
+      </w:pPr>
+      <w:r>
+        <w:rPr>
+          <w:b/>
+          <w:color w:val="auto"/>
+          <w:sz w:val="24"/>
+        </w:rPr>
+        <w:lastRenderedPageBreak/>
+        <w:t>2017-05-24 - Dzień 15</w:t>
+      </w:r>
+    </w:p>
+    <w:p>
+      <w:pPr>
+        <w:rPr>
+          <w:color w:val="auto"/>
+          <w:sz w:val="24"/>
+        </w:rPr>
+      </w:pPr>
+      <w:r>
+        <w:rPr>
+          <w:color w:val="auto"/>
+          <w:sz w:val="24"/>
+        </w:rPr>
+        <w:t>[MA]-Rozpoczęcie pracy nad materiałem demonstracyjnym.</w:t>
+      </w:r>
+    </w:p>
+    <w:p>
+      <w:pPr>
+        <w:rPr>
+          <w:color w:val="auto"/>
+          <w:sz w:val="24"/>
+        </w:rPr>
+      </w:pPr>
+      <w:r>
+        <w:rPr>
+          <w:color w:val="auto"/>
+          <w:sz w:val="24"/>
+        </w:rPr>
+        <w:t xml:space="preserve">[AD]-Instalacja programu </w:t>
+      </w:r>
+      <w:proofErr w:type="spellStart"/>
+      <w:r>
+        <w:rPr>
+          <w:color w:val="auto"/>
+          <w:sz w:val="24"/>
+        </w:rPr>
+        <w:t>Qt</w:t>
+      </w:r>
+      <w:proofErr w:type="spellEnd"/>
+      <w:r>
+        <w:rPr>
+          <w:color w:val="auto"/>
+          <w:sz w:val="24"/>
+        </w:rPr>
+        <w:t xml:space="preserve"> </w:t>
+      </w:r>
+      <w:proofErr w:type="spellStart"/>
+      <w:r>
+        <w:rPr>
+          <w:color w:val="auto"/>
+          <w:sz w:val="24"/>
+        </w:rPr>
+        <w:t>Creator</w:t>
+      </w:r>
+      <w:proofErr w:type="spellEnd"/>
+      <w:r>
+        <w:rPr>
+          <w:color w:val="auto"/>
+          <w:sz w:val="24"/>
+        </w:rPr>
+        <w:t>, nauka obsługi, przygotowywanie się do implementacji kodu.</w:t>
+      </w:r>
+    </w:p>
+    <w:p>
+      <w:pPr>
+        <w:rPr>
+          <w:color w:val="auto"/>
+          <w:sz w:val="24"/>
+        </w:rPr>
+      </w:pPr>
+      <w:r>
+        <w:rPr>
+          <w:color w:val="auto"/>
+          <w:sz w:val="24"/>
+        </w:rPr>
+        <w:t>[FG]-Pisanie kodu programu</w:t>
+      </w:r>
+    </w:p>
+    <w:p>
+      <w:pPr>
+        <w:rPr>
+          <w:color w:val="auto"/>
+          <w:sz w:val="24"/>
+        </w:rPr>
+      </w:pPr>
+      <w:r>
+        <w:rPr>
+          <w:color w:val="auto"/>
+          <w:sz w:val="24"/>
+        </w:rPr>
+        <w:t xml:space="preserve">[KT]-Przejęcie roli </w:t>
+      </w:r>
+      <w:proofErr w:type="spellStart"/>
+      <w:r>
+        <w:rPr>
+          <w:color w:val="auto"/>
+          <w:sz w:val="24"/>
+        </w:rPr>
+        <w:t>Scrum</w:t>
+      </w:r>
+      <w:proofErr w:type="spellEnd"/>
+      <w:r>
+        <w:rPr>
+          <w:color w:val="auto"/>
+          <w:sz w:val="24"/>
+        </w:rPr>
+        <w:t xml:space="preserve"> Mastera, uzupeł</w:t>
+      </w:r>
+      <w:r>
+        <w:rPr>
+          <w:color w:val="auto"/>
+          <w:sz w:val="24"/>
+        </w:rPr>
+        <w:t xml:space="preserve">nienie </w:t>
+      </w:r>
+      <w:proofErr w:type="spellStart"/>
+      <w:r>
+        <w:rPr>
+          <w:color w:val="auto"/>
+          <w:sz w:val="24"/>
+        </w:rPr>
+        <w:t>Backlogu</w:t>
+      </w:r>
+      <w:proofErr w:type="spellEnd"/>
+      <w:r>
+        <w:rPr>
+          <w:color w:val="auto"/>
+          <w:sz w:val="24"/>
+        </w:rPr>
+        <w:t xml:space="preserve">, Sprawozdania. </w:t>
+      </w:r>
+    </w:p>
+    <w:p>
+      <w:pPr>
+        <w:rPr>
+          <w:b/>
+          <w:color w:val="auto"/>
+          <w:sz w:val="24"/>
+        </w:rPr>
+      </w:pPr>
+      <w:r>
+        <w:rPr>
+          <w:b/>
+          <w:color w:val="auto"/>
+          <w:sz w:val="24"/>
+        </w:rPr>
+        <w:t>2017-05-25 - Dzień 16</w:t>
+      </w:r>
+    </w:p>
+    <w:p>
+      <w:pPr>
+        <w:rPr>
+          <w:color w:val="auto"/>
+          <w:sz w:val="24"/>
+        </w:rPr>
+      </w:pPr>
+      <w:r>
+        <w:rPr>
+          <w:color w:val="auto"/>
+          <w:sz w:val="24"/>
+        </w:rPr>
+        <w:t xml:space="preserve">[MA]-Praca nad materiałem demonstracyjnym - napisanie kodu </w:t>
+      </w:r>
+      <w:proofErr w:type="spellStart"/>
+      <w:r>
+        <w:rPr>
+          <w:color w:val="auto"/>
+          <w:sz w:val="24"/>
+        </w:rPr>
+        <w:t>wyświętlającego</w:t>
+      </w:r>
+      <w:proofErr w:type="spellEnd"/>
+      <w:r>
+        <w:rPr>
+          <w:color w:val="auto"/>
+          <w:sz w:val="24"/>
+        </w:rPr>
+        <w:t xml:space="preserve"> planszę.</w:t>
+      </w:r>
+    </w:p>
+    <w:p>
+      <w:pPr>
+        <w:rPr>
+          <w:color w:val="auto"/>
+          <w:sz w:val="24"/>
+        </w:rPr>
+      </w:pPr>
+      <w:r>
+        <w:rPr>
+          <w:color w:val="auto"/>
+          <w:sz w:val="24"/>
+        </w:rPr>
+        <w:t xml:space="preserve">[AD]-Przystąpienie do pisania kodu programu, ciągła nauka </w:t>
+      </w:r>
+      <w:proofErr w:type="spellStart"/>
+      <w:r>
+        <w:rPr>
+          <w:color w:val="auto"/>
+          <w:sz w:val="24"/>
+        </w:rPr>
+        <w:t>Qt</w:t>
+      </w:r>
+      <w:proofErr w:type="spellEnd"/>
+      <w:r>
+        <w:rPr>
+          <w:color w:val="auto"/>
+          <w:sz w:val="24"/>
+        </w:rPr>
+        <w:t>, pisanie sprawozdania własnego.</w:t>
+      </w:r>
+    </w:p>
+    <w:p>
+      <w:pPr>
+        <w:rPr>
+          <w:color w:val="auto"/>
+          <w:sz w:val="24"/>
+        </w:rPr>
+      </w:pPr>
+      <w:r>
+        <w:rPr>
+          <w:color w:val="auto"/>
+          <w:sz w:val="24"/>
+        </w:rPr>
+        <w:t>[FG]-Pisanie kodu programu (właściwe funkcje).</w:t>
+      </w:r>
+    </w:p>
+    <w:p>
+      <w:pPr>
+        <w:rPr>
+          <w:color w:val="auto"/>
+          <w:sz w:val="24"/>
+        </w:rPr>
+      </w:pPr>
+      <w:r>
+        <w:rPr>
+          <w:color w:val="auto"/>
+          <w:sz w:val="24"/>
+        </w:rPr>
+        <w:t xml:space="preserve">[KT]-Nauka obsługi i </w:t>
+      </w:r>
+      <w:r>
+        <w:rPr>
+          <w:color w:val="auto"/>
+          <w:sz w:val="24"/>
+        </w:rPr>
+        <w:t xml:space="preserve">instalacja programu </w:t>
+      </w:r>
+      <w:proofErr w:type="spellStart"/>
+      <w:r>
+        <w:rPr>
+          <w:color w:val="auto"/>
+          <w:sz w:val="24"/>
+        </w:rPr>
+        <w:t>Qt</w:t>
+      </w:r>
+      <w:proofErr w:type="spellEnd"/>
+      <w:r>
+        <w:rPr>
+          <w:color w:val="auto"/>
+          <w:sz w:val="24"/>
+        </w:rPr>
+        <w:t xml:space="preserve"> </w:t>
+      </w:r>
+      <w:proofErr w:type="spellStart"/>
+      <w:r>
+        <w:rPr>
+          <w:color w:val="auto"/>
+          <w:sz w:val="24"/>
+        </w:rPr>
+        <w:t>Creator</w:t>
+      </w:r>
+      <w:proofErr w:type="spellEnd"/>
+      <w:r>
+        <w:rPr>
+          <w:color w:val="auto"/>
+          <w:sz w:val="24"/>
+        </w:rPr>
+        <w:t>.</w:t>
+      </w:r>
+    </w:p>
+    <w:p>
+      <w:pPr>
+        <w:rPr>
+          <w:b/>
+          <w:color w:val="auto"/>
+          <w:sz w:val="24"/>
+        </w:rPr>
+      </w:pPr>
+      <w:r>
+        <w:rPr>
+          <w:b/>
+          <w:color w:val="auto"/>
+          <w:sz w:val="24"/>
+        </w:rPr>
+        <w:t>2017-05-26 - Dzień 17</w:t>
+      </w:r>
+    </w:p>
+    <w:p>
+      <w:pPr>
+        <w:rPr>
+          <w:color w:val="auto"/>
+          <w:sz w:val="24"/>
+        </w:rPr>
+      </w:pPr>
+      <w:r>
+        <w:rPr>
+          <w:color w:val="auto"/>
+          <w:sz w:val="24"/>
+        </w:rPr>
+        <w:t>[MA]-Praca nad materiałem demonstracyjnym - napisanie kodu przechwytującego dane z klawiatury.</w:t>
+      </w:r>
+    </w:p>
+    <w:p>
+      <w:pPr>
+        <w:rPr>
+          <w:color w:val="auto"/>
+          <w:sz w:val="24"/>
+        </w:rPr>
+      </w:pPr>
+      <w:r>
+        <w:rPr>
+          <w:color w:val="auto"/>
+          <w:sz w:val="24"/>
+        </w:rPr>
+        <w:t xml:space="preserve">[AD]-Pisanie sprawozdania własnego, </w:t>
+      </w:r>
+      <w:proofErr w:type="spellStart"/>
+      <w:r>
+        <w:rPr>
+          <w:color w:val="auto"/>
+          <w:sz w:val="24"/>
+        </w:rPr>
+        <w:t>dlasza</w:t>
+      </w:r>
+      <w:proofErr w:type="spellEnd"/>
+      <w:r>
+        <w:rPr>
+          <w:color w:val="auto"/>
+          <w:sz w:val="24"/>
+        </w:rPr>
+        <w:t xml:space="preserve"> realizacja powierzonych zadań.</w:t>
+      </w:r>
+    </w:p>
+    <w:p>
+      <w:pPr>
+        <w:rPr>
+          <w:color w:val="auto"/>
+          <w:sz w:val="24"/>
+        </w:rPr>
+      </w:pPr>
+      <w:r>
+        <w:rPr>
+          <w:color w:val="auto"/>
+          <w:sz w:val="24"/>
+        </w:rPr>
+        <w:t>[FG]-Dalsze pisanie kodu programu (właściwe funkcje).</w:t>
+      </w:r>
+    </w:p>
+    <w:p>
+      <w:pPr>
+        <w:rPr>
+          <w:color w:val="auto"/>
+          <w:sz w:val="24"/>
+        </w:rPr>
+      </w:pPr>
+      <w:r>
+        <w:rPr>
+          <w:color w:val="auto"/>
+          <w:sz w:val="24"/>
+        </w:rPr>
+        <w:t xml:space="preserve">[KT]-Pisanie kodu programu (a dokładnie </w:t>
+      </w:r>
+      <w:proofErr w:type="spellStart"/>
+      <w:r>
+        <w:rPr>
+          <w:color w:val="auto"/>
+          <w:sz w:val="24"/>
+        </w:rPr>
+        <w:t>fukncji</w:t>
+      </w:r>
+      <w:proofErr w:type="spellEnd"/>
+      <w:r>
+        <w:rPr>
+          <w:color w:val="auto"/>
+          <w:sz w:val="24"/>
+        </w:rPr>
+        <w:t xml:space="preserve"> mi p</w:t>
+      </w:r>
+      <w:r>
+        <w:rPr>
+          <w:color w:val="auto"/>
+          <w:sz w:val="24"/>
+        </w:rPr>
+        <w:t xml:space="preserve">rzydzielonej- </w:t>
+      </w:r>
+      <w:proofErr w:type="spellStart"/>
+      <w:r>
+        <w:rPr>
+          <w:color w:val="auto"/>
+          <w:sz w:val="24"/>
+        </w:rPr>
+        <w:t>mousePressEvent</w:t>
+      </w:r>
+      <w:proofErr w:type="spellEnd"/>
+      <w:r>
+        <w:rPr>
+          <w:color w:val="auto"/>
+          <w:sz w:val="24"/>
+        </w:rPr>
+        <w:t>).</w:t>
+      </w:r>
+    </w:p>
+    <w:p>
+      <w:pPr>
+        <w:rPr>
+          <w:b/>
+          <w:color w:val="auto"/>
+          <w:sz w:val="24"/>
+        </w:rPr>
+      </w:pPr>
+      <w:r>
+        <w:rPr>
+          <w:b/>
+          <w:color w:val="auto"/>
+          <w:sz w:val="24"/>
+        </w:rPr>
+        <w:t>2017-05-27 - Dzień 18</w:t>
+      </w:r>
+    </w:p>
+    <w:p>
+      <w:pPr>
+        <w:rPr>
+          <w:color w:val="auto"/>
+          <w:sz w:val="24"/>
+        </w:rPr>
+      </w:pPr>
+      <w:r>
+        <w:rPr>
+          <w:color w:val="auto"/>
+          <w:sz w:val="24"/>
+        </w:rPr>
+        <w:t>{DZIEŃ WOLNY}</w:t>
+      </w:r>
+    </w:p>
+    <w:p>
+      <w:pPr>
+        <w:rPr>
+          <w:b/>
+          <w:color w:val="auto"/>
+          <w:sz w:val="24"/>
+        </w:rPr>
+      </w:pPr>
+      <w:r>
+        <w:rPr>
+          <w:b/>
+          <w:color w:val="auto"/>
+          <w:sz w:val="24"/>
+        </w:rPr>
+        <w:t>2017-05-28 - Dzień 19</w:t>
+      </w:r>
+    </w:p>
+    <w:p>
+      <w:pPr>
+        <w:rPr>
+          <w:color w:val="auto"/>
+          <w:sz w:val="24"/>
+        </w:rPr>
+      </w:pPr>
+      <w:r>
+        <w:rPr>
+          <w:color w:val="auto"/>
+          <w:sz w:val="24"/>
+        </w:rPr>
+        <w:t>{DZIEŃ WOLNY}</w:t>
+      </w:r>
+    </w:p>
+    <w:p>
+      <w:pPr>
+        <w:rPr>
+          <w:b/>
+          <w:color w:val="auto"/>
+          <w:sz w:val="24"/>
+        </w:rPr>
+      </w:pPr>
+      <w:r>
+        <w:rPr>
+          <w:b/>
+          <w:color w:val="auto"/>
+          <w:sz w:val="24"/>
+        </w:rPr>
+        <w:t>2017-05-29 - Dzień 20</w:t>
+      </w:r>
+    </w:p>
+    <w:p>
+      <w:pPr>
+        <w:rPr>
+          <w:color w:val="auto"/>
+          <w:sz w:val="24"/>
+        </w:rPr>
+      </w:pPr>
+      <w:r>
+        <w:rPr>
+          <w:color w:val="auto"/>
+          <w:sz w:val="24"/>
+        </w:rPr>
+        <w:t>[MA]-Praca nad materiałem demonstracyjnym - sfinalizowanie prac. Zapoznanie się z obecnym stanem głównego kodu gry.</w:t>
+      </w:r>
+    </w:p>
+    <w:p>
+      <w:pPr>
+        <w:rPr>
+          <w:color w:val="auto"/>
+          <w:sz w:val="24"/>
+        </w:rPr>
+      </w:pPr>
+      <w:r>
+        <w:rPr>
+          <w:color w:val="auto"/>
+          <w:sz w:val="24"/>
+        </w:rPr>
+        <w:t>[AD]-Sprawdzanie oraz dalsze prace nad kodem źródłowym, pisanie oceny własnej.</w:t>
+      </w:r>
+    </w:p>
+    <w:p>
+      <w:pPr>
+        <w:rPr>
+          <w:color w:val="auto"/>
+          <w:sz w:val="24"/>
+        </w:rPr>
+      </w:pPr>
+      <w:r>
+        <w:rPr>
+          <w:color w:val="auto"/>
+          <w:sz w:val="24"/>
+        </w:rPr>
+        <w:t xml:space="preserve">[FG]-Oddanie funkcji </w:t>
+      </w:r>
+      <w:proofErr w:type="spellStart"/>
+      <w:r>
+        <w:rPr>
+          <w:color w:val="auto"/>
+          <w:sz w:val="24"/>
+        </w:rPr>
+        <w:t>sprawdzMBpole</w:t>
+      </w:r>
+      <w:proofErr w:type="spellEnd"/>
+      <w:r>
+        <w:rPr>
+          <w:color w:val="auto"/>
+          <w:sz w:val="24"/>
+        </w:rPr>
+        <w:t xml:space="preserve">, przejęcie roli </w:t>
+      </w:r>
+      <w:proofErr w:type="spellStart"/>
+      <w:r>
+        <w:rPr>
+          <w:color w:val="auto"/>
+          <w:sz w:val="24"/>
+        </w:rPr>
+        <w:t>Scrum</w:t>
+      </w:r>
+      <w:proofErr w:type="spellEnd"/>
+      <w:r>
+        <w:rPr>
+          <w:color w:val="auto"/>
+          <w:sz w:val="24"/>
+        </w:rPr>
+        <w:t xml:space="preserve"> </w:t>
+      </w:r>
+      <w:proofErr w:type="spellStart"/>
+      <w:r>
+        <w:rPr>
+          <w:color w:val="auto"/>
+          <w:sz w:val="24"/>
+        </w:rPr>
+        <w:t>Mastera:uzupełnienie</w:t>
+      </w:r>
+      <w:proofErr w:type="spellEnd"/>
+      <w:r>
+        <w:rPr>
+          <w:color w:val="auto"/>
+          <w:sz w:val="24"/>
+        </w:rPr>
+        <w:t xml:space="preserve"> zadań z podziałem na klasy w </w:t>
+      </w:r>
+      <w:proofErr w:type="spellStart"/>
+      <w:r>
+        <w:rPr>
+          <w:color w:val="auto"/>
+          <w:sz w:val="24"/>
+        </w:rPr>
+        <w:t>Trello</w:t>
+      </w:r>
+      <w:proofErr w:type="spellEnd"/>
+      <w:r>
+        <w:rPr>
+          <w:color w:val="auto"/>
+          <w:sz w:val="24"/>
+        </w:rPr>
+        <w:t>, analiza postępu prac.</w:t>
+      </w:r>
+    </w:p>
+    <w:p>
+      <w:pPr>
+        <w:rPr>
+          <w:color w:val="auto"/>
+          <w:sz w:val="24"/>
+        </w:rPr>
+      </w:pPr>
+      <w:r>
+        <w:rPr>
+          <w:color w:val="auto"/>
+          <w:sz w:val="24"/>
+        </w:rPr>
+        <w:lastRenderedPageBreak/>
+        <w:t xml:space="preserve">[KT]-Pisanie kodu programu (funkcja </w:t>
+      </w:r>
+      <w:proofErr w:type="spellStart"/>
+      <w:r>
+        <w:rPr>
+          <w:color w:val="auto"/>
+          <w:sz w:val="24"/>
+        </w:rPr>
+        <w:t>mous</w:t>
+      </w:r>
+      <w:r>
+        <w:rPr>
+          <w:color w:val="auto"/>
+          <w:sz w:val="24"/>
+        </w:rPr>
+        <w:t>ePressEvent</w:t>
+      </w:r>
+      <w:proofErr w:type="spellEnd"/>
+      <w:r>
+        <w:rPr>
+          <w:color w:val="auto"/>
+          <w:sz w:val="24"/>
+        </w:rPr>
+        <w:t>).</w:t>
+      </w:r>
+    </w:p>
+    <w:p>
+      <w:pPr>
+        <w:rPr>
+          <w:b/>
+          <w:color w:val="auto"/>
+          <w:sz w:val="24"/>
+        </w:rPr>
+      </w:pPr>
+      <w:r>
+        <w:rPr>
+          <w:b/>
+          <w:color w:val="auto"/>
+          <w:sz w:val="24"/>
+        </w:rPr>
+        <w:t>2017-05-30 - Dzień 21</w:t>
+      </w:r>
+    </w:p>
+    <w:p>
+      <w:pPr>
+        <w:rPr>
+          <w:color w:val="auto"/>
+          <w:sz w:val="24"/>
+        </w:rPr>
+      </w:pPr>
+      <w:r>
+        <w:rPr>
+          <w:color w:val="auto"/>
+          <w:sz w:val="24"/>
+        </w:rPr>
+        <w:t xml:space="preserve">[MA] </w:t>
+      </w:r>
+      <w:r>
+        <w:rPr>
+          <w:color w:val="auto"/>
+          <w:sz w:val="24"/>
+        </w:rPr>
+        <w:t xml:space="preserve">[AD] </w:t>
+      </w:r>
+      <w:r>
+        <w:rPr>
+          <w:color w:val="auto"/>
+          <w:sz w:val="24"/>
+        </w:rPr>
+        <w:t xml:space="preserve">[FG] </w:t>
+      </w:r>
+      <w:r>
+        <w:rPr>
+          <w:color w:val="auto"/>
+          <w:sz w:val="24"/>
+        </w:rPr>
+        <w:t>[KT]-</w:t>
+      </w:r>
+      <w:r>
+        <w:rPr>
+          <w:color w:val="auto"/>
+          <w:sz w:val="24"/>
+        </w:rPr>
+        <w:t xml:space="preserve"> </w:t>
+      </w:r>
+      <w:r>
+        <w:rPr>
+          <w:color w:val="auto"/>
+          <w:sz w:val="24"/>
+        </w:rPr>
+        <w:t>Wspólna praca nad finalizacją projektu, prezentacją, poprawki w kodzie.</w:t>
+      </w:r>
     </w:p>
     <w:p/>
     <w:sectPr>

</xml_diff>

<commit_message>
prawie koniec sprawozdania grupowego
</commit_message>
<xml_diff>
--- a/Dokumentacja/Sprawozdanie.docx
+++ b/Dokumentacja/Sprawozdanie.docx
@@ -2734,15 +2734,13 @@
       </w:r>
     </w:p>
     <w:p>
-      <w:hyperlink r:id="rId7">
-        <w:r>
-          <w:rPr>
-            <w:rStyle w:val="InternetLink"/>
-            <w:sz w:val="24"/>
-          </w:rPr>
-          <w:t>https://git-scm.com/book/pl/v1/Pierwsze-kroki-Podstawy-Git</w:t>
-        </w:r>
-      </w:hyperlink>
+      <w:r>
+        <w:rPr>
+          <w:rStyle w:val="InternetLink"/>
+          <w:sz w:val="24"/>
+        </w:rPr>
+        <w:t>https://git-scm.com/book/pl/v1/Pierwsze-kroki-Podstawy-Git</w:t>
+      </w:r>
       <w:r>
         <w:rPr>
           <w:color w:val="000000" w:themeColor="text1"/>
@@ -3250,7 +3248,7 @@
                     </pic:cNvPicPr>
                   </pic:nvPicPr>
                   <pic:blipFill>
-                    <a:blip r:embed="rId8"/>
+                    <a:blip r:embed="rId7"/>
                     <a:stretch>
                       <a:fillRect/>
                     </a:stretch>
@@ -3292,7 +3290,7 @@
                     </pic:cNvPicPr>
                   </pic:nvPicPr>
                   <pic:blipFill>
-                    <a:blip r:embed="rId9"/>
+                    <a:blip r:embed="rId8"/>
                     <a:stretch>
                       <a:fillRect/>
                     </a:stretch>
@@ -3334,7 +3332,7 @@
                     </pic:cNvPicPr>
                   </pic:nvPicPr>
                   <pic:blipFill>
-                    <a:blip r:embed="rId10"/>
+                    <a:blip r:embed="rId9"/>
                     <a:stretch>
                       <a:fillRect/>
                     </a:stretch>
@@ -5508,7 +5506,6 @@
     </w:p>
     <w:p>
       <w:pPr>
-        <w:jc w:val="center"/>
         <w:rPr>
           <w:b/>
           <w:color w:val="943634" w:themeColor="accent2" w:themeShade="BF"/>
@@ -5525,42 +5522,13 @@
           <w:sz w:val="40"/>
         </w:rPr>
       </w:pPr>
-    </w:p>
-    <w:p>
-      <w:pPr>
-        <w:jc w:val="center"/>
+      <w:r>
         <w:rPr>
           <w:b/>
           <w:color w:val="943634" w:themeColor="accent2" w:themeShade="BF"/>
           <w:sz w:val="40"/>
         </w:rPr>
-      </w:pPr>
-    </w:p>
-    <w:p>
-      <w:pPr>
-        <w:jc w:val="center"/>
-        <w:rPr>
-          <w:b/>
-          <w:color w:val="943634" w:themeColor="accent2" w:themeShade="BF"/>
-          <w:sz w:val="40"/>
-        </w:rPr>
-      </w:pPr>
-    </w:p>
-    <w:p>
-      <w:pPr>
-        <w:jc w:val="center"/>
-        <w:rPr>
-          <w:b/>
-          <w:color w:val="943634" w:themeColor="accent2" w:themeShade="BF"/>
-          <w:sz w:val="40"/>
-        </w:rPr>
-      </w:pPr>
-      <w:r>
-        <w:rPr>
-          <w:b/>
-          <w:color w:val="943634" w:themeColor="accent2" w:themeShade="BF"/>
-          <w:sz w:val="40"/>
-        </w:rPr>
+        <w:lastRenderedPageBreak/>
         <w:t>Trzeci Sprint</w:t>
       </w:r>
     </w:p>
@@ -5941,6 +5909,7 @@
               <w:jc w:val="center"/>
             </w:pPr>
             <w:r>
+              <w:lastRenderedPageBreak/>
               <w:t>III SPRINT SCRUM MASTER: KINGA TALAGA, FILIP GARBACIK</w:t>
             </w:r>
           </w:p>
@@ -6934,7 +6903,72 @@
           <w:color w:val="auto"/>
           <w:sz w:val="24"/>
         </w:rPr>
-        <w:t xml:space="preserve">[AD]-Pisanie sprawozdania własnego, </w:t>
+        <w:t>[AD]-P</w:t>
+      </w:r>
+      <w:r>
+        <w:rPr>
+          <w:color w:val="auto"/>
+          <w:sz w:val="24"/>
+        </w:rPr>
+        <w:t>isanie sprawozdania własnego, dal</w:t>
+      </w:r>
+      <w:r>
+        <w:rPr>
+          <w:color w:val="auto"/>
+          <w:sz w:val="24"/>
+        </w:rPr>
+        <w:t>sza realizacja powierzonych zadań.</w:t>
+      </w:r>
+    </w:p>
+    <w:p>
+      <w:pPr>
+        <w:rPr>
+          <w:color w:val="auto"/>
+          <w:sz w:val="24"/>
+        </w:rPr>
+      </w:pPr>
+      <w:r>
+        <w:rPr>
+          <w:color w:val="auto"/>
+          <w:sz w:val="24"/>
+        </w:rPr>
+        <w:t>[FG]-Dalsze pisanie kodu programu (właściwe funkcje).</w:t>
+      </w:r>
+    </w:p>
+    <w:p>
+      <w:pPr>
+        <w:rPr>
+          <w:color w:val="auto"/>
+          <w:sz w:val="24"/>
+        </w:rPr>
+      </w:pPr>
+      <w:r>
+        <w:rPr>
+          <w:color w:val="auto"/>
+          <w:sz w:val="24"/>
+        </w:rPr>
+        <w:t>[KT]-Pisanie kodu programu (a dokładnie fun</w:t>
+      </w:r>
+      <w:r>
+        <w:rPr>
+          <w:color w:val="auto"/>
+          <w:sz w:val="24"/>
+        </w:rPr>
+        <w:t>k</w:t>
+      </w:r>
+      <w:r>
+        <w:rPr>
+          <w:color w:val="auto"/>
+          <w:sz w:val="24"/>
+        </w:rPr>
+        <w:t>cji mi p</w:t>
+      </w:r>
+      <w:r>
+        <w:rPr>
+          <w:color w:val="auto"/>
+          <w:sz w:val="24"/>
+        </w:rPr>
+        <w:t xml:space="preserve">rzydzielonej- </w:t>
       </w:r>
       <w:proofErr w:type="spellStart"/>
       <w:r>
@@ -6942,7 +6976,7 @@
           <w:color w:val="auto"/>
           <w:sz w:val="24"/>
         </w:rPr>
-        <w:t>dlasza</w:t>
+        <w:t>mousePressEvent</w:t>
       </w:r>
       <w:proofErr w:type="spellEnd"/>
       <w:r>
@@ -6950,22 +6984,24 @@
           <w:color w:val="auto"/>
           <w:sz w:val="24"/>
         </w:rPr>
-        <w:t xml:space="preserve"> realizacja powierzonych zadań.</w:t>
-      </w:r>
-    </w:p>
-    <w:p>
-      <w:pPr>
-        <w:rPr>
+        <w:t>).</w:t>
+      </w:r>
+    </w:p>
+    <w:p>
+      <w:pPr>
+        <w:rPr>
+          <w:b/>
           <w:color w:val="auto"/>
           <w:sz w:val="24"/>
         </w:rPr>
       </w:pPr>
       <w:r>
         <w:rPr>
+          <w:b/>
           <w:color w:val="auto"/>
           <w:sz w:val="24"/>
         </w:rPr>
-        <w:t>[FG]-Dalsze pisanie kodu programu (właściwe funkcje).</w:t>
+        <w:t>2017-05-27 - Dzień 18</w:t>
       </w:r>
     </w:p>
     <w:p>
@@ -6980,182 +7016,109 @@
           <w:color w:val="auto"/>
           <w:sz w:val="24"/>
         </w:rPr>
-        <w:t xml:space="preserve">[KT]-Pisanie kodu programu (a dokładnie </w:t>
-      </w:r>
-      <w:proofErr w:type="spellStart"/>
-      <w:r>
-        <w:rPr>
+        <w:t>{DZIEŃ WOLNY}</w:t>
+      </w:r>
+    </w:p>
+    <w:p>
+      <w:pPr>
+        <w:rPr>
+          <w:b/>
           <w:color w:val="auto"/>
           <w:sz w:val="24"/>
         </w:rPr>
-        <w:t>fukncji</w:t>
-      </w:r>
-      <w:proofErr w:type="spellEnd"/>
-      <w:r>
-        <w:rPr>
+      </w:pPr>
+      <w:r>
+        <w:rPr>
+          <w:b/>
           <w:color w:val="auto"/>
           <w:sz w:val="24"/>
         </w:rPr>
-        <w:t xml:space="preserve"> mi p</w:t>
-      </w:r>
-      <w:r>
+        <w:t>2017-05-28 - Dzień 19</w:t>
+      </w:r>
+    </w:p>
+    <w:p>
+      <w:pPr>
         <w:rPr>
           <w:color w:val="auto"/>
           <w:sz w:val="24"/>
         </w:rPr>
-        <w:t xml:space="preserve">rzydzielonej- </w:t>
-      </w:r>
-      <w:proofErr w:type="spellStart"/>
+      </w:pPr>
       <w:r>
         <w:rPr>
           <w:color w:val="auto"/>
           <w:sz w:val="24"/>
         </w:rPr>
-        <w:t>mousePressEvent</w:t>
-      </w:r>
-      <w:proofErr w:type="spellEnd"/>
-      <w:r>
-        <w:rPr>
+        <w:t>{DZIEŃ WOLNY}</w:t>
+      </w:r>
+    </w:p>
+    <w:p>
+      <w:pPr>
+        <w:rPr>
+          <w:b/>
           <w:color w:val="auto"/>
           <w:sz w:val="24"/>
         </w:rPr>
-        <w:t>).</w:t>
-      </w:r>
-    </w:p>
-    <w:p>
-      <w:pPr>
+      </w:pPr>
+      <w:r>
         <w:rPr>
           <w:b/>
           <w:color w:val="auto"/>
           <w:sz w:val="24"/>
         </w:rPr>
-      </w:pPr>
-      <w:r>
-        <w:rPr>
-          <w:b/>
+        <w:t>2017-05-29 - Dzień 20</w:t>
+      </w:r>
+    </w:p>
+    <w:p>
+      <w:pPr>
+        <w:rPr>
           <w:color w:val="auto"/>
           <w:sz w:val="24"/>
         </w:rPr>
-        <w:t>2017-05-27 - Dzień 18</w:t>
-      </w:r>
-    </w:p>
-    <w:p>
-      <w:pPr>
+      </w:pPr>
+      <w:r>
         <w:rPr>
           <w:color w:val="auto"/>
           <w:sz w:val="24"/>
         </w:rPr>
-      </w:pPr>
-      <w:r>
+        <w:t>[MA]-Praca nad materiałem demonstracyjnym - sfinalizowanie prac. Zapoznanie się z obecnym stanem głównego kodu gry.</w:t>
+      </w:r>
+    </w:p>
+    <w:p>
+      <w:pPr>
         <w:rPr>
           <w:color w:val="auto"/>
           <w:sz w:val="24"/>
         </w:rPr>
-        <w:t>{DZIEŃ WOLNY}</w:t>
-      </w:r>
-    </w:p>
-    <w:p>
-      <w:pPr>
-        <w:rPr>
-          <w:b/>
+      </w:pPr>
+      <w:r>
+        <w:rPr>
           <w:color w:val="auto"/>
           <w:sz w:val="24"/>
         </w:rPr>
-      </w:pPr>
-      <w:r>
-        <w:rPr>
-          <w:b/>
+        <w:t>[AD]-Sprawdzanie oraz dalsze prace nad kodem źródłowym, pisanie oceny własnej.</w:t>
+      </w:r>
+    </w:p>
+    <w:p>
+      <w:pPr>
+        <w:rPr>
           <w:color w:val="auto"/>
           <w:sz w:val="24"/>
         </w:rPr>
-        <w:t>2017-05-28 - Dzień 19</w:t>
-      </w:r>
-    </w:p>
-    <w:p>
-      <w:pPr>
+      </w:pPr>
+      <w:r>
         <w:rPr>
           <w:color w:val="auto"/>
           <w:sz w:val="24"/>
         </w:rPr>
-      </w:pPr>
+        <w:t>[FG]-Oddanie funkcji sprawdz</w:t>
+      </w:r>
       <w:r>
         <w:rPr>
           <w:color w:val="auto"/>
           <w:sz w:val="24"/>
         </w:rPr>
-        <w:t>{DZIEŃ WOLNY}</w:t>
-      </w:r>
-    </w:p>
-    <w:p>
-      <w:pPr>
-        <w:rPr>
-          <w:b/>
-          <w:color w:val="auto"/>
-          <w:sz w:val="24"/>
-        </w:rPr>
-      </w:pPr>
-      <w:r>
-        <w:rPr>
-          <w:b/>
-          <w:color w:val="auto"/>
-          <w:sz w:val="24"/>
-        </w:rPr>
-        <w:t>2017-05-29 - Dzień 20</w:t>
-      </w:r>
-    </w:p>
-    <w:p>
-      <w:pPr>
-        <w:rPr>
-          <w:color w:val="auto"/>
-          <w:sz w:val="24"/>
-        </w:rPr>
-      </w:pPr>
-      <w:r>
-        <w:rPr>
-          <w:color w:val="auto"/>
-          <w:sz w:val="24"/>
-        </w:rPr>
-        <w:t>[MA]-Praca nad materiałem demonstracyjnym - sfinalizowanie prac. Zapoznanie się z obecnym stanem głównego kodu gry.</w:t>
-      </w:r>
-    </w:p>
-    <w:p>
-      <w:pPr>
-        <w:rPr>
-          <w:color w:val="auto"/>
-          <w:sz w:val="24"/>
-        </w:rPr>
-      </w:pPr>
-      <w:r>
-        <w:rPr>
-          <w:color w:val="auto"/>
-          <w:sz w:val="24"/>
-        </w:rPr>
-        <w:t>[AD]-Sprawdzanie oraz dalsze prace nad kodem źródłowym, pisanie oceny własnej.</w:t>
-      </w:r>
-    </w:p>
-    <w:p>
-      <w:pPr>
-        <w:rPr>
-          <w:color w:val="auto"/>
-          <w:sz w:val="24"/>
-        </w:rPr>
-      </w:pPr>
-      <w:r>
-        <w:rPr>
-          <w:color w:val="auto"/>
-          <w:sz w:val="24"/>
-        </w:rPr>
-        <w:t xml:space="preserve">[FG]-Oddanie funkcji </w:t>
-      </w:r>
-      <w:proofErr w:type="spellStart"/>
-      <w:r>
-        <w:rPr>
-          <w:color w:val="auto"/>
-          <w:sz w:val="24"/>
-        </w:rPr>
-        <w:t>sprawdzMBpole</w:t>
-      </w:r>
-      <w:proofErr w:type="spellEnd"/>
+        <w:t>ającej pole</w:t>
+      </w:r>
       <w:r>
         <w:rPr>
           <w:color w:val="auto"/>
@@ -7375,7 +7338,7 @@
                     </pic:cNvPicPr>
                   </pic:nvPicPr>
                   <pic:blipFill>
-                    <a:blip r:embed="rId11"/>
+                    <a:blip r:embed="rId10"/>
                     <a:srcRect l="9752" t="9118" r="11736" b="7059"/>
                     <a:stretch>
                       <a:fillRect/>
@@ -7462,7 +7425,7 @@
                     </pic:cNvPicPr>
                   </pic:nvPicPr>
                   <pic:blipFill>
-                    <a:blip r:embed="rId12"/>
+                    <a:blip r:embed="rId11"/>
                     <a:srcRect t="9118" b="9706"/>
                     <a:stretch>
                       <a:fillRect/>
@@ -7554,7 +7517,7 @@
                     </pic:cNvPicPr>
                   </pic:nvPicPr>
                   <pic:blipFill>
-                    <a:blip r:embed="rId13"/>
+                    <a:blip r:embed="rId12"/>
                     <a:srcRect l="6446" t="3824" r="10579" b="5882"/>
                     <a:stretch>
                       <a:fillRect/>
@@ -7749,7 +7712,7 @@
                     </pic:cNvPicPr>
                   </pic:nvPicPr>
                   <pic:blipFill>
-                    <a:blip r:embed="rId14"/>
+                    <a:blip r:embed="rId13"/>
                     <a:srcRect l="19625" t="16863" r="17751" b="68431"/>
                     <a:stretch>
                       <a:fillRect/>
@@ -7801,7 +7764,7 @@
                     </pic:cNvPicPr>
                   </pic:nvPicPr>
                   <pic:blipFill>
-                    <a:blip r:embed="rId15"/>
+                    <a:blip r:embed="rId14"/>
                     <a:srcRect l="16869" t="40980" r="50606" b="33137"/>
                     <a:stretch>
                       <a:fillRect/>
@@ -7918,7 +7881,7 @@
                     </pic:cNvPicPr>
                   </pic:nvPicPr>
                   <pic:blipFill>
-                    <a:blip r:embed="rId16"/>
+                    <a:blip r:embed="rId15"/>
                     <a:srcRect l="19515" t="47451" r="18192" b="25686"/>
                     <a:stretch>
                       <a:fillRect/>
@@ -8044,7 +8007,7 @@
                     </pic:cNvPicPr>
                   </pic:nvPicPr>
                   <pic:blipFill>
-                    <a:blip r:embed="rId17"/>
+                    <a:blip r:embed="rId16"/>
                     <a:srcRect l="19184" t="47059" r="18082" b="30392"/>
                     <a:stretch>
                       <a:fillRect/>
@@ -8081,11 +8044,156 @@
           <w:sz w:val="28"/>
         </w:rPr>
       </w:pPr>
-      <w:r>
+    </w:p>
+    <w:p>
+      <w:pPr>
+        <w:jc w:val="center"/>
         <w:rPr>
           <w:b/>
           <w:sz w:val="28"/>
         </w:rPr>
+      </w:pPr>
+    </w:p>
+    <w:p>
+      <w:pPr>
+        <w:jc w:val="center"/>
+        <w:rPr>
+          <w:b/>
+          <w:sz w:val="28"/>
+        </w:rPr>
+      </w:pPr>
+    </w:p>
+    <w:p>
+      <w:pPr>
+        <w:jc w:val="center"/>
+        <w:rPr>
+          <w:b/>
+          <w:sz w:val="28"/>
+        </w:rPr>
+      </w:pPr>
+    </w:p>
+    <w:p>
+      <w:pPr>
+        <w:jc w:val="center"/>
+        <w:rPr>
+          <w:b/>
+          <w:sz w:val="28"/>
+        </w:rPr>
+      </w:pPr>
+    </w:p>
+    <w:p>
+      <w:pPr>
+        <w:jc w:val="center"/>
+        <w:rPr>
+          <w:b/>
+          <w:sz w:val="28"/>
+        </w:rPr>
+      </w:pPr>
+    </w:p>
+    <w:p>
+      <w:pPr>
+        <w:jc w:val="center"/>
+        <w:rPr>
+          <w:b/>
+          <w:sz w:val="28"/>
+        </w:rPr>
+      </w:pPr>
+    </w:p>
+    <w:p>
+      <w:pPr>
+        <w:jc w:val="center"/>
+        <w:rPr>
+          <w:b/>
+          <w:sz w:val="28"/>
+        </w:rPr>
+      </w:pPr>
+    </w:p>
+    <w:p>
+      <w:pPr>
+        <w:jc w:val="center"/>
+        <w:rPr>
+          <w:b/>
+          <w:sz w:val="28"/>
+        </w:rPr>
+      </w:pPr>
+    </w:p>
+    <w:p>
+      <w:pPr>
+        <w:jc w:val="center"/>
+        <w:rPr>
+          <w:b/>
+          <w:sz w:val="28"/>
+        </w:rPr>
+      </w:pPr>
+    </w:p>
+    <w:p>
+      <w:pPr>
+        <w:jc w:val="center"/>
+        <w:rPr>
+          <w:b/>
+          <w:sz w:val="28"/>
+        </w:rPr>
+      </w:pPr>
+    </w:p>
+    <w:p>
+      <w:pPr>
+        <w:jc w:val="center"/>
+        <w:rPr>
+          <w:b/>
+          <w:sz w:val="28"/>
+        </w:rPr>
+      </w:pPr>
+    </w:p>
+    <w:p>
+      <w:pPr>
+        <w:jc w:val="center"/>
+        <w:rPr>
+          <w:b/>
+          <w:sz w:val="28"/>
+        </w:rPr>
+      </w:pPr>
+    </w:p>
+    <w:p>
+      <w:pPr>
+        <w:jc w:val="center"/>
+        <w:rPr>
+          <w:b/>
+          <w:sz w:val="28"/>
+        </w:rPr>
+      </w:pPr>
+    </w:p>
+    <w:p>
+      <w:pPr>
+        <w:jc w:val="center"/>
+        <w:rPr>
+          <w:b/>
+          <w:sz w:val="28"/>
+        </w:rPr>
+      </w:pPr>
+    </w:p>
+    <w:p>
+      <w:pPr>
+        <w:jc w:val="center"/>
+        <w:rPr>
+          <w:b/>
+          <w:sz w:val="28"/>
+        </w:rPr>
+      </w:pPr>
+    </w:p>
+    <w:p>
+      <w:pPr>
+        <w:jc w:val="center"/>
+        <w:rPr>
+          <w:b/>
+          <w:sz w:val="28"/>
+        </w:rPr>
+      </w:pPr>
+      <w:r>
+        <w:rPr>
+          <w:b/>
+          <w:sz w:val="28"/>
+        </w:rPr>
+        <w:lastRenderedPageBreak/>
         <w:t>Filip Garbacik</w:t>
       </w:r>
     </w:p>
@@ -8346,7 +8454,7 @@
                     </pic:cNvPicPr>
                   </pic:nvPicPr>
                   <pic:blipFill>
-                    <a:blip r:embed="rId18"/>
+                    <a:blip r:embed="rId17"/>
                     <a:srcRect l="7107" t="3824" r="41940" b="17941"/>
                     <a:stretch>
                       <a:fillRect/>
@@ -8404,7 +8512,7 @@
                     </pic:cNvPicPr>
                   </pic:nvPicPr>
                   <pic:blipFill>
-                    <a:blip r:embed="rId19"/>
+                    <a:blip r:embed="rId18"/>
                     <a:srcRect l="9594" t="31471" r="39130" b="15294"/>
                     <a:stretch>
                       <a:fillRect/>
@@ -8505,7 +8613,31 @@
         <w:rPr>
           <w:sz w:val="24"/>
         </w:rPr>
-        <w:t>-napisanie klasy sprawdź pole,</w:t>
+        <w:t>-napisanie</w:t>
+      </w:r>
+      <w:r>
+        <w:rPr>
+          <w:sz w:val="24"/>
+        </w:rPr>
+        <w:t xml:space="preserve"> części</w:t>
+      </w:r>
+      <w:r>
+        <w:rPr>
+          <w:sz w:val="24"/>
+        </w:rPr>
+        <w:t xml:space="preserve"> </w:t>
+      </w:r>
+      <w:r>
+        <w:rPr>
+          <w:sz w:val="24"/>
+        </w:rPr>
+        <w:t>funkcji</w:t>
+      </w:r>
+      <w:r>
+        <w:rPr>
+          <w:sz w:val="24"/>
+        </w:rPr>
+        <w:t xml:space="preserve"> sprawdź pole,</w:t>
       </w:r>
     </w:p>
     <w:p>
@@ -8563,6 +8695,12 @@
         </w:rPr>
         <w:t xml:space="preserve"> (dla III Sprintu) oraz ukończenie prezentacji i przygotowanie do pokazania efektów projektu.</w:t>
       </w:r>
+      <w:r>
+        <w:rPr>
+          <w:sz w:val="24"/>
+        </w:rPr>
+        <w:t xml:space="preserve"> Napisanie podsumowania projektu.</w:t>
+      </w:r>
     </w:p>
     <w:p>
       <w:pPr>
@@ -8576,16 +8714,39 @@
       <w:pPr>
         <w:spacing w:after="0"/>
         <w:rPr>
-          <w:b/>
-          <w:sz w:val="24"/>
-        </w:rPr>
-      </w:pPr>
-      <w:r>
-        <w:rPr>
-          <w:b/>
-          <w:sz w:val="24"/>
-        </w:rPr>
-        <w:t xml:space="preserve">Podsumowanie projektu oraz pracy z </w:t>
+          <w:sz w:val="24"/>
+        </w:rPr>
+      </w:pPr>
+    </w:p>
+    <w:p>
+      <w:pPr>
+        <w:spacing w:after="0"/>
+        <w:rPr>
+          <w:b/>
+          <w:sz w:val="24"/>
+        </w:rPr>
+      </w:pPr>
+      <w:r>
+        <w:rPr>
+          <w:b/>
+          <w:sz w:val="24"/>
+        </w:rPr>
+        <w:lastRenderedPageBreak/>
+        <w:t>Podsumowanie</w:t>
+      </w:r>
+      <w:r>
+        <w:rPr>
+          <w:b/>
+          <w:sz w:val="24"/>
+        </w:rPr>
+        <w:t xml:space="preserve"> indywidualne</w:t>
+      </w:r>
+      <w:r>
+        <w:rPr>
+          <w:b/>
+          <w:sz w:val="24"/>
+        </w:rPr>
+        <w:t xml:space="preserve"> projektu oraz pracy z </w:t>
       </w:r>
       <w:proofErr w:type="spellStart"/>
       <w:r>
@@ -8745,7 +8906,19 @@
         <w:rPr>
           <w:sz w:val="24"/>
         </w:rPr>
-        <w:t xml:space="preserve">). Uważam, że nasz projekt pozwolił mi na pełniejsze poznanie omawianych zagadnień na zajęciach oraz zapoznanie się z nowymi dla mnie elementami pracy grupowej. Myślę, że wspomniane metody oraz systemy do pracy w grupie okazały się potrzebne już w 4-osobowej grupie, natomiast ich stopień przydatności rośnie proporcjonalnie do członków zespołu i jest wręcz niezbędny w pewnej formie w zakładach pracy. Chcąc przeanalizować mój wkład w powstanie projektu pozwolę sobie na stwierdzenie, że zadania starałem się wykonywać terminowo i dokładnie, muszę stwierdzić jednak, że nie pomagały mi w tym moje umiejętności programistyczne, które nie stoją na najwyższym poziomie. Jednak pracowałem raczej regularnie o czym może świadczyć stosunkowo pozioma linia wyznaczająca liczbę </w:t>
+        <w:t>). Uważam, że nasz projekt pozwolił mi na pełniejsze poznanie omawianych zagadnień na zajęciach oraz zapoznanie się z nowymi dla mnie elementami pracy grupowej. Myślę, że wspomniane metody oraz systemy do pracy w grupie okazały się potrzebne już w 4-osobowej grupie, natomiast ich stopień przydatności rośnie proporcjonalnie do</w:t>
+      </w:r>
+      <w:r>
+        <w:rPr>
+          <w:sz w:val="24"/>
+        </w:rPr>
+        <w:t xml:space="preserve"> liczby</w:t>
+      </w:r>
+      <w:r>
+        <w:rPr>
+          <w:sz w:val="24"/>
+        </w:rPr>
+        <w:t xml:space="preserve"> członków zespołu i jest wręcz niezbędny w pewnej formie w zakładach pracy. Chcąc przeanalizować mój wkład w powstanie projektu pozwolę sobie na stwierdzenie, że zadania starałem się wykonywać terminowo i dokładnie, muszę stwierdzić jednak, że nie pomagały mi w tym moje umiejętności programistyczne, które nie stoją na najwyższym poziomie. Jednak pracowałem raczej regularnie o czym może świadczyć stosunkowo pozioma linia wyznaczająca liczbę </w:t>
       </w:r>
       <w:proofErr w:type="spellStart"/>
       <w:r>
@@ -8773,17 +8946,137 @@
         <w:rPr>
           <w:noProof/>
           <w:sz w:val="24"/>
+        </w:rPr>
+        <w:drawing>
+          <wp:anchor distT="0" distB="0" distL="114300" distR="114300" simplePos="0" relativeHeight="251665408" behindDoc="0" locked="0" layoutInCell="1" allowOverlap="1">
+            <wp:simplePos x="0" y="0"/>
+            <wp:positionH relativeFrom="margin">
+              <wp:posOffset>140335</wp:posOffset>
+            </wp:positionH>
+            <wp:positionV relativeFrom="margin">
+              <wp:posOffset>4645660</wp:posOffset>
+            </wp:positionV>
+            <wp:extent cx="5146675" cy="2148840"/>
+            <wp:effectExtent l="19050" t="0" r="0" b="0"/>
+            <wp:wrapSquare wrapText="bothSides"/>
+            <wp:docPr id="14" name="Obraz 1"/>
+            <wp:cNvGraphicFramePr>
+              <a:graphicFrameLocks xmlns:a="http://schemas.openxmlformats.org/drawingml/2006/main" noChangeAspect="1"/>
+            </wp:cNvGraphicFramePr>
+            <a:graphic xmlns:a="http://schemas.openxmlformats.org/drawingml/2006/main">
+              <a:graphicData uri="http://schemas.openxmlformats.org/drawingml/2006/picture">
+                <pic:pic xmlns:pic="http://schemas.openxmlformats.org/drawingml/2006/picture">
+                  <pic:nvPicPr>
+                    <pic:cNvPr id="0" name="Picture 1"/>
+                    <pic:cNvPicPr>
+                      <a:picLocks noChangeAspect="1" noChangeArrowheads="1"/>
+                    </pic:cNvPicPr>
+                  </pic:nvPicPr>
+                  <pic:blipFill>
+                    <a:blip r:embed="rId19"/>
+                    <a:srcRect l="50248" t="56765" r="10909" b="14412"/>
+                    <a:stretch>
+                      <a:fillRect/>
+                    </a:stretch>
+                  </pic:blipFill>
+                  <pic:spPr bwMode="auto">
+                    <a:xfrm>
+                      <a:off x="0" y="0"/>
+                      <a:ext cx="5146675" cy="2148840"/>
+                    </a:xfrm>
+                    <a:prstGeom prst="rect">
+                      <a:avLst/>
+                    </a:prstGeom>
+                    <a:noFill/>
+                    <a:ln w="9525">
+                      <a:noFill/>
+                      <a:miter lim="800000"/>
+                      <a:headEnd/>
+                      <a:tailEnd/>
+                    </a:ln>
+                  </pic:spPr>
+                </pic:pic>
+              </a:graphicData>
+            </a:graphic>
+          </wp:anchor>
+        </w:drawing>
+      </w:r>
+    </w:p>
+    <w:p>
+      <w:pPr>
+        <w:jc w:val="center"/>
+        <w:rPr>
+          <w:b/>
+          <w:color w:val="943634" w:themeColor="accent2" w:themeShade="BF"/>
+          <w:sz w:val="40"/>
+        </w:rPr>
+      </w:pPr>
+    </w:p>
+    <w:p>
+      <w:pPr>
+        <w:jc w:val="center"/>
+        <w:rPr>
+          <w:b/>
+          <w:color w:val="943634" w:themeColor="accent2" w:themeShade="BF"/>
+          <w:sz w:val="40"/>
+        </w:rPr>
+      </w:pPr>
+    </w:p>
+    <w:p>
+      <w:pPr>
+        <w:jc w:val="center"/>
+        <w:rPr>
+          <w:b/>
+          <w:color w:val="943634" w:themeColor="accent2" w:themeShade="BF"/>
+          <w:sz w:val="40"/>
+        </w:rPr>
+      </w:pPr>
+    </w:p>
+    <w:p>
+      <w:pPr>
+        <w:jc w:val="center"/>
+        <w:rPr>
+          <w:b/>
+          <w:color w:val="943634" w:themeColor="accent2" w:themeShade="BF"/>
+          <w:sz w:val="40"/>
+        </w:rPr>
+      </w:pPr>
+    </w:p>
+    <w:p>
+      <w:pPr>
+        <w:spacing w:line="240" w:lineRule="auto"/>
+        <w:jc w:val="center"/>
+        <w:rPr>
+          <w:b/>
+          <w:sz w:val="28"/>
+        </w:rPr>
+      </w:pPr>
+    </w:p>
+    <w:p>
+      <w:pPr>
+        <w:spacing w:line="240" w:lineRule="auto"/>
+        <w:jc w:val="center"/>
+        <w:rPr>
+          <w:b/>
+          <w:sz w:val="28"/>
+        </w:rPr>
+      </w:pPr>
+      <w:r>
+        <w:rPr>
+          <w:b/>
+          <w:noProof/>
+          <w:sz w:val="28"/>
         </w:rPr>
         <w:drawing>
           <wp:anchor distT="0" distB="0" distL="114300" distR="114300" simplePos="0" relativeHeight="251664384" behindDoc="0" locked="0" layoutInCell="1" allowOverlap="1">
             <wp:simplePos x="0" y="0"/>
             <wp:positionH relativeFrom="margin">
-              <wp:posOffset>1471930</wp:posOffset>
+              <wp:posOffset>1612900</wp:posOffset>
             </wp:positionH>
             <wp:positionV relativeFrom="margin">
-              <wp:posOffset>7219950</wp:posOffset>
+              <wp:posOffset>6985000</wp:posOffset>
             </wp:positionV>
-            <wp:extent cx="2523490" cy="2413635"/>
+            <wp:extent cx="2522220" cy="2410460"/>
             <wp:effectExtent l="19050" t="0" r="0" b="0"/>
             <wp:wrapSquare wrapText="bothSides"/>
             <wp:docPr id="13" name="Obraz 4"/>
@@ -8809,7 +9102,7 @@
                   <pic:spPr bwMode="auto">
                     <a:xfrm>
                       <a:off x="0" y="0"/>
-                      <a:ext cx="2523490" cy="2413635"/>
+                      <a:ext cx="2522220" cy="2410460"/>
                     </a:xfrm>
                     <a:prstGeom prst="rect">
                       <a:avLst/>
@@ -8831,103 +9124,21 @@
     </w:p>
     <w:p>
       <w:pPr>
+        <w:spacing w:line="240" w:lineRule="auto"/>
         <w:jc w:val="center"/>
         <w:rPr>
           <w:b/>
-          <w:color w:val="943634" w:themeColor="accent2" w:themeShade="BF"/>
-          <w:sz w:val="40"/>
-        </w:rPr>
-      </w:pPr>
-    </w:p>
-    <w:p>
-      <w:pPr>
+          <w:sz w:val="28"/>
+        </w:rPr>
+      </w:pPr>
+    </w:p>
+    <w:p>
+      <w:pPr>
+        <w:spacing w:line="240" w:lineRule="auto"/>
         <w:jc w:val="center"/>
         <w:rPr>
           <w:b/>
-          <w:color w:val="943634" w:themeColor="accent2" w:themeShade="BF"/>
-          <w:sz w:val="40"/>
-        </w:rPr>
-      </w:pPr>
-      <w:r>
-        <w:rPr>
-          <w:b/>
-          <w:noProof/>
-          <w:color w:val="943634" w:themeColor="accent2" w:themeShade="BF"/>
-          <w:sz w:val="40"/>
-        </w:rPr>
-        <w:lastRenderedPageBreak/>
-        <w:drawing>
-          <wp:anchor distT="0" distB="0" distL="114300" distR="114300" simplePos="0" relativeHeight="251665408" behindDoc="0" locked="0" layoutInCell="1" allowOverlap="1">
-            <wp:simplePos x="0" y="0"/>
-            <wp:positionH relativeFrom="margin">
-              <wp:posOffset>128905</wp:posOffset>
-            </wp:positionH>
-            <wp:positionV relativeFrom="margin">
-              <wp:posOffset>-404495</wp:posOffset>
-            </wp:positionV>
-            <wp:extent cx="5162550" cy="2152650"/>
-            <wp:effectExtent l="19050" t="0" r="0" b="0"/>
-            <wp:wrapSquare wrapText="bothSides"/>
-            <wp:docPr id="14" name="Obraz 1"/>
-            <wp:cNvGraphicFramePr>
-              <a:graphicFrameLocks xmlns:a="http://schemas.openxmlformats.org/drawingml/2006/main" noChangeAspect="1"/>
-            </wp:cNvGraphicFramePr>
-            <a:graphic xmlns:a="http://schemas.openxmlformats.org/drawingml/2006/main">
-              <a:graphicData uri="http://schemas.openxmlformats.org/drawingml/2006/picture">
-                <pic:pic xmlns:pic="http://schemas.openxmlformats.org/drawingml/2006/picture">
-                  <pic:nvPicPr>
-                    <pic:cNvPr id="0" name="Picture 1"/>
-                    <pic:cNvPicPr>
-                      <a:picLocks noChangeAspect="1" noChangeArrowheads="1"/>
-                    </pic:cNvPicPr>
-                  </pic:nvPicPr>
-                  <pic:blipFill>
-                    <a:blip r:embed="rId21"/>
-                    <a:srcRect l="50248" t="56765" r="10909" b="14412"/>
-                    <a:stretch>
-                      <a:fillRect/>
-                    </a:stretch>
-                  </pic:blipFill>
-                  <pic:spPr bwMode="auto">
-                    <a:xfrm>
-                      <a:off x="0" y="0"/>
-                      <a:ext cx="5162550" cy="2152650"/>
-                    </a:xfrm>
-                    <a:prstGeom prst="rect">
-                      <a:avLst/>
-                    </a:prstGeom>
-                    <a:noFill/>
-                    <a:ln w="9525">
-                      <a:noFill/>
-                      <a:miter lim="800000"/>
-                      <a:headEnd/>
-                      <a:tailEnd/>
-                    </a:ln>
-                  </pic:spPr>
-                </pic:pic>
-              </a:graphicData>
-            </a:graphic>
-          </wp:anchor>
-        </w:drawing>
-      </w:r>
-    </w:p>
-    <w:p>
-      <w:pPr>
-        <w:jc w:val="center"/>
-        <w:rPr>
-          <w:b/>
-          <w:color w:val="943634" w:themeColor="accent2" w:themeShade="BF"/>
-          <w:sz w:val="40"/>
-        </w:rPr>
-      </w:pPr>
-    </w:p>
-    <w:p>
-      <w:pPr>
-        <w:jc w:val="center"/>
-        <w:rPr>
-          <w:b/>
-          <w:color w:val="943634" w:themeColor="accent2" w:themeShade="BF"/>
-          <w:sz w:val="40"/>
+          <w:sz w:val="28"/>
         </w:rPr>
       </w:pPr>
     </w:p>
@@ -9106,7 +9317,7 @@
                     <pic:cNvPicPr/>
                   </pic:nvPicPr>
                   <pic:blipFill>
-                    <a:blip r:embed="rId22"/>
+                    <a:blip r:embed="rId21"/>
                     <a:stretch>
                       <a:fillRect/>
                     </a:stretch>
@@ -9151,7 +9362,7 @@
                     <pic:cNvPicPr/>
                   </pic:nvPicPr>
                   <pic:blipFill>
-                    <a:blip r:embed="rId23"/>
+                    <a:blip r:embed="rId22"/>
                     <a:stretch>
                       <a:fillRect/>
                     </a:stretch>
@@ -9191,7 +9402,7 @@
                     <pic:cNvPicPr/>
                   </pic:nvPicPr>
                   <pic:blipFill>
-                    <a:blip r:embed="rId24"/>
+                    <a:blip r:embed="rId23"/>
                     <a:stretch>
                       <a:fillRect/>
                     </a:stretch>
@@ -9284,7 +9495,6 @@
         <w:rPr>
           <w:noProof/>
         </w:rPr>
-        <w:lastRenderedPageBreak/>
         <w:drawing>
           <wp:inline distT="0" distB="0" distL="0" distR="0">
             <wp:extent cx="5267325" cy="631127"/>
@@ -9301,7 +9511,7 @@
                     <pic:cNvPicPr/>
                   </pic:nvPicPr>
                   <pic:blipFill>
-                    <a:blip r:embed="rId25"/>
+                    <a:blip r:embed="rId24"/>
                     <a:stretch>
                       <a:fillRect/>
                     </a:stretch>
@@ -9343,7 +9553,7 @@
                     <pic:cNvPicPr/>
                   </pic:nvPicPr>
                   <pic:blipFill>
-                    <a:blip r:embed="rId26"/>
+                    <a:blip r:embed="rId25"/>
                     <a:stretch>
                       <a:fillRect/>
                     </a:stretch>
@@ -9369,6 +9579,7 @@
         <w:rPr>
           <w:b/>
         </w:rPr>
+        <w:lastRenderedPageBreak/>
         <w:t>III SPRINT:</w:t>
       </w:r>
       <w:r>
@@ -9404,7 +9615,7 @@
                     </pic:cNvPicPr>
                   </pic:nvPicPr>
                   <pic:blipFill>
-                    <a:blip r:embed="rId27"/>
+                    <a:blip r:embed="rId26"/>
                     <a:srcRect/>
                     <a:stretch>
                       <a:fillRect/>
@@ -9460,7 +9671,7 @@
                     <pic:cNvPicPr/>
                   </pic:nvPicPr>
                   <pic:blipFill>
-                    <a:blip r:embed="rId28"/>
+                    <a:blip r:embed="rId27"/>
                     <a:stretch>
                       <a:fillRect/>
                     </a:stretch>
@@ -9502,7 +9713,7 @@
                     <pic:cNvPicPr/>
                   </pic:nvPicPr>
                   <pic:blipFill>
-                    <a:blip r:embed="rId29"/>
+                    <a:blip r:embed="rId28"/>
                     <a:stretch>
                       <a:fillRect/>
                     </a:stretch>
@@ -9544,7 +9755,7 @@
                     <pic:cNvPicPr/>
                   </pic:nvPicPr>
                   <pic:blipFill>
-                    <a:blip r:embed="rId30"/>
+                    <a:blip r:embed="rId29"/>
                     <a:stretch>
                       <a:fillRect/>
                     </a:stretch>
@@ -9588,7 +9799,7 @@
                     </pic:cNvPicPr>
                   </pic:nvPicPr>
                   <pic:blipFill>
-                    <a:blip r:embed="rId31"/>
+                    <a:blip r:embed="rId30"/>
                     <a:srcRect/>
                     <a:stretch>
                       <a:fillRect/>
@@ -9641,14 +9852,384 @@
           <w:sz w:val="40"/>
         </w:rPr>
       </w:pPr>
-      <w:r>
+    </w:p>
+    <w:p>
+      <w:pPr>
+        <w:jc w:val="center"/>
         <w:rPr>
           <w:b/>
           <w:color w:val="943634" w:themeColor="accent2" w:themeShade="BF"/>
           <w:sz w:val="40"/>
         </w:rPr>
+      </w:pPr>
+    </w:p>
+    <w:p>
+      <w:pPr>
+        <w:jc w:val="center"/>
+        <w:rPr>
+          <w:b/>
+          <w:color w:val="943634" w:themeColor="accent2" w:themeShade="BF"/>
+          <w:sz w:val="40"/>
+        </w:rPr>
+      </w:pPr>
+    </w:p>
+    <w:p>
+      <w:pPr>
+        <w:jc w:val="center"/>
+        <w:rPr>
+          <w:b/>
+          <w:color w:val="943634" w:themeColor="accent2" w:themeShade="BF"/>
+          <w:sz w:val="40"/>
+        </w:rPr>
+      </w:pPr>
+    </w:p>
+    <w:p>
+      <w:pPr>
+        <w:jc w:val="center"/>
+        <w:rPr>
+          <w:b/>
+          <w:color w:val="943634" w:themeColor="accent2" w:themeShade="BF"/>
+          <w:sz w:val="40"/>
+        </w:rPr>
+      </w:pPr>
+    </w:p>
+    <w:p>
+      <w:pPr>
+        <w:jc w:val="center"/>
+        <w:rPr>
+          <w:b/>
+          <w:color w:val="943634" w:themeColor="accent2" w:themeShade="BF"/>
+          <w:sz w:val="40"/>
+        </w:rPr>
+      </w:pPr>
+      <w:r>
+        <w:rPr>
+          <w:b/>
+          <w:color w:val="943634" w:themeColor="accent2" w:themeShade="BF"/>
+          <w:sz w:val="40"/>
+        </w:rPr>
         <w:lastRenderedPageBreak/>
         <w:t>Podsumowanie projektu</w:t>
+      </w:r>
+    </w:p>
+    <w:p>
+      <w:pPr>
+        <w:rPr>
+          <w:color w:val="000000" w:themeColor="text1"/>
+          <w:sz w:val="24"/>
+          <w:szCs w:val="24"/>
+        </w:rPr>
+      </w:pPr>
+      <w:r>
+        <w:rPr>
+          <w:color w:val="000000" w:themeColor="text1"/>
+          <w:sz w:val="24"/>
+        </w:rPr>
+        <w:t>Praca nad projektem gry w warcaby okazała się dla nas niełatwym zadaniem. Napisanie kodu, którego działanie byłoby w pełni poprawne oraz uwzględniało wszystkie założenia gry w warcaby było możliwe dzięki algorytmom udostępnionym w Internecie. Szczególnie pomocna okazała się publikacja</w:t>
+      </w:r>
+      <w:r>
+        <w:rPr>
+          <w:color w:val="000000" w:themeColor="text1"/>
+          <w:sz w:val="24"/>
+        </w:rPr>
+        <w:t xml:space="preserve"> </w:t>
+      </w:r>
+      <w:r>
+        <w:rPr>
+          <w:color w:val="000000" w:themeColor="text1"/>
+          <w:sz w:val="24"/>
+        </w:rPr>
+        <w:t xml:space="preserve">pana Bartosza </w:t>
+      </w:r>
+      <w:r>
+        <w:rPr>
+          <w:color w:val="000000" w:themeColor="text1"/>
+          <w:sz w:val="24"/>
+          <w:szCs w:val="52"/>
+        </w:rPr>
+        <w:t>Owczarka</w:t>
+      </w:r>
+      <w:r>
+        <w:rPr>
+          <w:color w:val="000000" w:themeColor="text1"/>
+          <w:sz w:val="24"/>
+          <w:szCs w:val="24"/>
+        </w:rPr>
+        <w:t xml:space="preserve">, z której korzystaliśmy wzorując na niej swój projekt. Praca nad projektem z pewnością pozwoliła nam na poszerzenie wiedzy z zakresu tworzenia klas w C++ ze względu na fakt, że dla większości członków zespołu język C++, a szczególnie tworzenie klas jest stosunkowo nowym doświadczeniem, o którym mieliśmy tylko podstawowe pojęcie.  Tworząc nasz program poznaliśmy takie narzędzie programistyczne jak QT </w:t>
+      </w:r>
+      <w:proofErr w:type="spellStart"/>
+      <w:r>
+        <w:rPr>
+          <w:color w:val="000000" w:themeColor="text1"/>
+          <w:sz w:val="24"/>
+          <w:szCs w:val="24"/>
+        </w:rPr>
+        <w:t>Creator</w:t>
+      </w:r>
+      <w:proofErr w:type="spellEnd"/>
+      <w:r>
+        <w:rPr>
+          <w:color w:val="000000" w:themeColor="text1"/>
+          <w:sz w:val="24"/>
+          <w:szCs w:val="24"/>
+        </w:rPr>
+        <w:t xml:space="preserve">. Wykonanie </w:t>
+      </w:r>
+      <w:r>
+        <w:rPr>
+          <w:color w:val="000000" w:themeColor="text1"/>
+          <w:sz w:val="24"/>
+          <w:szCs w:val="24"/>
+        </w:rPr>
+        <w:t>zadania wymagało od nas poznania techniki tworzenia grafiki, używania silnika graficznego i specjalnych bibliotek pod kątem tworzenia gier.</w:t>
+      </w:r>
+    </w:p>
+    <w:p>
+      <w:pPr>
+        <w:spacing w:after="0"/>
+        <w:rPr>
+          <w:color w:val="000000" w:themeColor="text1"/>
+          <w:sz w:val="24"/>
+          <w:szCs w:val="24"/>
+        </w:rPr>
+      </w:pPr>
+      <w:r>
+        <w:rPr>
+          <w:color w:val="000000" w:themeColor="text1"/>
+          <w:sz w:val="24"/>
+          <w:szCs w:val="24"/>
+        </w:rPr>
+        <w:t xml:space="preserve">Jednak </w:t>
+      </w:r>
+      <w:r>
+        <w:rPr>
+          <w:color w:val="000000" w:themeColor="text1"/>
+          <w:sz w:val="24"/>
+          <w:szCs w:val="24"/>
+        </w:rPr>
+        <w:t xml:space="preserve">równie ważnym celem projektu było poznanie metodyki </w:t>
+      </w:r>
+      <w:proofErr w:type="spellStart"/>
+      <w:r>
+        <w:rPr>
+          <w:color w:val="000000" w:themeColor="text1"/>
+          <w:sz w:val="24"/>
+          <w:szCs w:val="24"/>
+        </w:rPr>
+        <w:t>Scrum</w:t>
+      </w:r>
+      <w:proofErr w:type="spellEnd"/>
+      <w:r>
+        <w:rPr>
+          <w:color w:val="000000" w:themeColor="text1"/>
+          <w:sz w:val="24"/>
+          <w:szCs w:val="24"/>
+        </w:rPr>
+        <w:t xml:space="preserve"> oraz informatycznych narzędzi do pracy w grupie.  Najważniejsze była prawidłowa adaptacja i przyjęcie metodyki </w:t>
+      </w:r>
+      <w:proofErr w:type="spellStart"/>
+      <w:r>
+        <w:rPr>
+          <w:color w:val="000000" w:themeColor="text1"/>
+          <w:sz w:val="24"/>
+          <w:szCs w:val="24"/>
+        </w:rPr>
+        <w:t>Scrum</w:t>
+      </w:r>
+      <w:proofErr w:type="spellEnd"/>
+      <w:r>
+        <w:rPr>
+          <w:color w:val="000000" w:themeColor="text1"/>
+          <w:sz w:val="24"/>
+          <w:szCs w:val="24"/>
+        </w:rPr>
+        <w:t xml:space="preserve"> do naszego projektu i zespołu. Na początku pracy określiliśmy wspólnie oczekiwany efekt naszego projektu oraz podstawowe funkcjonalności. Spotkania naszej grupy odbywały się raz na tydzień. Wówczas podsumowywaliśmy pracę poprzedniego Sprintu oraz planowaliśmy zadania na kolejny. Funkcja </w:t>
+      </w:r>
+      <w:proofErr w:type="spellStart"/>
+      <w:r>
+        <w:rPr>
+          <w:color w:val="000000" w:themeColor="text1"/>
+          <w:sz w:val="24"/>
+          <w:szCs w:val="24"/>
+        </w:rPr>
+        <w:t>Scrum</w:t>
+      </w:r>
+      <w:proofErr w:type="spellEnd"/>
+      <w:r>
+        <w:rPr>
+          <w:color w:val="000000" w:themeColor="text1"/>
+          <w:sz w:val="24"/>
+          <w:szCs w:val="24"/>
+        </w:rPr>
+        <w:t xml:space="preserve"> Mastera była przechodnia tak aby każdy w grupie mógł pełnić jej zadania, do których należało: rozwiązywanie problemów, prowadzenie dokumentacji ogólnej, aktualizowanie </w:t>
+      </w:r>
+      <w:proofErr w:type="spellStart"/>
+      <w:r>
+        <w:rPr>
+          <w:color w:val="000000" w:themeColor="text1"/>
+          <w:sz w:val="24"/>
+          <w:szCs w:val="24"/>
+        </w:rPr>
+        <w:t>backlogu</w:t>
+      </w:r>
+      <w:proofErr w:type="spellEnd"/>
+      <w:r>
+        <w:rPr>
+          <w:color w:val="000000" w:themeColor="text1"/>
+          <w:sz w:val="24"/>
+          <w:szCs w:val="24"/>
+        </w:rPr>
+        <w:t xml:space="preserve"> i tablicy w aplikacji </w:t>
+      </w:r>
+      <w:proofErr w:type="spellStart"/>
+      <w:r>
+        <w:rPr>
+          <w:color w:val="000000" w:themeColor="text1"/>
+          <w:sz w:val="24"/>
+          <w:szCs w:val="24"/>
+        </w:rPr>
+        <w:t>Trello</w:t>
+      </w:r>
+      <w:proofErr w:type="spellEnd"/>
+      <w:r>
+        <w:rPr>
+          <w:color w:val="000000" w:themeColor="text1"/>
+          <w:sz w:val="24"/>
+          <w:szCs w:val="24"/>
+        </w:rPr>
+        <w:t xml:space="preserve"> oraz wdrażanie metodyki </w:t>
+      </w:r>
+      <w:proofErr w:type="spellStart"/>
+      <w:r>
+        <w:rPr>
+          <w:color w:val="000000" w:themeColor="text1"/>
+          <w:sz w:val="24"/>
+          <w:szCs w:val="24"/>
+        </w:rPr>
+        <w:t>Scrum</w:t>
+      </w:r>
+      <w:proofErr w:type="spellEnd"/>
+      <w:r>
+        <w:rPr>
+          <w:color w:val="000000" w:themeColor="text1"/>
+          <w:sz w:val="24"/>
+          <w:szCs w:val="24"/>
+        </w:rPr>
+        <w:t xml:space="preserve">. Aby zachować założenie przejrzystości pomocna w podziale zadań okazała się metoda </w:t>
+      </w:r>
+      <w:proofErr w:type="spellStart"/>
+      <w:r>
+        <w:rPr>
+          <w:color w:val="000000" w:themeColor="text1"/>
+          <w:sz w:val="24"/>
+          <w:szCs w:val="24"/>
+        </w:rPr>
+        <w:t>Kanban</w:t>
+      </w:r>
+      <w:proofErr w:type="spellEnd"/>
+      <w:r>
+        <w:rPr>
+          <w:color w:val="000000" w:themeColor="text1"/>
+          <w:sz w:val="24"/>
+          <w:szCs w:val="24"/>
+        </w:rPr>
+        <w:t xml:space="preserve"> (z wykorzystaniem </w:t>
+      </w:r>
+      <w:proofErr w:type="spellStart"/>
+      <w:r>
+        <w:rPr>
+          <w:color w:val="000000" w:themeColor="text1"/>
+          <w:sz w:val="24"/>
+          <w:szCs w:val="24"/>
+        </w:rPr>
+        <w:t>Trello</w:t>
+      </w:r>
+      <w:proofErr w:type="spellEnd"/>
+      <w:r>
+        <w:rPr>
+          <w:color w:val="000000" w:themeColor="text1"/>
+          <w:sz w:val="24"/>
+          <w:szCs w:val="24"/>
+        </w:rPr>
+        <w:t xml:space="preserve">), natomiast do uporządkowania kodu oraz plików przydało się wspólne repozytorium na </w:t>
+      </w:r>
+      <w:proofErr w:type="spellStart"/>
+      <w:r>
+        <w:rPr>
+          <w:color w:val="000000" w:themeColor="text1"/>
+          <w:sz w:val="24"/>
+          <w:szCs w:val="24"/>
+        </w:rPr>
+        <w:t>GitHub</w:t>
+      </w:r>
+      <w:proofErr w:type="spellEnd"/>
+      <w:r>
+        <w:rPr>
+          <w:color w:val="000000" w:themeColor="text1"/>
+          <w:sz w:val="24"/>
+          <w:szCs w:val="24"/>
+        </w:rPr>
+        <w:t xml:space="preserve">. Pomogło ono w komunikacji między nami oraz kontroli efektów pracy. Staraliśmy się regularnie pracować oraz wysyłać raporty mające na celu określenie stanu projektu. </w:t>
+      </w:r>
+    </w:p>
+    <w:p>
+      <w:pPr>
+        <w:spacing w:after="0"/>
+        <w:rPr>
+          <w:color w:val="000000" w:themeColor="text1"/>
+          <w:sz w:val="24"/>
+          <w:szCs w:val="24"/>
+        </w:rPr>
+      </w:pPr>
+      <w:r>
+        <w:rPr>
+          <w:color w:val="000000" w:themeColor="text1"/>
+          <w:sz w:val="24"/>
+          <w:szCs w:val="24"/>
+        </w:rPr>
+        <w:t xml:space="preserve">Wszystkie te czynności przybliżały nas do jak najdokładniejszego odwzorowania metodyki </w:t>
+      </w:r>
+      <w:proofErr w:type="spellStart"/>
+      <w:r>
+        <w:rPr>
+          <w:color w:val="000000" w:themeColor="text1"/>
+          <w:sz w:val="24"/>
+          <w:szCs w:val="24"/>
+        </w:rPr>
+        <w:t>Scrum</w:t>
+      </w:r>
+      <w:proofErr w:type="spellEnd"/>
+      <w:r>
+        <w:rPr>
+          <w:color w:val="000000" w:themeColor="text1"/>
+          <w:sz w:val="24"/>
+          <w:szCs w:val="24"/>
+        </w:rPr>
+        <w:t xml:space="preserve"> w pracy nad naszym projektem. Uważamy, że nasza czteroosobowa grupa zachowała założenie zwinności jednak była stosunkowo mała przez co pojawiały się problemy kompetencyjne utrudniające oddanie gotowego Produktu, jednak te udawało się rozwiązywać poprzez naukę. Podsumowując uważamy, że tę część projektu wykonaliśmy starannie i w miarę możliwości jak najdokładniej korzystaliśmy z metodyki </w:t>
+      </w:r>
+      <w:proofErr w:type="spellStart"/>
+      <w:r>
+        <w:rPr>
+          <w:color w:val="000000" w:themeColor="text1"/>
+          <w:sz w:val="24"/>
+          <w:szCs w:val="24"/>
+        </w:rPr>
+        <w:t>Scrum</w:t>
+      </w:r>
+      <w:proofErr w:type="spellEnd"/>
+      <w:r>
+        <w:rPr>
+          <w:color w:val="000000" w:themeColor="text1"/>
+          <w:sz w:val="24"/>
+          <w:szCs w:val="24"/>
+        </w:rPr>
+        <w:t xml:space="preserve"> jednocześnie zdając sobie sprawę, że pełne jej zrozumienie nie jest łatwe i wymaga dłuższej praktyki.</w:t>
+      </w:r>
+    </w:p>
+    <w:p/>
+    <w:p>
+      <w:r>
+        <w:t>Ostatecznie w ostatnim dodatkowym tygodniu udało nam się uruchomić pełną funkcjonalność naszego  projektu.</w:t>
       </w:r>
     </w:p>
     <w:p>

</xml_diff>